<commit_message>
Fix feedback bai 8
</commit_message>
<xml_diff>
--- a/web/file-tinh-toan/sample/08_TH1.docx
+++ b/web/file-tinh-toan/sample/08_TH1.docx
@@ -2384,26 +2384,6 @@
               </w:rPr>
               <w:t xml:space="preserve"> </w:t>
             </w:r>
-            <w:r>
-              <w:rPr>
-                <w:color w:val="000000"/>
-                <w:lang w:val="en-US"/>
-              </w:rPr>
-              <w:t>trong</w:t>
-            </w:r>
-            <w:r>
-              <w:rPr>
-                <w:color w:val="000000"/>
-              </w:rPr>
-              <w:t xml:space="preserve"> </w:t>
-            </w:r>
-            <w:r>
-              <w:rPr>
-                <w:color w:val="000000"/>
-                <w:lang w:val="en-US"/>
-              </w:rPr>
-              <w:t>nền</w:t>
-            </w:r>
           </w:p>
         </w:tc>
         <w:tc>
@@ -2828,26 +2808,14 @@
             <w:pPr>
               <w:rPr>
                 <w:rFonts w:cs="Times New Roman"/>
-              </w:rPr>
-            </w:pPr>
-            <w:r>
-              <w:rPr>
-                <w:color w:val="FF0000"/>
-              </w:rPr>
-              <w:t>${varGammaCb</w:t>
-            </w:r>
-            <w:r>
-              <w:rPr>
-                <w:color w:val="FF0000"/>
-                <w:lang w:val="en-US"/>
-              </w:rPr>
-              <w:t>sub</w:t>
-            </w:r>
-            <w:r>
-              <w:rPr>
-                <w:color w:val="FF0000"/>
-              </w:rPr>
-              <w:t>}</w:t>
+                <w:lang w:val="en-US"/>
+              </w:rPr>
+            </w:pPr>
+            <w:r>
+              <w:rPr>
+                <w:lang w:val="en-US"/>
+              </w:rPr>
+              <w:t>${varGammaCbsub}</w:t>
             </w:r>
           </w:p>
         </w:tc>
@@ -4621,12 +4589,13 @@
     </w:p>
     <w:p>
       <w:pPr>
-        <w:spacing w:before="240" w:line="360" w:lineRule="auto"/>
-        <w:rPr>
-          <w:rFonts w:ascii="Times New Roman" w:hAnsi="Times New Roman" w:cs="Times New Roman"/>
-          <w:sz w:val="24"/>
-          <w:szCs w:val="24"/>
-          <w:lang w:val="vi-VN"/>
+        <w:spacing w:before="240" w:after="120" w:line="360" w:lineRule="auto"/>
+        <w:ind w:firstLine="708"/>
+        <w:jc w:val="both"/>
+        <w:rPr>
+          <w:rFonts w:ascii="Times New Roman" w:hAnsi="Times New Roman" w:cs="Times New Roman"/>
+          <w:sz w:val="24"/>
+          <w:szCs w:val="24"/>
         </w:rPr>
       </w:pPr>
       <w:r>
@@ -4634,9 +4603,8 @@
           <w:rFonts w:ascii="Times New Roman" w:hAnsi="Times New Roman" w:cs="Times New Roman"/>
           <w:sz w:val="24"/>
           <w:szCs w:val="24"/>
-          <w:lang w:val="vi-VN"/>
-        </w:rPr>
-        <w:t xml:space="preserve">Xác định hệ số </w:t>
+        </w:rPr>
+        <w:t xml:space="preserve">Sức chịu tải trọng nén </w:t>
       </w:r>
       <w:r>
         <w:rPr>
@@ -4645,9 +4613,8 @@
           <w:iCs/>
           <w:sz w:val="24"/>
           <w:szCs w:val="24"/>
-          <w:lang w:val="vi-VN"/>
-        </w:rPr>
-        <w:t>K</w:t>
+        </w:rPr>
+        <w:t>R</w:t>
       </w:r>
       <w:r>
         <w:rPr>
@@ -4657,132 +4624,9 @@
           <w:sz w:val="24"/>
           <w:szCs w:val="24"/>
           <w:vertAlign w:val="subscript"/>
-          <w:lang w:val="vi-VN"/>
-        </w:rPr>
-        <w:t>s</w:t>
-      </w:r>
-      <w:r>
-        <w:rPr>
-          <w:rFonts w:ascii="Times New Roman" w:hAnsi="Times New Roman" w:cs="Times New Roman"/>
-          <w:sz w:val="24"/>
-          <w:szCs w:val="24"/>
-          <w:lang w:val="vi-VN"/>
-        </w:rPr>
-        <w:t xml:space="preserve">, kể đến giảm cường độ do vết nứt trong nền đá, </w:t>
-      </w:r>
-      <w:r>
-        <w:rPr>
-          <w:rFonts w:ascii="Times New Roman" w:hAnsi="Times New Roman" w:cs="Times New Roman"/>
-          <w:sz w:val="24"/>
-          <w:szCs w:val="24"/>
-        </w:rPr>
-        <w:t>đư</w:t>
-      </w:r>
-      <w:r>
-        <w:rPr>
-          <w:rFonts w:ascii="Times New Roman" w:hAnsi="Times New Roman" w:cs="Times New Roman"/>
-          <w:sz w:val="24"/>
-          <w:szCs w:val="24"/>
-          <w:lang w:val="en-US"/>
-        </w:rPr>
-        <w:t>ợc</w:t>
-      </w:r>
-      <w:r>
-        <w:rPr>
-          <w:rFonts w:ascii="Times New Roman" w:hAnsi="Times New Roman" w:cs="Times New Roman"/>
-          <w:sz w:val="24"/>
-          <w:szCs w:val="24"/>
-        </w:rPr>
-        <w:t xml:space="preserve"> </w:t>
-      </w:r>
-      <w:r>
-        <w:rPr>
-          <w:rFonts w:ascii="Times New Roman" w:hAnsi="Times New Roman" w:cs="Times New Roman"/>
-          <w:sz w:val="24"/>
-          <w:szCs w:val="24"/>
-          <w:lang w:val="vi-VN"/>
-        </w:rPr>
-        <w:t>xác định theo Bảng 1.</w:t>
-      </w:r>
-    </w:p>
-    <w:p>
-      <w:pPr>
-        <w:spacing w:after="0" w:line="360" w:lineRule="auto"/>
-        <w:jc w:val="center"/>
-        <w:rPr>
-          <w:rFonts w:ascii="Times New Roman" w:hAnsi="Times New Roman" w:cs="Times New Roman"/>
-          <w:sz w:val="24"/>
-          <w:szCs w:val="24"/>
-          <w:lang w:val="en-US"/>
-        </w:rPr>
-      </w:pPr>
-      <w:r>
-        <w:rPr>
-          <w:noProof/>
-          <w:lang w:val="en-US"/>
-        </w:rPr>
-        <w:drawing>
-          <wp:inline distT="0" distB="0" distL="0" distR="0" wp14:anchorId="3A9D8341" wp14:editId="1219572B">
-            <wp:extent cx="5791200" cy="2744470"/>
-            <wp:effectExtent l="0" t="0" r="0" b="0"/>
-            <wp:docPr id="2" name="Рисунок 2"/>
-            <wp:cNvGraphicFramePr>
-              <a:graphicFrameLocks xmlns:a="http://schemas.openxmlformats.org/drawingml/2006/main" noChangeAspect="1"/>
-            </wp:cNvGraphicFramePr>
-            <a:graphic xmlns:a="http://schemas.openxmlformats.org/drawingml/2006/main">
-              <a:graphicData uri="http://schemas.openxmlformats.org/drawingml/2006/picture">
-                <pic:pic xmlns:pic="http://schemas.openxmlformats.org/drawingml/2006/picture">
-                  <pic:nvPicPr>
-                    <pic:cNvPr id="1" name=""/>
-                    <pic:cNvPicPr/>
-                  </pic:nvPicPr>
-                  <pic:blipFill rotWithShape="1">
-                    <a:blip r:embed="rId9"/>
-                    <a:srcRect l="1155" r="1358"/>
-                    <a:stretch/>
-                  </pic:blipFill>
-                  <pic:spPr bwMode="auto">
-                    <a:xfrm>
-                      <a:off x="0" y="0"/>
-                      <a:ext cx="5791200" cy="2744470"/>
-                    </a:xfrm>
-                    <a:prstGeom prst="rect">
-                      <a:avLst/>
-                    </a:prstGeom>
-                    <a:ln>
-                      <a:noFill/>
-                    </a:ln>
-                    <a:extLst>
-                      <a:ext uri="{53640926-AAD7-44D8-BBD7-CCE9431645EC}">
-                        <a14:shadowObscured xmlns:a14="http://schemas.microsoft.com/office/drawing/2010/main"/>
-                      </a:ext>
-                    </a:extLst>
-                  </pic:spPr>
-                </pic:pic>
-              </a:graphicData>
-            </a:graphic>
-          </wp:inline>
-        </w:drawing>
-      </w:r>
-    </w:p>
-    <w:p>
-      <w:pPr>
-        <w:spacing w:after="0" w:line="360" w:lineRule="auto"/>
-        <w:rPr>
-          <w:rFonts w:ascii="Times New Roman" w:hAnsi="Times New Roman" w:cs="Times New Roman"/>
-          <w:sz w:val="24"/>
-          <w:szCs w:val="24"/>
-          <w:lang w:val="en-US"/>
-        </w:rPr>
-      </w:pPr>
-      <w:r>
-        <w:rPr>
-          <w:rFonts w:ascii="Times New Roman" w:hAnsi="Times New Roman" w:cs="Times New Roman"/>
-          <w:sz w:val="24"/>
-          <w:szCs w:val="24"/>
-          <w:lang w:val="en-US"/>
-        </w:rPr>
-        <w:t xml:space="preserve">Đối với đá có chỉ số chất lượng </w:t>
+          <w:lang w:val="pl-PL"/>
+        </w:rPr>
+        <w:t>c</w:t>
       </w:r>
       <w:r>
         <w:rPr>
@@ -4791,54 +4635,9 @@
           <w:iCs/>
           <w:sz w:val="24"/>
           <w:szCs w:val="24"/>
-          <w:lang w:val="en-US"/>
-        </w:rPr>
-        <w:t>RQD</w:t>
-      </w:r>
-      <w:r>
-        <w:rPr>
-          <w:rFonts w:ascii="Times New Roman" w:hAnsi="Times New Roman" w:cs="Times New Roman"/>
-          <w:sz w:val="24"/>
-          <w:szCs w:val="24"/>
-          <w:lang w:val="en-US"/>
-        </w:rPr>
-        <w:t xml:space="preserve"> = </w:t>
-      </w:r>
-      <w:r>
-        <w:rPr>
-          <w:rFonts w:ascii="Times New Roman" w:hAnsi="Times New Roman" w:cs="Times New Roman"/>
-          <w:sz w:val="24"/>
-          <w:szCs w:val="24"/>
-          <w:lang w:val="en-US"/>
-        </w:rPr>
-        <w:t xml:space="preserve">${varRQD} </w:t>
-      </w:r>
-      <w:r>
-        <w:rPr>
-          <w:rFonts w:ascii="Times New Roman" w:hAnsi="Times New Roman" w:cs="Times New Roman"/>
-          <w:sz w:val="24"/>
-          <w:szCs w:val="24"/>
-          <w:lang w:val="en-US"/>
-        </w:rPr>
-        <w:t>%, từ kết quả nội suy</w:t>
-      </w:r>
-      <w:r>
-        <w:rPr>
-          <w:rFonts w:ascii="Times New Roman" w:hAnsi="Times New Roman" w:cs="Times New Roman"/>
-          <w:sz w:val="24"/>
-          <w:szCs w:val="24"/>
-          <w:lang w:val="en-US"/>
+          <w:vertAlign w:val="subscript"/>
         </w:rPr>
         <w:t>,</w:t>
-      </w:r>
-      <w:r>
-        <w:rPr>
-          <w:rFonts w:ascii="Times New Roman" w:hAnsi="Times New Roman" w:cs="Times New Roman"/>
-          <w:sz w:val="24"/>
-          <w:szCs w:val="24"/>
-          <w:lang w:val="en-US"/>
-        </w:rPr>
-        <w:t xml:space="preserve"> giá trị </w:t>
       </w:r>
       <w:r>
         <w:rPr>
@@ -4847,31 +4646,50 @@
           <w:iCs/>
           <w:sz w:val="24"/>
           <w:szCs w:val="24"/>
-          <w:lang w:val="en-US"/>
-        </w:rPr>
-        <w:t>K</w:t>
-      </w:r>
-      <w:r>
-        <w:rPr>
-          <w:rFonts w:ascii="Times New Roman" w:hAnsi="Times New Roman" w:cs="Times New Roman"/>
-          <w:i/>
-          <w:iCs/>
-          <w:sz w:val="24"/>
-          <w:szCs w:val="24"/>
           <w:vertAlign w:val="subscript"/>
-          <w:lang w:val="en-US"/>
-        </w:rPr>
-        <w:t>s</w:t>
-      </w:r>
-      <w:r>
-        <w:rPr>
-          <w:rFonts w:ascii="Times New Roman" w:hAnsi="Times New Roman" w:cs="Times New Roman"/>
-          <w:i/>
-          <w:iCs/>
-          <w:sz w:val="24"/>
-          <w:szCs w:val="24"/>
-          <w:vertAlign w:val="subscript"/>
-          <w:lang w:val="en-US"/>
+          <w:lang w:val="pl-PL"/>
+        </w:rPr>
+        <w:t>u</w:t>
+      </w:r>
+      <w:r>
+        <w:rPr>
+          <w:rFonts w:ascii="Times New Roman" w:hAnsi="Times New Roman" w:cs="Times New Roman"/>
+          <w:sz w:val="24"/>
+          <w:szCs w:val="24"/>
+        </w:rPr>
+        <w:t xml:space="preserve">, </w:t>
+      </w:r>
+      <w:r>
+        <w:rPr>
+          <w:rFonts w:ascii="Times New Roman" w:hAnsi="Times New Roman" w:cs="Times New Roman"/>
+          <w:sz w:val="24"/>
+          <w:szCs w:val="24"/>
+          <w:lang w:val="pl-PL"/>
+        </w:rPr>
+        <w:t>t</w:t>
+      </w:r>
+      <w:r>
+        <w:rPr>
+          <w:rFonts w:ascii="Times New Roman" w:hAnsi="Times New Roman" w:cs="Times New Roman"/>
+          <w:sz w:val="24"/>
+          <w:szCs w:val="24"/>
+        </w:rPr>
+        <w:t>í</w:t>
+      </w:r>
+      <w:r>
+        <w:rPr>
+          <w:rFonts w:ascii="Times New Roman" w:hAnsi="Times New Roman" w:cs="Times New Roman"/>
+          <w:sz w:val="24"/>
+          <w:szCs w:val="24"/>
+          <w:lang w:val="pl-PL"/>
+        </w:rPr>
+        <w:t>nh</w:t>
+      </w:r>
+      <w:r>
+        <w:rPr>
+          <w:rFonts w:ascii="Times New Roman" w:hAnsi="Times New Roman" w:cs="Times New Roman"/>
+          <w:sz w:val="24"/>
+          <w:szCs w:val="24"/>
         </w:rPr>
         <w:t xml:space="preserve"> </w:t>
       </w:r>
@@ -4880,2169 +4698,383 @@
           <w:rFonts w:ascii="Times New Roman" w:hAnsi="Times New Roman" w:cs="Times New Roman"/>
           <w:sz w:val="24"/>
           <w:szCs w:val="24"/>
-          <w:lang w:val="en-US"/>
-        </w:rPr>
-        <w:t xml:space="preserve">= </w:t>
-      </w:r>
-      <w:r>
-        <w:rPr>
-          <w:rFonts w:ascii="Times New Roman" w:hAnsi="Times New Roman" w:cs="Times New Roman"/>
-          <w:sz w:val="24"/>
-          <w:szCs w:val="24"/>
-          <w:lang w:val="en-US"/>
-        </w:rPr>
-        <w:t xml:space="preserve">${Ks} </w:t>
-      </w:r>
-      <w:r>
-        <w:rPr>
-          <w:rFonts w:ascii="Times New Roman" w:hAnsi="Times New Roman" w:cs="Times New Roman"/>
-          <w:sz w:val="24"/>
-          <w:szCs w:val="24"/>
-          <w:lang w:val="en-US"/>
-        </w:rPr>
-        <w:t>.</w:t>
-      </w:r>
-    </w:p>
-    <w:p>
-      <w:pPr>
-        <w:spacing w:before="120" w:after="120" w:line="360" w:lineRule="auto"/>
-        <w:rPr>
-          <w:rFonts w:ascii="Times New Roman" w:hAnsi="Times New Roman" w:cs="Times New Roman"/>
-          <w:sz w:val="24"/>
-          <w:szCs w:val="24"/>
-          <w:lang w:val="en-US"/>
-        </w:rPr>
-      </w:pPr>
-      <w:bookmarkStart w:id="0" w:name="_GoBack"/>
-      <w:r>
-        <w:rPr>
-          <w:rFonts w:ascii="Times New Roman" w:hAnsi="Times New Roman" w:cs="Times New Roman"/>
-          <w:sz w:val="24"/>
-          <w:szCs w:val="24"/>
-          <w:lang w:val="en-US"/>
-        </w:rPr>
-        <w:t xml:space="preserve">Xác định cường độ sức kháng của đất nền làm việc dưới mũi cọc chống </w:t>
-      </w:r>
-      <w:r>
-        <w:rPr>
-          <w:rFonts w:ascii="Times New Roman" w:hAnsi="Times New Roman" w:cs="Times New Roman"/>
-          <w:i/>
-          <w:iCs/>
-          <w:sz w:val="24"/>
-          <w:szCs w:val="24"/>
-          <w:lang w:val="en-US"/>
-        </w:rPr>
-        <w:t>q</w:t>
-      </w:r>
-      <w:r>
-        <w:rPr>
-          <w:rFonts w:ascii="Times New Roman" w:hAnsi="Times New Roman" w:cs="Times New Roman"/>
-          <w:i/>
-          <w:iCs/>
-          <w:sz w:val="24"/>
-          <w:szCs w:val="24"/>
-          <w:vertAlign w:val="subscript"/>
-          <w:lang w:val="en-US"/>
-        </w:rPr>
-        <w:t>b</w:t>
-      </w:r>
-      <w:r>
-        <w:rPr>
-          <w:rFonts w:ascii="Times New Roman" w:hAnsi="Times New Roman" w:cs="Times New Roman"/>
-          <w:sz w:val="24"/>
-          <w:szCs w:val="24"/>
-          <w:lang w:val="en-US"/>
+          <w:lang w:val="pl-PL"/>
+        </w:rPr>
+        <w:t>bằng</w:t>
+      </w:r>
+      <w:r>
+        <w:rPr>
+          <w:rFonts w:ascii="Times New Roman" w:hAnsi="Times New Roman" w:cs="Times New Roman"/>
+          <w:sz w:val="24"/>
+          <w:szCs w:val="24"/>
+        </w:rPr>
+        <w:t xml:space="preserve"> </w:t>
+      </w:r>
+      <w:r>
+        <w:rPr>
+          <w:rFonts w:ascii="Times New Roman" w:hAnsi="Times New Roman" w:cs="Times New Roman"/>
+          <w:sz w:val="24"/>
+          <w:szCs w:val="24"/>
+          <w:lang w:val="pl-PL"/>
+        </w:rPr>
+        <w:t>kN</w:t>
+      </w:r>
+      <w:r>
+        <w:rPr>
+          <w:rFonts w:ascii="Times New Roman" w:hAnsi="Times New Roman" w:cs="Times New Roman"/>
+          <w:sz w:val="24"/>
+          <w:szCs w:val="24"/>
+        </w:rPr>
+        <w:t xml:space="preserve">, </w:t>
+      </w:r>
+      <w:r>
+        <w:rPr>
+          <w:rFonts w:ascii="Times New Roman" w:hAnsi="Times New Roman" w:cs="Times New Roman"/>
+          <w:sz w:val="24"/>
+          <w:szCs w:val="24"/>
+          <w:lang w:val="pl-PL"/>
+        </w:rPr>
+        <w:t>c</w:t>
+      </w:r>
+      <w:r>
+        <w:rPr>
+          <w:rFonts w:ascii="Times New Roman" w:hAnsi="Times New Roman" w:cs="Times New Roman"/>
+          <w:sz w:val="24"/>
+          <w:szCs w:val="24"/>
+          <w:lang w:val="pl-PL"/>
+        </w:rPr>
+        <w:t>ủa</w:t>
+      </w:r>
+      <w:r>
+        <w:rPr>
+          <w:rFonts w:ascii="Times New Roman" w:hAnsi="Times New Roman" w:cs="Times New Roman"/>
+          <w:sz w:val="24"/>
+          <w:szCs w:val="24"/>
+        </w:rPr>
+        <w:t xml:space="preserve"> </w:t>
+      </w:r>
+      <w:r>
+        <w:rPr>
+          <w:rFonts w:ascii="Times New Roman" w:hAnsi="Times New Roman" w:cs="Times New Roman"/>
+          <w:sz w:val="24"/>
+          <w:szCs w:val="24"/>
+          <w:lang w:val="pl-PL"/>
+        </w:rPr>
+        <w:t>cọc</w:t>
+      </w:r>
+      <w:r>
+        <w:rPr>
+          <w:rFonts w:ascii="Times New Roman" w:hAnsi="Times New Roman" w:cs="Times New Roman"/>
+          <w:sz w:val="24"/>
+          <w:szCs w:val="24"/>
+        </w:rPr>
+        <w:t xml:space="preserve"> đó</w:t>
+      </w:r>
+      <w:r>
+        <w:rPr>
+          <w:rFonts w:ascii="Times New Roman" w:hAnsi="Times New Roman" w:cs="Times New Roman"/>
+          <w:sz w:val="24"/>
+          <w:szCs w:val="24"/>
+          <w:lang w:val="en-US"/>
+        </w:rPr>
+        <w:t>ng</w:t>
+      </w:r>
+      <w:r>
+        <w:rPr>
+          <w:rFonts w:ascii="Times New Roman" w:hAnsi="Times New Roman" w:cs="Times New Roman"/>
+          <w:sz w:val="24"/>
+          <w:szCs w:val="24"/>
+        </w:rPr>
+        <w:t>-é</w:t>
+      </w:r>
+      <w:r>
+        <w:rPr>
+          <w:rFonts w:ascii="Times New Roman" w:hAnsi="Times New Roman" w:cs="Times New Roman"/>
+          <w:sz w:val="24"/>
+          <w:szCs w:val="24"/>
+          <w:lang w:val="en-US"/>
+        </w:rPr>
+        <w:t>p</w:t>
+      </w:r>
+      <w:r>
+        <w:rPr>
+          <w:rFonts w:ascii="Times New Roman" w:hAnsi="Times New Roman" w:cs="Times New Roman"/>
+          <w:sz w:val="24"/>
+          <w:szCs w:val="24"/>
+        </w:rPr>
+        <w:t xml:space="preserve"> </w:t>
+      </w:r>
+      <w:r>
+        <w:rPr>
+          <w:rFonts w:ascii="Times New Roman" w:hAnsi="Times New Roman" w:cs="Times New Roman"/>
+          <w:sz w:val="24"/>
+          <w:szCs w:val="24"/>
+          <w:lang w:val="en-US"/>
+        </w:rPr>
+        <w:t>tựa</w:t>
+      </w:r>
+      <w:r>
+        <w:rPr>
+          <w:rFonts w:ascii="Times New Roman" w:hAnsi="Times New Roman" w:cs="Times New Roman"/>
+          <w:sz w:val="24"/>
+          <w:szCs w:val="24"/>
+        </w:rPr>
+        <w:t xml:space="preserve"> </w:t>
+      </w:r>
+      <w:r>
+        <w:rPr>
+          <w:rFonts w:ascii="Times New Roman" w:hAnsi="Times New Roman" w:cs="Times New Roman"/>
+          <w:sz w:val="24"/>
+          <w:szCs w:val="24"/>
+          <w:lang w:val="en-US"/>
+        </w:rPr>
+        <w:t>l</w:t>
+      </w:r>
+      <w:r>
+        <w:rPr>
+          <w:rFonts w:ascii="Times New Roman" w:hAnsi="Times New Roman" w:cs="Times New Roman"/>
+          <w:sz w:val="24"/>
+          <w:szCs w:val="24"/>
+        </w:rPr>
+        <w:t>ê</w:t>
+      </w:r>
+      <w:r>
+        <w:rPr>
+          <w:rFonts w:ascii="Times New Roman" w:hAnsi="Times New Roman" w:cs="Times New Roman"/>
+          <w:sz w:val="24"/>
+          <w:szCs w:val="24"/>
+          <w:lang w:val="en-US"/>
+        </w:rPr>
+        <w:t>n</w:t>
+      </w:r>
+      <w:r>
+        <w:rPr>
+          <w:rFonts w:ascii="Times New Roman" w:hAnsi="Times New Roman" w:cs="Times New Roman"/>
+          <w:sz w:val="24"/>
+          <w:szCs w:val="24"/>
+        </w:rPr>
+        <w:t xml:space="preserve"> </w:t>
+      </w:r>
+      <w:r>
+        <w:rPr>
+          <w:rFonts w:ascii="Times New Roman" w:hAnsi="Times New Roman" w:cs="Times New Roman"/>
+          <w:sz w:val="24"/>
+          <w:szCs w:val="24"/>
+          <w:lang w:val="en-US"/>
+        </w:rPr>
+        <w:t>nền</w:t>
+      </w:r>
+      <w:r>
+        <w:rPr>
+          <w:rFonts w:ascii="Times New Roman" w:hAnsi="Times New Roman" w:cs="Times New Roman"/>
+          <w:sz w:val="24"/>
+          <w:szCs w:val="24"/>
+        </w:rPr>
+        <w:t xml:space="preserve"> í</w:t>
+      </w:r>
+      <w:r>
+        <w:rPr>
+          <w:rFonts w:ascii="Times New Roman" w:hAnsi="Times New Roman" w:cs="Times New Roman"/>
+          <w:sz w:val="24"/>
+          <w:szCs w:val="24"/>
+          <w:lang w:val="en-US"/>
+        </w:rPr>
+        <w:t>t</w:t>
+      </w:r>
+      <w:r>
+        <w:rPr>
+          <w:rFonts w:ascii="Times New Roman" w:hAnsi="Times New Roman" w:cs="Times New Roman"/>
+          <w:sz w:val="24"/>
+          <w:szCs w:val="24"/>
+        </w:rPr>
+        <w:t xml:space="preserve"> </w:t>
+      </w:r>
+      <w:r>
+        <w:rPr>
+          <w:rFonts w:ascii="Times New Roman" w:hAnsi="Times New Roman" w:cs="Times New Roman"/>
+          <w:sz w:val="24"/>
+          <w:szCs w:val="24"/>
+          <w:lang w:val="en-US"/>
+        </w:rPr>
+        <w:t>bị</w:t>
+      </w:r>
+      <w:r>
+        <w:rPr>
+          <w:rFonts w:ascii="Times New Roman" w:hAnsi="Times New Roman" w:cs="Times New Roman"/>
+          <w:sz w:val="24"/>
+          <w:szCs w:val="24"/>
+        </w:rPr>
+        <w:t xml:space="preserve"> </w:t>
+      </w:r>
+      <w:r>
+        <w:rPr>
+          <w:rFonts w:ascii="Times New Roman" w:hAnsi="Times New Roman" w:cs="Times New Roman"/>
+          <w:sz w:val="24"/>
+          <w:szCs w:val="24"/>
+          <w:lang w:val="en-US"/>
+        </w:rPr>
+        <w:t>n</w:t>
+      </w:r>
+      <w:r>
+        <w:rPr>
+          <w:rFonts w:ascii="Times New Roman" w:hAnsi="Times New Roman" w:cs="Times New Roman"/>
+          <w:sz w:val="24"/>
+          <w:szCs w:val="24"/>
+        </w:rPr>
+        <w:t>é</w:t>
+      </w:r>
+      <w:r>
+        <w:rPr>
+          <w:rFonts w:ascii="Times New Roman" w:hAnsi="Times New Roman" w:cs="Times New Roman"/>
+          <w:sz w:val="24"/>
+          <w:szCs w:val="24"/>
+          <w:lang w:val="en-US"/>
+        </w:rPr>
+        <w:t>n</w:t>
+      </w:r>
+      <w:r>
+        <w:rPr>
+          <w:rFonts w:ascii="Times New Roman" w:hAnsi="Times New Roman" w:cs="Times New Roman"/>
+          <w:sz w:val="24"/>
+          <w:szCs w:val="24"/>
+        </w:rPr>
+        <w:t xml:space="preserve"> đư</w:t>
+      </w:r>
+      <w:r>
+        <w:rPr>
+          <w:rFonts w:ascii="Times New Roman" w:hAnsi="Times New Roman" w:cs="Times New Roman"/>
+          <w:sz w:val="24"/>
+          <w:szCs w:val="24"/>
+          <w:lang w:val="en-US"/>
+        </w:rPr>
+        <w:t>ợc</w:t>
+      </w:r>
+      <w:r>
+        <w:rPr>
+          <w:rFonts w:ascii="Times New Roman" w:hAnsi="Times New Roman" w:cs="Times New Roman"/>
+          <w:sz w:val="24"/>
+          <w:szCs w:val="24"/>
+        </w:rPr>
+        <w:t xml:space="preserve"> </w:t>
+      </w:r>
+      <w:r>
+        <w:rPr>
+          <w:rFonts w:ascii="Times New Roman" w:hAnsi="Times New Roman" w:cs="Times New Roman"/>
+          <w:sz w:val="24"/>
+          <w:szCs w:val="24"/>
+          <w:lang w:val="en-US"/>
+        </w:rPr>
+        <w:t>x</w:t>
+      </w:r>
+      <w:r>
+        <w:rPr>
+          <w:rFonts w:ascii="Times New Roman" w:hAnsi="Times New Roman" w:cs="Times New Roman"/>
+          <w:sz w:val="24"/>
+          <w:szCs w:val="24"/>
+        </w:rPr>
+        <w:t>á</w:t>
+      </w:r>
+      <w:r>
+        <w:rPr>
+          <w:rFonts w:ascii="Times New Roman" w:hAnsi="Times New Roman" w:cs="Times New Roman"/>
+          <w:sz w:val="24"/>
+          <w:szCs w:val="24"/>
+          <w:lang w:val="en-US"/>
+        </w:rPr>
+        <w:t>c</w:t>
+      </w:r>
+      <w:r>
+        <w:rPr>
+          <w:rFonts w:ascii="Times New Roman" w:hAnsi="Times New Roman" w:cs="Times New Roman"/>
+          <w:sz w:val="24"/>
+          <w:szCs w:val="24"/>
+        </w:rPr>
+        <w:t xml:space="preserve"> đ</w:t>
+      </w:r>
+      <w:r>
+        <w:rPr>
+          <w:rFonts w:ascii="Times New Roman" w:hAnsi="Times New Roman" w:cs="Times New Roman"/>
+          <w:sz w:val="24"/>
+          <w:szCs w:val="24"/>
+          <w:lang w:val="en-US"/>
+        </w:rPr>
+        <w:t>ịnh</w:t>
+      </w:r>
+      <w:r>
+        <w:rPr>
+          <w:rFonts w:ascii="Times New Roman" w:hAnsi="Times New Roman" w:cs="Times New Roman"/>
+          <w:sz w:val="24"/>
+          <w:szCs w:val="24"/>
+        </w:rPr>
+        <w:t xml:space="preserve"> </w:t>
+      </w:r>
+      <w:r>
+        <w:rPr>
+          <w:rFonts w:ascii="Times New Roman" w:hAnsi="Times New Roman" w:cs="Times New Roman"/>
+          <w:sz w:val="24"/>
+          <w:szCs w:val="24"/>
+          <w:lang w:val="en-US"/>
+        </w:rPr>
+        <w:t>theo</w:t>
+      </w:r>
+      <w:r>
+        <w:rPr>
+          <w:rFonts w:ascii="Times New Roman" w:hAnsi="Times New Roman" w:cs="Times New Roman"/>
+          <w:sz w:val="24"/>
+          <w:szCs w:val="24"/>
+        </w:rPr>
+        <w:t xml:space="preserve"> </w:t>
+      </w:r>
+      <w:r>
+        <w:rPr>
+          <w:rFonts w:ascii="Times New Roman" w:hAnsi="Times New Roman" w:cs="Times New Roman"/>
+          <w:sz w:val="24"/>
+          <w:szCs w:val="24"/>
+          <w:lang w:val="en-US"/>
+        </w:rPr>
+        <w:t>c</w:t>
+      </w:r>
+      <w:r>
+        <w:rPr>
+          <w:rFonts w:ascii="Times New Roman" w:hAnsi="Times New Roman" w:cs="Times New Roman"/>
+          <w:sz w:val="24"/>
+          <w:szCs w:val="24"/>
+        </w:rPr>
+        <w:t>ô</w:t>
+      </w:r>
+      <w:r>
+        <w:rPr>
+          <w:rFonts w:ascii="Times New Roman" w:hAnsi="Times New Roman" w:cs="Times New Roman"/>
+          <w:sz w:val="24"/>
+          <w:szCs w:val="24"/>
+          <w:lang w:val="en-US"/>
+        </w:rPr>
+        <w:t>ng</w:t>
+      </w:r>
+      <w:r>
+        <w:rPr>
+          <w:rFonts w:ascii="Times New Roman" w:hAnsi="Times New Roman" w:cs="Times New Roman"/>
+          <w:sz w:val="24"/>
+          <w:szCs w:val="24"/>
+        </w:rPr>
+        <w:t xml:space="preserve"> </w:t>
+      </w:r>
+      <w:r>
+        <w:rPr>
+          <w:rFonts w:ascii="Times New Roman" w:hAnsi="Times New Roman" w:cs="Times New Roman"/>
+          <w:sz w:val="24"/>
+          <w:szCs w:val="24"/>
+          <w:lang w:val="en-US"/>
+        </w:rPr>
+        <w:t>thức</w:t>
+      </w:r>
+      <w:r>
+        <w:rPr>
+          <w:rFonts w:ascii="Times New Roman" w:hAnsi="Times New Roman" w:cs="Times New Roman"/>
+          <w:sz w:val="24"/>
+          <w:szCs w:val="24"/>
         </w:rPr>
         <w:t>:</w:t>
-      </w:r>
-    </w:p>
-    <w:tbl>
-      <w:tblPr>
-        <w:tblStyle w:val="a"/>
-        <w:tblW w:w="5000" w:type="pct"/>
-        <w:tblBorders>
-          <w:top w:val="none" w:sz="0" w:space="0" w:color="auto"/>
-          <w:bottom w:val="none" w:sz="0" w:space="0" w:color="auto"/>
-          <w:insideH w:val="none" w:sz="0" w:space="0" w:color="auto"/>
-        </w:tblBorders>
-        <w:tblLook w:val="04A0" w:firstRow="1" w:lastRow="0" w:firstColumn="1" w:lastColumn="0" w:noHBand="0" w:noVBand="1"/>
-      </w:tblPr>
-      <w:tblGrid>
-        <w:gridCol w:w="8931"/>
-        <w:gridCol w:w="707"/>
-      </w:tblGrid>
-      <w:tr>
-        <w:trPr>
-          <w:trHeight w:val="397"/>
-        </w:trPr>
-        <w:tc>
-          <w:tcPr>
-            <w:tcW w:w="4633" w:type="pct"/>
-          </w:tcPr>
-          <w:bookmarkEnd w:id="0"/>
-          <w:p>
-            <w:pPr>
-              <w:jc w:val="left"/>
-              <w:rPr>
-                <w:lang w:val="en-US"/>
-              </w:rPr>
-            </w:pPr>
-            <w:r>
-              <w:rPr>
-                <w:lang w:val="en-US"/>
-              </w:rPr>
-              <w:t xml:space="preserve">Khi </w:t>
-            </w:r>
-            <w:r>
-              <w:rPr>
-                <w:i/>
-                <w:iCs/>
-                <w:lang w:val="en-US"/>
-              </w:rPr>
-              <w:t>l</w:t>
-            </w:r>
-            <w:r>
-              <w:rPr>
-                <w:i/>
-                <w:iCs/>
-                <w:vertAlign w:val="subscript"/>
-                <w:lang w:val="en-US"/>
-              </w:rPr>
-              <w:t>d</w:t>
-            </w:r>
-            <w:r>
-              <w:rPr>
-                <w:i/>
-                <w:iCs/>
-                <w:vertAlign w:val="subscript"/>
-                <w:lang w:val="en-US"/>
-              </w:rPr>
-              <w:t xml:space="preserve"> </w:t>
-            </w:r>
-            <w:r>
-              <w:rPr>
-                <w:lang w:val="en-US"/>
-              </w:rPr>
-              <w:t xml:space="preserve">&lt; 0.5 m thì </w:t>
-            </w:r>
-            <w:r>
-              <w:rPr>
-                <w:i/>
-                <w:iCs/>
-                <w:lang w:val="en-US"/>
-              </w:rPr>
-              <w:t>q</w:t>
-            </w:r>
-            <w:r>
-              <w:rPr>
-                <w:i/>
-                <w:iCs/>
-                <w:vertAlign w:val="subscript"/>
-                <w:lang w:val="en-US"/>
-              </w:rPr>
-              <w:t>b</w:t>
-            </w:r>
-            <w:r>
-              <w:rPr>
-                <w:i/>
-                <w:iCs/>
-                <w:vertAlign w:val="subscript"/>
-                <w:lang w:val="en-US"/>
-              </w:rPr>
-              <w:t xml:space="preserve"> </w:t>
-            </w:r>
-            <w:r>
-              <w:rPr>
-                <w:lang w:val="en-US"/>
-              </w:rPr>
-              <w:t>được</w:t>
-            </w:r>
-            <w:r>
-              <w:rPr>
-                <w:i/>
-                <w:iCs/>
-                <w:vertAlign w:val="subscript"/>
-                <w:lang w:val="en-US"/>
-              </w:rPr>
-              <w:t xml:space="preserve"> </w:t>
-            </w:r>
-            <w:r>
-              <w:rPr>
-                <w:lang w:val="en-US"/>
-              </w:rPr>
-              <w:t>xác định theo (1):</w:t>
-            </w:r>
-          </w:p>
-        </w:tc>
-        <w:tc>
-          <w:tcPr>
-            <w:tcW w:w="367" w:type="pct"/>
-          </w:tcPr>
-          <w:p>
-            <w:pPr>
-              <w:jc w:val="right"/>
-              <w:rPr>
-                <w:rFonts w:cs="Times New Roman"/>
-                <w:lang w:val="en-US"/>
-              </w:rPr>
-            </w:pPr>
-          </w:p>
-        </w:tc>
-      </w:tr>
-      <w:tr>
-        <w:trPr>
-          <w:trHeight w:val="794"/>
-        </w:trPr>
-        <w:tc>
-          <w:tcPr>
-            <w:tcW w:w="4633" w:type="pct"/>
-          </w:tcPr>
-          <w:p>
-            <w:pPr>
-              <w:rPr>
-                <w:rFonts w:cs="Times New Roman"/>
-                <w:lang w:val="en-US"/>
-              </w:rPr>
-            </w:pPr>
-            <m:oMathPara>
-              <m:oMath>
-                <m:sSub>
-                  <m:sSubPr>
-                    <m:ctrlPr>
-                      <w:rPr>
-                        <w:rFonts w:ascii="Cambria Math" w:hAnsi="Cambria Math"/>
-                        <w:i/>
-                      </w:rPr>
-                    </m:ctrlPr>
-                  </m:sSubPr>
-                  <m:e>
-                    <m:r>
-                      <w:rPr>
-                        <w:rFonts w:ascii="Cambria Math" w:hAnsi="Cambria Math"/>
-                      </w:rPr>
-                      <m:t>q</m:t>
-                    </m:r>
-                  </m:e>
-                  <m:sub>
-                    <m:r>
-                      <w:rPr>
-                        <w:rFonts w:ascii="Cambria Math" w:hAnsi="Cambria Math"/>
-                      </w:rPr>
-                      <m:t>b</m:t>
-                    </m:r>
-                  </m:sub>
-                </m:sSub>
-                <m:r>
-                  <w:rPr>
-                    <w:rFonts w:ascii="Cambria Math" w:hAnsi="Cambria Math"/>
-                  </w:rPr>
-                  <m:t>=</m:t>
-                </m:r>
-                <m:f>
-                  <m:fPr>
-                    <m:ctrlPr>
-                      <w:rPr>
-                        <w:rFonts w:ascii="Cambria Math" w:hAnsi="Cambria Math"/>
-                        <w:i/>
-                      </w:rPr>
-                    </m:ctrlPr>
-                  </m:fPr>
-                  <m:num>
-                    <m:sSub>
-                      <m:sSubPr>
-                        <m:ctrlPr>
-                          <w:rPr>
-                            <w:rFonts w:ascii="Cambria Math" w:hAnsi="Cambria Math"/>
-                            <w:i/>
-                          </w:rPr>
-                        </m:ctrlPr>
-                      </m:sSubPr>
-                      <m:e>
-                        <m:r>
-                          <w:rPr>
-                            <w:rFonts w:ascii="Cambria Math" w:hAnsi="Cambria Math"/>
-                          </w:rPr>
-                          <m:t>R</m:t>
-                        </m:r>
-                      </m:e>
-                      <m:sub>
-                        <m:r>
-                          <w:rPr>
-                            <w:rFonts w:ascii="Cambria Math" w:hAnsi="Cambria Math"/>
-                          </w:rPr>
-                          <m:t>c,n</m:t>
-                        </m:r>
-                      </m:sub>
-                    </m:sSub>
-                    <m:r>
-                      <w:rPr>
-                        <w:rFonts w:ascii="Cambria Math" w:hAnsi="Cambria Math"/>
-                      </w:rPr>
-                      <m:t>×</m:t>
-                    </m:r>
-                    <m:sSub>
-                      <m:sSubPr>
-                        <m:ctrlPr>
-                          <w:rPr>
-                            <w:rFonts w:ascii="Cambria Math" w:hAnsi="Cambria Math"/>
-                            <w:i/>
-                          </w:rPr>
-                        </m:ctrlPr>
-                      </m:sSubPr>
-                      <m:e>
-                        <m:r>
-                          <w:rPr>
-                            <w:rFonts w:ascii="Cambria Math" w:hAnsi="Cambria Math"/>
-                          </w:rPr>
-                          <m:t>K</m:t>
-                        </m:r>
-                      </m:e>
-                      <m:sub>
-                        <m:r>
-                          <w:rPr>
-                            <w:rFonts w:ascii="Cambria Math" w:hAnsi="Cambria Math"/>
-                          </w:rPr>
-                          <m:t>s</m:t>
-                        </m:r>
-                      </m:sub>
-                    </m:sSub>
-                  </m:num>
-                  <m:den>
-                    <m:sSub>
-                      <m:sSubPr>
-                        <m:ctrlPr>
-                          <w:rPr>
-                            <w:rFonts w:ascii="Cambria Math" w:hAnsi="Cambria Math"/>
-                            <w:i/>
-                          </w:rPr>
-                        </m:ctrlPr>
-                      </m:sSubPr>
-                      <m:e>
-                        <m:r>
-                          <w:rPr>
-                            <w:rFonts w:ascii="Cambria Math" w:hAnsi="Cambria Math"/>
-                            <w:i/>
-                          </w:rPr>
-                          <w:sym w:font="Symbol" w:char="F067"/>
-                        </m:r>
-                      </m:e>
-                      <m:sub>
-                        <m:r>
-                          <w:rPr>
-                            <w:rFonts w:ascii="Cambria Math" w:hAnsi="Cambria Math"/>
-                          </w:rPr>
-                          <m:t>g</m:t>
-                        </m:r>
-                      </m:sub>
-                    </m:sSub>
-                  </m:den>
-                </m:f>
-                <m:r>
-                  <w:rPr>
-                    <w:rFonts w:ascii="Cambria Math" w:hAnsi="Cambria Math"/>
-                  </w:rPr>
-                  <m:t>=</m:t>
-                </m:r>
-                <m:f>
-                  <m:fPr>
-                    <m:ctrlPr>
-                      <w:rPr>
-                        <w:rFonts w:ascii="Cambria Math" w:hAnsi="Cambria Math"/>
-                        <w:i/>
-                      </w:rPr>
-                    </m:ctrlPr>
-                  </m:fPr>
-                  <m:num>
-                    <m:r>
-                      <w:rPr>
-                        <w:rFonts w:ascii="Cambria Math" w:hAnsi="Cambria Math"/>
-                      </w:rPr>
-                      <m:t>$</m:t>
-                    </m:r>
-                    <m:d>
-                      <m:dPr>
-                        <m:begChr m:val="{"/>
-                        <m:endChr m:val="}"/>
-                        <m:ctrlPr>
-                          <w:rPr>
-                            <w:rFonts w:ascii="Cambria Math" w:hAnsi="Cambria Math"/>
-                            <w:i/>
-                          </w:rPr>
-                        </m:ctrlPr>
-                      </m:dPr>
-                      <m:e>
-                        <m:r>
-                          <w:rPr>
-                            <w:rFonts w:ascii="Cambria Math" w:hAnsi="Cambria Math"/>
-                          </w:rPr>
-                          <m:t>varRcn</m:t>
-                        </m:r>
-                      </m:e>
-                    </m:d>
-                    <m:r>
-                      <w:rPr>
-                        <w:rFonts w:ascii="Cambria Math" w:hAnsi="Cambria Math"/>
-                      </w:rPr>
-                      <m:t>×${Ks}</m:t>
-                    </m:r>
-                  </m:num>
-                  <m:den>
-                    <m:r>
-                      <w:rPr>
-                        <w:rFonts w:ascii="Cambria Math" w:hAnsi="Cambria Math"/>
-                      </w:rPr>
-                      <m:t>${varGammaG}</m:t>
-                    </m:r>
-                  </m:den>
-                </m:f>
-                <m:r>
-                  <w:rPr>
-                    <w:rFonts w:ascii="Cambria Math" w:hAnsi="Cambria Math"/>
-                  </w:rPr>
-                  <m:t>=${q_b}  MPa</m:t>
-                </m:r>
-              </m:oMath>
-            </m:oMathPara>
-          </w:p>
-        </w:tc>
-        <w:tc>
-          <w:tcPr>
-            <w:tcW w:w="367" w:type="pct"/>
-          </w:tcPr>
-          <w:p>
-            <w:pPr>
-              <w:jc w:val="right"/>
-              <w:rPr>
-                <w:rFonts w:cs="Times New Roman"/>
-                <w:lang w:val="en-US"/>
-              </w:rPr>
-            </w:pPr>
-            <w:r>
-              <w:rPr>
-                <w:rFonts w:cs="Times New Roman"/>
-                <w:lang w:val="en-US"/>
-              </w:rPr>
-              <w:t>(1)</w:t>
-            </w:r>
-          </w:p>
-        </w:tc>
-      </w:tr>
-      <w:tr>
-        <w:trPr>
-          <w:trHeight w:val="397"/>
-        </w:trPr>
-        <w:tc>
-          <w:tcPr>
-            <w:tcW w:w="4633" w:type="pct"/>
-          </w:tcPr>
-          <w:p>
-            <w:pPr>
-              <w:jc w:val="left"/>
-            </w:pPr>
-            <w:r>
-              <w:rPr>
-                <w:lang w:val="en-US"/>
-              </w:rPr>
-              <w:t>Khi</w:t>
-            </w:r>
-            <w:r>
-              <w:t xml:space="preserve"> </w:t>
-            </w:r>
-            <w:r>
-              <w:rPr>
-                <w:i/>
-                <w:iCs/>
-                <w:lang w:val="en-US"/>
-              </w:rPr>
-              <w:t>l</w:t>
-            </w:r>
-            <w:r>
-              <w:rPr>
-                <w:i/>
-                <w:iCs/>
-                <w:vertAlign w:val="subscript"/>
-                <w:lang w:val="en-US"/>
-              </w:rPr>
-              <w:t>d</w:t>
-            </w:r>
-            <w:r>
-              <w:rPr>
-                <w:i/>
-                <w:iCs/>
-                <w:vertAlign w:val="subscript"/>
-              </w:rPr>
-              <w:t xml:space="preserve"> </w:t>
-            </w:r>
-            <w:r>
-              <w:sym w:font="Symbol" w:char="F020"/>
-            </w:r>
-            <w:r>
-              <w:sym w:font="Symbol" w:char="F0B3"/>
-            </w:r>
-            <w:r>
-              <w:t xml:space="preserve"> 0.5 </w:t>
-            </w:r>
-            <w:r>
-              <w:rPr>
-                <w:lang w:val="en-US"/>
-              </w:rPr>
-              <w:t>m</w:t>
-            </w:r>
-            <w:r>
-              <w:t xml:space="preserve"> </w:t>
-            </w:r>
-            <w:r>
-              <w:rPr>
-                <w:lang w:val="en-US"/>
-              </w:rPr>
-              <w:t>th</w:t>
-            </w:r>
-            <w:r>
-              <w:t xml:space="preserve">ì </w:t>
-            </w:r>
-            <w:r>
-              <w:rPr>
-                <w:i/>
-                <w:iCs/>
-                <w:lang w:val="en-US"/>
-              </w:rPr>
-              <w:t>q</w:t>
-            </w:r>
-            <w:r>
-              <w:rPr>
-                <w:i/>
-                <w:iCs/>
-                <w:vertAlign w:val="subscript"/>
-                <w:lang w:val="en-US"/>
-              </w:rPr>
-              <w:t>b</w:t>
-            </w:r>
-            <w:r>
-              <w:rPr>
-                <w:i/>
-                <w:iCs/>
-                <w:vertAlign w:val="subscript"/>
-              </w:rPr>
-              <w:t xml:space="preserve"> </w:t>
-            </w:r>
-            <w:r>
-              <w:t>đư</w:t>
-            </w:r>
-            <w:r>
-              <w:rPr>
-                <w:lang w:val="en-US"/>
-              </w:rPr>
-              <w:t>ợc</w:t>
-            </w:r>
-            <w:r>
-              <w:rPr>
-                <w:i/>
-                <w:iCs/>
-                <w:vertAlign w:val="subscript"/>
-              </w:rPr>
-              <w:t xml:space="preserve"> </w:t>
-            </w:r>
-            <w:r>
-              <w:rPr>
-                <w:lang w:val="en-US"/>
-              </w:rPr>
-              <w:t>x</w:t>
-            </w:r>
-            <w:r>
-              <w:t>á</w:t>
-            </w:r>
-            <w:r>
-              <w:rPr>
-                <w:lang w:val="en-US"/>
-              </w:rPr>
-              <w:t>c</w:t>
-            </w:r>
-            <w:r>
-              <w:t xml:space="preserve"> đ</w:t>
-            </w:r>
-            <w:r>
-              <w:rPr>
-                <w:lang w:val="en-US"/>
-              </w:rPr>
-              <w:t>ịnh</w:t>
-            </w:r>
-            <w:r>
-              <w:t xml:space="preserve"> </w:t>
-            </w:r>
-            <w:r>
-              <w:rPr>
-                <w:lang w:val="en-US"/>
-              </w:rPr>
-              <w:t>theo</w:t>
-            </w:r>
-            <w:r>
-              <w:t xml:space="preserve"> (</w:t>
-            </w:r>
-            <w:r>
-              <w:t>2</w:t>
-            </w:r>
-            <w:r>
-              <w:t>):</w:t>
-            </w:r>
-          </w:p>
-        </w:tc>
-        <w:tc>
-          <w:tcPr>
-            <w:tcW w:w="367" w:type="pct"/>
-          </w:tcPr>
-          <w:p>
-            <w:pPr>
-              <w:jc w:val="right"/>
-              <w:rPr>
-                <w:rFonts w:cs="Times New Roman"/>
-              </w:rPr>
-            </w:pPr>
-          </w:p>
-        </w:tc>
-      </w:tr>
-      <w:tr>
-        <w:trPr>
-          <w:trHeight w:val="907"/>
-        </w:trPr>
-        <w:tc>
-          <w:tcPr>
-            <w:tcW w:w="4633" w:type="pct"/>
-          </w:tcPr>
-          <w:p>
-            <w:pPr>
-              <w:rPr>
-                <w:highlight w:val="yellow"/>
-              </w:rPr>
-            </w:pPr>
-            <m:oMathPara>
-              <m:oMath>
-                <m:sSub>
-                  <m:sSubPr>
-                    <m:ctrlPr>
-                      <w:rPr>
-                        <w:rFonts w:ascii="Cambria Math" w:hAnsi="Cambria Math"/>
-                        <w:i/>
-                      </w:rPr>
-                    </m:ctrlPr>
-                  </m:sSubPr>
-                  <m:e>
-                    <m:r>
-                      <w:rPr>
-                        <w:rFonts w:ascii="Cambria Math" w:hAnsi="Cambria Math"/>
-                      </w:rPr>
-                      <m:t>q</m:t>
-                    </m:r>
-                  </m:e>
-                  <m:sub>
-                    <m:r>
-                      <w:rPr>
-                        <w:rFonts w:ascii="Cambria Math" w:hAnsi="Cambria Math"/>
-                      </w:rPr>
-                      <m:t>b</m:t>
-                    </m:r>
-                  </m:sub>
-                </m:sSub>
-                <m:r>
-                  <w:rPr>
-                    <w:rFonts w:ascii="Cambria Math" w:hAnsi="Cambria Math"/>
-                  </w:rPr>
-                  <m:t>=</m:t>
-                </m:r>
-                <m:f>
-                  <m:fPr>
-                    <m:ctrlPr>
-                      <w:rPr>
-                        <w:rFonts w:ascii="Cambria Math" w:hAnsi="Cambria Math"/>
-                        <w:i/>
-                      </w:rPr>
-                    </m:ctrlPr>
-                  </m:fPr>
-                  <m:num>
-                    <m:sSub>
-                      <m:sSubPr>
-                        <m:ctrlPr>
-                          <w:rPr>
-                            <w:rFonts w:ascii="Cambria Math" w:hAnsi="Cambria Math"/>
-                            <w:i/>
-                          </w:rPr>
-                        </m:ctrlPr>
-                      </m:sSubPr>
-                      <m:e>
-                        <m:r>
-                          <w:rPr>
-                            <w:rFonts w:ascii="Cambria Math" w:hAnsi="Cambria Math"/>
-                          </w:rPr>
-                          <m:t>R</m:t>
-                        </m:r>
-                      </m:e>
-                      <m:sub>
-                        <m:r>
-                          <w:rPr>
-                            <w:rFonts w:ascii="Cambria Math" w:hAnsi="Cambria Math"/>
-                          </w:rPr>
-                          <m:t>c,n</m:t>
-                        </m:r>
-                      </m:sub>
-                    </m:sSub>
-                    <m:r>
-                      <w:rPr>
-                        <w:rFonts w:ascii="Cambria Math" w:hAnsi="Cambria Math"/>
-                      </w:rPr>
-                      <m:t>×</m:t>
-                    </m:r>
-                    <m:sSub>
-                      <m:sSubPr>
-                        <m:ctrlPr>
-                          <w:rPr>
-                            <w:rFonts w:ascii="Cambria Math" w:hAnsi="Cambria Math"/>
-                            <w:i/>
-                          </w:rPr>
-                        </m:ctrlPr>
-                      </m:sSubPr>
-                      <m:e>
-                        <m:r>
-                          <w:rPr>
-                            <w:rFonts w:ascii="Cambria Math" w:hAnsi="Cambria Math"/>
-                          </w:rPr>
-                          <m:t>K</m:t>
-                        </m:r>
-                      </m:e>
-                      <m:sub>
-                        <m:r>
-                          <w:rPr>
-                            <w:rFonts w:ascii="Cambria Math" w:hAnsi="Cambria Math"/>
-                          </w:rPr>
-                          <m:t>s</m:t>
-                        </m:r>
-                      </m:sub>
-                    </m:sSub>
-                  </m:num>
-                  <m:den>
-                    <m:sSub>
-                      <m:sSubPr>
-                        <m:ctrlPr>
-                          <w:rPr>
-                            <w:rFonts w:ascii="Cambria Math" w:hAnsi="Cambria Math"/>
-                            <w:i/>
-                          </w:rPr>
-                        </m:ctrlPr>
-                      </m:sSubPr>
-                      <m:e>
-                        <m:r>
-                          <w:rPr>
-                            <w:rFonts w:ascii="Cambria Math" w:hAnsi="Cambria Math"/>
-                            <w:i/>
-                          </w:rPr>
-                          <w:sym w:font="Symbol" w:char="F067"/>
-                        </m:r>
-                      </m:e>
-                      <m:sub>
-                        <m:r>
-                          <w:rPr>
-                            <w:rFonts w:ascii="Cambria Math" w:hAnsi="Cambria Math"/>
-                          </w:rPr>
-                          <m:t>g</m:t>
-                        </m:r>
-                      </m:sub>
-                    </m:sSub>
-                  </m:den>
-                </m:f>
-                <m:r>
-                  <w:rPr>
-                    <w:rFonts w:ascii="Cambria Math" w:hAnsi="Cambria Math"/>
-                  </w:rPr>
-                  <m:t>×</m:t>
-                </m:r>
-                <m:d>
-                  <m:dPr>
-                    <m:ctrlPr>
-                      <w:rPr>
-                        <w:rFonts w:ascii="Cambria Math" w:hAnsi="Cambria Math"/>
-                        <w:i/>
-                      </w:rPr>
-                    </m:ctrlPr>
-                  </m:dPr>
-                  <m:e>
-                    <m:r>
-                      <w:rPr>
-                        <w:rFonts w:ascii="Cambria Math" w:hAnsi="Cambria Math"/>
-                      </w:rPr>
-                      <m:t>1+0.4×</m:t>
-                    </m:r>
-                    <m:f>
-                      <m:fPr>
-                        <m:ctrlPr>
-                          <w:rPr>
-                            <w:rFonts w:ascii="Cambria Math" w:hAnsi="Cambria Math"/>
-                            <w:i/>
-                          </w:rPr>
-                        </m:ctrlPr>
-                      </m:fPr>
-                      <m:num>
-                        <m:sSub>
-                          <m:sSubPr>
-                            <m:ctrlPr>
-                              <w:rPr>
-                                <w:rFonts w:ascii="Cambria Math" w:hAnsi="Cambria Math"/>
-                                <w:i/>
-                              </w:rPr>
-                            </m:ctrlPr>
-                          </m:sSubPr>
-                          <m:e>
-                            <m:r>
-                              <w:rPr>
-                                <w:rFonts w:ascii="Cambria Math" w:hAnsi="Cambria Math"/>
-                              </w:rPr>
-                              <m:t>l</m:t>
-                            </m:r>
-                          </m:e>
-                          <m:sub>
-                            <m:r>
-                              <w:rPr>
-                                <w:rFonts w:ascii="Cambria Math" w:hAnsi="Cambria Math"/>
-                              </w:rPr>
-                              <m:t>d</m:t>
-                            </m:r>
-                          </m:sub>
-                        </m:sSub>
-                      </m:num>
-                      <m:den>
-                        <m:sSub>
-                          <m:sSubPr>
-                            <m:ctrlPr>
-                              <w:rPr>
-                                <w:rFonts w:ascii="Cambria Math" w:hAnsi="Cambria Math"/>
-                                <w:i/>
-                              </w:rPr>
-                            </m:ctrlPr>
-                          </m:sSubPr>
-                          <m:e>
-                            <m:r>
-                              <w:rPr>
-                                <w:rFonts w:ascii="Cambria Math" w:hAnsi="Cambria Math"/>
-                              </w:rPr>
-                              <m:t>d</m:t>
-                            </m:r>
-                          </m:e>
-                          <m:sub>
-                            <m:r>
-                              <w:rPr>
-                                <w:rFonts w:ascii="Cambria Math" w:hAnsi="Cambria Math"/>
-                              </w:rPr>
-                              <m:t>f</m:t>
-                            </m:r>
-                          </m:sub>
-                        </m:sSub>
-                      </m:den>
-                    </m:f>
-                  </m:e>
-                </m:d>
-              </m:oMath>
-            </m:oMathPara>
-          </w:p>
-        </w:tc>
-        <w:tc>
-          <w:tcPr>
-            <w:tcW w:w="367" w:type="pct"/>
-          </w:tcPr>
-          <w:p>
-            <w:pPr>
-              <w:jc w:val="right"/>
-              <w:rPr>
-                <w:rFonts w:cs="Times New Roman"/>
-                <w:highlight w:val="yellow"/>
-                <w:lang w:val="en-US"/>
-              </w:rPr>
-            </w:pPr>
-            <w:r>
-              <w:rPr>
-                <w:rFonts w:cs="Times New Roman"/>
-                <w:lang w:val="en-US"/>
-              </w:rPr>
-              <w:t>(2)</w:t>
-            </w:r>
-          </w:p>
-        </w:tc>
-      </w:tr>
-      <w:tr>
-        <w:trPr>
-          <w:trHeight w:val="397"/>
-        </w:trPr>
-        <w:tc>
-          <w:tcPr>
-            <w:tcW w:w="4633" w:type="pct"/>
-          </w:tcPr>
-          <w:p>
-            <w:pPr>
-              <w:jc w:val="left"/>
-            </w:pPr>
-            <w:r>
-              <w:t xml:space="preserve">Đối với mọi loại cọc đóng hoặc ép, tựa trên nền đá và nền ít bị nén, </w:t>
-            </w:r>
-            <w:r>
-              <w:rPr>
-                <w:i/>
-                <w:iCs/>
-              </w:rPr>
-              <w:t>q</w:t>
-            </w:r>
-            <w:r>
-              <w:rPr>
-                <w:i/>
-                <w:iCs/>
-                <w:vertAlign w:val="subscript"/>
-                <w:lang w:val="en-US"/>
-              </w:rPr>
-              <w:t>b</w:t>
-            </w:r>
-            <w:r>
-              <w:t xml:space="preserve"> = 20 </w:t>
-            </w:r>
-            <w:r>
-              <w:t>M</w:t>
-            </w:r>
-            <w:r>
-              <w:rPr>
-                <w:lang w:val="en-US"/>
-              </w:rPr>
-              <w:t>Pa</w:t>
-            </w:r>
-          </w:p>
-        </w:tc>
-        <w:tc>
-          <w:tcPr>
-            <w:tcW w:w="367" w:type="pct"/>
-          </w:tcPr>
-          <w:p>
-            <w:pPr>
-              <w:jc w:val="right"/>
-              <w:rPr>
-                <w:rFonts w:cs="Times New Roman"/>
-                <w:lang w:val="en-US"/>
-              </w:rPr>
-            </w:pPr>
-            <w:r>
-              <w:rPr>
-                <w:rFonts w:cs="Times New Roman"/>
-                <w:lang w:val="en-US"/>
-              </w:rPr>
-              <w:t>(3)</w:t>
-            </w:r>
-          </w:p>
-        </w:tc>
-      </w:tr>
-      <w:tr>
-        <w:trPr>
-          <w:trHeight w:val="397"/>
-        </w:trPr>
-        <w:tc>
-          <w:tcPr>
-            <w:tcW w:w="4633" w:type="pct"/>
-          </w:tcPr>
-          <w:p>
-            <w:pPr>
-              <w:jc w:val="left"/>
-            </w:pPr>
-            <w:r>
-              <w:t xml:space="preserve">Trong mọi trường hợp giá trị </w:t>
-            </w:r>
-            <w:r>
-              <w:rPr>
-                <w:i/>
-                <w:iCs/>
-              </w:rPr>
-              <w:t>q</w:t>
-            </w:r>
-            <w:r>
-              <w:rPr>
-                <w:i/>
-                <w:iCs/>
-                <w:vertAlign w:val="subscript"/>
-              </w:rPr>
-              <w:t>b</w:t>
-            </w:r>
-            <w:r>
-              <w:t xml:space="preserve"> </w:t>
-            </w:r>
-            <w:r>
-              <w:sym w:font="Symbol" w:char="F0A3"/>
-            </w:r>
-            <w:r>
-              <w:t xml:space="preserve"> </w:t>
-            </w:r>
-            <w:r>
-              <w:t>20 MPa</w:t>
-            </w:r>
-          </w:p>
-        </w:tc>
-        <w:tc>
-          <w:tcPr>
-            <w:tcW w:w="367" w:type="pct"/>
-          </w:tcPr>
-          <w:p>
-            <w:pPr>
-              <w:jc w:val="right"/>
-              <w:rPr>
-                <w:rFonts w:cs="Times New Roman"/>
-                <w:lang w:val="en-US"/>
-              </w:rPr>
-            </w:pPr>
-            <w:r>
-              <w:rPr>
-                <w:rFonts w:cs="Times New Roman"/>
-                <w:lang w:val="en-US"/>
-              </w:rPr>
-              <w:t>(4)</w:t>
-            </w:r>
-          </w:p>
-        </w:tc>
-      </w:tr>
-    </w:tbl>
-    <w:p>
-      <w:pPr>
-        <w:spacing w:before="120" w:after="120" w:line="360" w:lineRule="auto"/>
-        <w:rPr>
-          <w:rFonts w:ascii="Times New Roman" w:hAnsi="Times New Roman" w:cs="Times New Roman"/>
-          <w:sz w:val="24"/>
-          <w:szCs w:val="24"/>
-        </w:rPr>
-      </w:pPr>
-      <w:r>
-        <w:rPr>
-          <w:rFonts w:ascii="Times New Roman" w:hAnsi="Times New Roman" w:cs="Times New Roman"/>
-          <w:sz w:val="24"/>
-          <w:szCs w:val="24"/>
-          <w:lang w:val="en-US"/>
-        </w:rPr>
-        <w:t>Từ</w:t>
-      </w:r>
-      <w:r>
-        <w:rPr>
-          <w:rFonts w:ascii="Times New Roman" w:hAnsi="Times New Roman" w:cs="Times New Roman"/>
-          <w:sz w:val="24"/>
-          <w:szCs w:val="24"/>
-        </w:rPr>
-        <w:t xml:space="preserve"> (1),</w:t>
-      </w:r>
-      <w:r>
-        <w:rPr>
-          <w:rFonts w:ascii="Times New Roman" w:hAnsi="Times New Roman" w:cs="Times New Roman"/>
-          <w:sz w:val="24"/>
-          <w:szCs w:val="24"/>
-        </w:rPr>
-        <w:t xml:space="preserve"> </w:t>
-      </w:r>
-      <w:r>
-        <w:rPr>
-          <w:rFonts w:ascii="Times New Roman" w:hAnsi="Times New Roman" w:cs="Times New Roman"/>
-          <w:sz w:val="24"/>
-          <w:szCs w:val="24"/>
-        </w:rPr>
-        <w:t>(2),</w:t>
-      </w:r>
-      <w:r>
-        <w:rPr>
-          <w:rFonts w:ascii="Times New Roman" w:hAnsi="Times New Roman" w:cs="Times New Roman"/>
-          <w:sz w:val="24"/>
-          <w:szCs w:val="24"/>
-        </w:rPr>
-        <w:t xml:space="preserve"> </w:t>
-      </w:r>
-      <w:r>
-        <w:rPr>
-          <w:rFonts w:ascii="Times New Roman" w:hAnsi="Times New Roman" w:cs="Times New Roman"/>
-          <w:sz w:val="24"/>
-          <w:szCs w:val="24"/>
-        </w:rPr>
-        <w:t xml:space="preserve">(3) </w:t>
-      </w:r>
-      <w:r>
-        <w:rPr>
-          <w:rFonts w:ascii="Times New Roman" w:hAnsi="Times New Roman" w:cs="Times New Roman"/>
-          <w:sz w:val="24"/>
-          <w:szCs w:val="24"/>
-          <w:lang w:val="en-US"/>
-        </w:rPr>
-        <w:t>v</w:t>
-      </w:r>
-      <w:r>
-        <w:rPr>
-          <w:rFonts w:ascii="Times New Roman" w:hAnsi="Times New Roman" w:cs="Times New Roman"/>
-          <w:sz w:val="24"/>
-          <w:szCs w:val="24"/>
-        </w:rPr>
-        <w:t xml:space="preserve">à (4) </w:t>
-      </w:r>
-      <w:r>
-        <w:rPr>
-          <w:rFonts w:ascii="Times New Roman" w:hAnsi="Times New Roman" w:cs="Times New Roman"/>
-          <w:sz w:val="24"/>
-          <w:szCs w:val="24"/>
-          <w:lang w:val="en-US"/>
-        </w:rPr>
-        <w:t>gi</w:t>
-      </w:r>
-      <w:r>
-        <w:rPr>
-          <w:rFonts w:ascii="Times New Roman" w:hAnsi="Times New Roman" w:cs="Times New Roman"/>
-          <w:sz w:val="24"/>
-          <w:szCs w:val="24"/>
-        </w:rPr>
-        <w:t xml:space="preserve">á </w:t>
-      </w:r>
-      <w:r>
-        <w:rPr>
-          <w:rFonts w:ascii="Times New Roman" w:hAnsi="Times New Roman" w:cs="Times New Roman"/>
-          <w:sz w:val="24"/>
-          <w:szCs w:val="24"/>
-          <w:lang w:val="en-US"/>
-        </w:rPr>
-        <w:t>trị</w:t>
-      </w:r>
-      <w:r>
-        <w:rPr>
-          <w:rFonts w:ascii="Times New Roman" w:hAnsi="Times New Roman" w:cs="Times New Roman"/>
-          <w:sz w:val="24"/>
-          <w:szCs w:val="24"/>
-        </w:rPr>
-        <w:t xml:space="preserve"> </w:t>
-      </w:r>
-      <w:r>
-        <w:rPr>
-          <w:rFonts w:ascii="Times New Roman" w:hAnsi="Times New Roman" w:cs="Times New Roman"/>
-          <w:i/>
-          <w:iCs/>
-          <w:sz w:val="24"/>
-          <w:szCs w:val="24"/>
-        </w:rPr>
-        <w:t>q</w:t>
-      </w:r>
-      <w:r>
-        <w:rPr>
-          <w:rFonts w:ascii="Times New Roman" w:hAnsi="Times New Roman" w:cs="Times New Roman"/>
-          <w:i/>
-          <w:iCs/>
-          <w:sz w:val="24"/>
-          <w:szCs w:val="24"/>
-          <w:vertAlign w:val="subscript"/>
-        </w:rPr>
-        <w:t xml:space="preserve">b </w:t>
-      </w:r>
-      <w:r>
-        <w:rPr>
-          <w:rFonts w:ascii="Times New Roman" w:hAnsi="Times New Roman" w:cs="Times New Roman"/>
-          <w:sz w:val="24"/>
-          <w:szCs w:val="24"/>
-        </w:rPr>
-        <w:t xml:space="preserve">= </w:t>
-      </w:r>
-      <w:r>
-        <w:rPr>
-          <w:rFonts w:ascii="Times New Roman" w:hAnsi="Times New Roman" w:cs="Times New Roman"/>
-          <w:sz w:val="24"/>
-          <w:szCs w:val="24"/>
-          <w:lang w:val="en-US"/>
-        </w:rPr>
-        <w:t>${q_b}</w:t>
-      </w:r>
-      <w:r>
-        <w:rPr>
-          <w:rFonts w:ascii="Times New Roman" w:hAnsi="Times New Roman" w:cs="Times New Roman"/>
-          <w:sz w:val="24"/>
-          <w:szCs w:val="24"/>
-        </w:rPr>
-        <w:t xml:space="preserve"> </w:t>
-      </w:r>
-      <w:r>
-        <w:rPr>
-          <w:rFonts w:ascii="Times New Roman" w:hAnsi="Times New Roman" w:cs="Times New Roman"/>
-          <w:sz w:val="24"/>
-          <w:szCs w:val="24"/>
-          <w:lang w:val="en-US"/>
-        </w:rPr>
-        <w:t>MPa</w:t>
-      </w:r>
-      <w:r>
-        <w:rPr>
-          <w:rFonts w:ascii="Times New Roman" w:hAnsi="Times New Roman" w:cs="Times New Roman"/>
-          <w:sz w:val="24"/>
-          <w:szCs w:val="24"/>
-        </w:rPr>
-        <w:t>.</w:t>
-      </w:r>
-    </w:p>
-    <w:p>
-      <w:pPr>
-        <w:spacing w:before="120" w:after="120" w:line="360" w:lineRule="auto"/>
-        <w:jc w:val="both"/>
-        <w:rPr>
-          <w:rFonts w:ascii="Times New Roman" w:hAnsi="Times New Roman" w:cs="Times New Roman"/>
-          <w:sz w:val="24"/>
-          <w:szCs w:val="24"/>
-        </w:rPr>
-      </w:pPr>
-      <w:r>
-        <w:rPr>
-          <w:rFonts w:ascii="Times New Roman" w:hAnsi="Times New Roman" w:cs="Times New Roman"/>
-          <w:sz w:val="24"/>
-          <w:szCs w:val="24"/>
-          <w:lang w:val="en-US"/>
-        </w:rPr>
-        <w:t>Sức</w:t>
-      </w:r>
-      <w:r>
-        <w:rPr>
-          <w:rFonts w:ascii="Times New Roman" w:hAnsi="Times New Roman" w:cs="Times New Roman"/>
-          <w:sz w:val="24"/>
-          <w:szCs w:val="24"/>
-        </w:rPr>
-        <w:t xml:space="preserve"> </w:t>
-      </w:r>
-      <w:r>
-        <w:rPr>
-          <w:rFonts w:ascii="Times New Roman" w:hAnsi="Times New Roman" w:cs="Times New Roman"/>
-          <w:sz w:val="24"/>
-          <w:szCs w:val="24"/>
-          <w:lang w:val="en-US"/>
-        </w:rPr>
-        <w:t>chịu</w:t>
-      </w:r>
-      <w:r>
-        <w:rPr>
-          <w:rFonts w:ascii="Times New Roman" w:hAnsi="Times New Roman" w:cs="Times New Roman"/>
-          <w:sz w:val="24"/>
-          <w:szCs w:val="24"/>
-        </w:rPr>
-        <w:t xml:space="preserve"> </w:t>
-      </w:r>
-      <w:r>
-        <w:rPr>
-          <w:rFonts w:ascii="Times New Roman" w:hAnsi="Times New Roman" w:cs="Times New Roman"/>
-          <w:sz w:val="24"/>
-          <w:szCs w:val="24"/>
-          <w:lang w:val="en-US"/>
-        </w:rPr>
-        <w:t>tải</w:t>
-      </w:r>
-      <w:r>
-        <w:rPr>
-          <w:rFonts w:ascii="Times New Roman" w:hAnsi="Times New Roman" w:cs="Times New Roman"/>
-          <w:sz w:val="24"/>
-          <w:szCs w:val="24"/>
-        </w:rPr>
-        <w:t xml:space="preserve"> </w:t>
-      </w:r>
-      <w:r>
-        <w:rPr>
-          <w:rFonts w:ascii="Times New Roman" w:hAnsi="Times New Roman" w:cs="Times New Roman"/>
-          <w:sz w:val="24"/>
-          <w:szCs w:val="24"/>
-          <w:lang w:val="en-US"/>
-        </w:rPr>
-        <w:t>trọng</w:t>
-      </w:r>
-      <w:r>
-        <w:rPr>
-          <w:rFonts w:ascii="Times New Roman" w:hAnsi="Times New Roman" w:cs="Times New Roman"/>
-          <w:sz w:val="24"/>
-          <w:szCs w:val="24"/>
-        </w:rPr>
-        <w:t xml:space="preserve"> </w:t>
-      </w:r>
-      <w:r>
-        <w:rPr>
-          <w:rFonts w:ascii="Times New Roman" w:hAnsi="Times New Roman" w:cs="Times New Roman"/>
-          <w:sz w:val="24"/>
-          <w:szCs w:val="24"/>
-          <w:lang w:val="en-US"/>
-        </w:rPr>
-        <w:t>n</w:t>
-      </w:r>
-      <w:r>
-        <w:rPr>
-          <w:rFonts w:ascii="Times New Roman" w:hAnsi="Times New Roman" w:cs="Times New Roman"/>
-          <w:sz w:val="24"/>
-          <w:szCs w:val="24"/>
-        </w:rPr>
-        <w:t>é</w:t>
-      </w:r>
-      <w:r>
-        <w:rPr>
-          <w:rFonts w:ascii="Times New Roman" w:hAnsi="Times New Roman" w:cs="Times New Roman"/>
-          <w:sz w:val="24"/>
-          <w:szCs w:val="24"/>
-          <w:lang w:val="en-US"/>
-        </w:rPr>
-        <w:t>n</w:t>
-      </w:r>
-      <w:r>
-        <w:rPr>
-          <w:rFonts w:ascii="Times New Roman" w:hAnsi="Times New Roman" w:cs="Times New Roman"/>
-          <w:sz w:val="24"/>
-          <w:szCs w:val="24"/>
-        </w:rPr>
-        <w:t xml:space="preserve"> </w:t>
-      </w:r>
-      <w:r>
-        <w:rPr>
-          <w:rFonts w:ascii="Times New Roman" w:hAnsi="Times New Roman" w:cs="Times New Roman"/>
-          <w:i/>
-          <w:iCs/>
-          <w:sz w:val="24"/>
-          <w:szCs w:val="24"/>
-          <w:lang w:val="en-US"/>
-        </w:rPr>
-        <w:t>R</w:t>
-      </w:r>
-      <w:r>
-        <w:rPr>
-          <w:rFonts w:ascii="Times New Roman" w:hAnsi="Times New Roman" w:cs="Times New Roman"/>
-          <w:i/>
-          <w:iCs/>
-          <w:sz w:val="24"/>
-          <w:szCs w:val="24"/>
-          <w:vertAlign w:val="subscript"/>
-          <w:lang w:val="en-US"/>
-        </w:rPr>
-        <w:t>c</w:t>
-      </w:r>
-      <w:r>
-        <w:rPr>
-          <w:rFonts w:ascii="Times New Roman" w:hAnsi="Times New Roman" w:cs="Times New Roman"/>
-          <w:i/>
-          <w:iCs/>
-          <w:sz w:val="24"/>
-          <w:szCs w:val="24"/>
-          <w:vertAlign w:val="subscript"/>
-        </w:rPr>
-        <w:t>,</w:t>
-      </w:r>
-      <w:r>
-        <w:rPr>
-          <w:rFonts w:ascii="Times New Roman" w:hAnsi="Times New Roman" w:cs="Times New Roman"/>
-          <w:i/>
-          <w:iCs/>
-          <w:sz w:val="24"/>
-          <w:szCs w:val="24"/>
-          <w:vertAlign w:val="subscript"/>
-          <w:lang w:val="en-US"/>
-        </w:rPr>
-        <w:t>u</w:t>
-      </w:r>
-      <w:r>
-        <w:rPr>
-          <w:rFonts w:ascii="Times New Roman" w:hAnsi="Times New Roman" w:cs="Times New Roman"/>
-          <w:sz w:val="24"/>
-          <w:szCs w:val="24"/>
-        </w:rPr>
-        <w:t xml:space="preserve">, </w:t>
-      </w:r>
-      <w:r>
-        <w:rPr>
-          <w:rFonts w:ascii="Times New Roman" w:hAnsi="Times New Roman" w:cs="Times New Roman"/>
-          <w:sz w:val="24"/>
-          <w:szCs w:val="24"/>
-          <w:lang w:val="en-US"/>
-        </w:rPr>
-        <w:t>t</w:t>
-      </w:r>
-      <w:r>
-        <w:rPr>
-          <w:rFonts w:ascii="Times New Roman" w:hAnsi="Times New Roman" w:cs="Times New Roman"/>
-          <w:sz w:val="24"/>
-          <w:szCs w:val="24"/>
-        </w:rPr>
-        <w:t>í</w:t>
-      </w:r>
-      <w:r>
-        <w:rPr>
-          <w:rFonts w:ascii="Times New Roman" w:hAnsi="Times New Roman" w:cs="Times New Roman"/>
-          <w:sz w:val="24"/>
-          <w:szCs w:val="24"/>
-          <w:lang w:val="en-US"/>
-        </w:rPr>
-        <w:t>nh</w:t>
-      </w:r>
-      <w:r>
-        <w:rPr>
-          <w:rFonts w:ascii="Times New Roman" w:hAnsi="Times New Roman" w:cs="Times New Roman"/>
-          <w:sz w:val="24"/>
-          <w:szCs w:val="24"/>
-        </w:rPr>
-        <w:t xml:space="preserve"> </w:t>
-      </w:r>
-      <w:r>
-        <w:rPr>
-          <w:rFonts w:ascii="Times New Roman" w:hAnsi="Times New Roman" w:cs="Times New Roman"/>
-          <w:sz w:val="24"/>
-          <w:szCs w:val="24"/>
-          <w:lang w:val="en-US"/>
-        </w:rPr>
-        <w:t>bằng</w:t>
-      </w:r>
-      <w:r>
-        <w:rPr>
-          <w:rFonts w:ascii="Times New Roman" w:hAnsi="Times New Roman" w:cs="Times New Roman"/>
-          <w:sz w:val="24"/>
-          <w:szCs w:val="24"/>
-        </w:rPr>
-        <w:t xml:space="preserve"> </w:t>
-      </w:r>
-      <w:r>
-        <w:rPr>
-          <w:rFonts w:ascii="Times New Roman" w:hAnsi="Times New Roman" w:cs="Times New Roman"/>
-          <w:sz w:val="24"/>
-          <w:szCs w:val="24"/>
-          <w:lang w:val="en-US"/>
-        </w:rPr>
-        <w:t>kN</w:t>
-      </w:r>
-      <w:r>
-        <w:rPr>
-          <w:rFonts w:ascii="Times New Roman" w:hAnsi="Times New Roman" w:cs="Times New Roman"/>
-          <w:sz w:val="24"/>
-          <w:szCs w:val="24"/>
-        </w:rPr>
-        <w:t xml:space="preserve">, </w:t>
-      </w:r>
-      <w:r>
-        <w:rPr>
-          <w:rFonts w:ascii="Times New Roman" w:hAnsi="Times New Roman" w:cs="Times New Roman"/>
-          <w:sz w:val="24"/>
-          <w:szCs w:val="24"/>
-          <w:lang w:val="en-US"/>
-        </w:rPr>
-        <w:t>của</w:t>
-      </w:r>
-      <w:r>
-        <w:rPr>
-          <w:rFonts w:ascii="Times New Roman" w:hAnsi="Times New Roman" w:cs="Times New Roman"/>
-          <w:sz w:val="24"/>
-          <w:szCs w:val="24"/>
-        </w:rPr>
-        <w:t xml:space="preserve"> </w:t>
-      </w:r>
-      <w:r>
-        <w:rPr>
-          <w:rFonts w:ascii="Times New Roman" w:hAnsi="Times New Roman" w:cs="Times New Roman"/>
-          <w:sz w:val="24"/>
-          <w:szCs w:val="24"/>
-          <w:lang w:val="en-US"/>
-        </w:rPr>
-        <w:t>cọc</w:t>
-      </w:r>
-      <w:r>
-        <w:rPr>
-          <w:rFonts w:ascii="Times New Roman" w:hAnsi="Times New Roman" w:cs="Times New Roman"/>
-          <w:sz w:val="24"/>
-          <w:szCs w:val="24"/>
-        </w:rPr>
-        <w:t xml:space="preserve"> </w:t>
-      </w:r>
-      <w:r>
-        <w:rPr>
-          <w:rFonts w:ascii="Times New Roman" w:hAnsi="Times New Roman" w:cs="Times New Roman"/>
-          <w:sz w:val="24"/>
-          <w:szCs w:val="24"/>
-          <w:lang w:val="en-US"/>
-        </w:rPr>
-        <w:t>tiết</w:t>
-      </w:r>
-      <w:r>
-        <w:rPr>
-          <w:rFonts w:ascii="Times New Roman" w:hAnsi="Times New Roman" w:cs="Times New Roman"/>
-          <w:sz w:val="24"/>
-          <w:szCs w:val="24"/>
-        </w:rPr>
-        <w:t xml:space="preserve"> </w:t>
-      </w:r>
-      <w:r>
-        <w:rPr>
-          <w:rFonts w:ascii="Times New Roman" w:hAnsi="Times New Roman" w:cs="Times New Roman"/>
-          <w:sz w:val="24"/>
-          <w:szCs w:val="24"/>
-          <w:lang w:val="en-US"/>
-        </w:rPr>
-        <w:t>diện</w:t>
-      </w:r>
-      <w:r>
-        <w:rPr>
-          <w:rFonts w:ascii="Times New Roman" w:hAnsi="Times New Roman" w:cs="Times New Roman"/>
-          <w:sz w:val="24"/>
-          <w:szCs w:val="24"/>
-        </w:rPr>
-        <w:t xml:space="preserve"> đ</w:t>
-      </w:r>
-      <w:r>
-        <w:rPr>
-          <w:rFonts w:ascii="Times New Roman" w:hAnsi="Times New Roman" w:cs="Times New Roman"/>
-          <w:sz w:val="24"/>
-          <w:szCs w:val="24"/>
-          <w:lang w:val="en-US"/>
-        </w:rPr>
-        <w:t>ặc</w:t>
-      </w:r>
-      <w:r>
-        <w:rPr>
-          <w:rFonts w:ascii="Times New Roman" w:hAnsi="Times New Roman" w:cs="Times New Roman"/>
-          <w:sz w:val="24"/>
-          <w:szCs w:val="24"/>
-        </w:rPr>
-        <w:t xml:space="preserve">, </w:t>
-      </w:r>
-      <w:r>
-        <w:rPr>
-          <w:rFonts w:ascii="Times New Roman" w:hAnsi="Times New Roman" w:cs="Times New Roman"/>
-          <w:sz w:val="24"/>
-          <w:szCs w:val="24"/>
-          <w:lang w:val="en-US"/>
-        </w:rPr>
-        <w:t>cọc</w:t>
-      </w:r>
-      <w:r>
-        <w:rPr>
-          <w:rFonts w:ascii="Times New Roman" w:hAnsi="Times New Roman" w:cs="Times New Roman"/>
-          <w:sz w:val="24"/>
-          <w:szCs w:val="24"/>
-        </w:rPr>
-        <w:t xml:space="preserve"> </w:t>
-      </w:r>
-      <w:r>
-        <w:rPr>
-          <w:rFonts w:ascii="Times New Roman" w:hAnsi="Times New Roman" w:cs="Times New Roman"/>
-          <w:sz w:val="24"/>
-          <w:szCs w:val="24"/>
-          <w:lang w:val="en-US"/>
-        </w:rPr>
-        <w:t>ống</w:t>
-      </w:r>
-      <w:r>
-        <w:rPr>
-          <w:rFonts w:ascii="Times New Roman" w:hAnsi="Times New Roman" w:cs="Times New Roman"/>
-          <w:sz w:val="24"/>
-          <w:szCs w:val="24"/>
-        </w:rPr>
-        <w:t xml:space="preserve"> đó</w:t>
-      </w:r>
-      <w:r>
-        <w:rPr>
-          <w:rFonts w:ascii="Times New Roman" w:hAnsi="Times New Roman" w:cs="Times New Roman"/>
-          <w:sz w:val="24"/>
-          <w:szCs w:val="24"/>
-          <w:lang w:val="en-US"/>
-        </w:rPr>
-        <w:t>ng</w:t>
-      </w:r>
-      <w:r>
-        <w:rPr>
-          <w:rFonts w:ascii="Times New Roman" w:hAnsi="Times New Roman" w:cs="Times New Roman"/>
-          <w:sz w:val="24"/>
-          <w:szCs w:val="24"/>
-        </w:rPr>
-        <w:t xml:space="preserve"> </w:t>
-      </w:r>
-      <w:r>
-        <w:rPr>
-          <w:rFonts w:ascii="Times New Roman" w:hAnsi="Times New Roman" w:cs="Times New Roman"/>
-          <w:sz w:val="24"/>
-          <w:szCs w:val="24"/>
-          <w:lang w:val="en-US"/>
-        </w:rPr>
-        <w:t>hoặc</w:t>
-      </w:r>
-      <w:r>
-        <w:rPr>
-          <w:rFonts w:ascii="Times New Roman" w:hAnsi="Times New Roman" w:cs="Times New Roman"/>
-          <w:sz w:val="24"/>
-          <w:szCs w:val="24"/>
-        </w:rPr>
-        <w:t xml:space="preserve"> é</w:t>
-      </w:r>
-      <w:r>
-        <w:rPr>
-          <w:rFonts w:ascii="Times New Roman" w:hAnsi="Times New Roman" w:cs="Times New Roman"/>
-          <w:sz w:val="24"/>
-          <w:szCs w:val="24"/>
-          <w:lang w:val="en-US"/>
-        </w:rPr>
-        <w:t>p</w:t>
-      </w:r>
-      <w:r>
-        <w:rPr>
-          <w:rFonts w:ascii="Times New Roman" w:hAnsi="Times New Roman" w:cs="Times New Roman"/>
-          <w:sz w:val="24"/>
-          <w:szCs w:val="24"/>
-        </w:rPr>
-        <w:t xml:space="preserve"> </w:t>
-      </w:r>
-      <w:r>
-        <w:rPr>
-          <w:rFonts w:ascii="Times New Roman" w:hAnsi="Times New Roman" w:cs="Times New Roman"/>
-          <w:sz w:val="24"/>
-          <w:szCs w:val="24"/>
-          <w:lang w:val="en-US"/>
-        </w:rPr>
-        <w:t>nhồi</w:t>
-      </w:r>
-      <w:r>
-        <w:rPr>
-          <w:rFonts w:ascii="Times New Roman" w:hAnsi="Times New Roman" w:cs="Times New Roman"/>
-          <w:sz w:val="24"/>
-          <w:szCs w:val="24"/>
-        </w:rPr>
-        <w:t xml:space="preserve">, </w:t>
-      </w:r>
-      <w:r>
-        <w:rPr>
-          <w:rFonts w:ascii="Times New Roman" w:hAnsi="Times New Roman" w:cs="Times New Roman"/>
-          <w:sz w:val="24"/>
-          <w:szCs w:val="24"/>
-          <w:lang w:val="en-US"/>
-        </w:rPr>
-        <w:t>v</w:t>
-      </w:r>
-      <w:r>
-        <w:rPr>
-          <w:rFonts w:ascii="Times New Roman" w:hAnsi="Times New Roman" w:cs="Times New Roman"/>
-          <w:sz w:val="24"/>
-          <w:szCs w:val="24"/>
-        </w:rPr>
-        <w:t xml:space="preserve">à </w:t>
-      </w:r>
-      <w:r>
-        <w:rPr>
-          <w:rFonts w:ascii="Times New Roman" w:hAnsi="Times New Roman" w:cs="Times New Roman"/>
-          <w:sz w:val="24"/>
-          <w:szCs w:val="24"/>
-          <w:lang w:val="en-US"/>
-        </w:rPr>
-        <w:t>cọc</w:t>
-      </w:r>
-      <w:r>
-        <w:rPr>
-          <w:rFonts w:ascii="Times New Roman" w:hAnsi="Times New Roman" w:cs="Times New Roman"/>
-          <w:sz w:val="24"/>
-          <w:szCs w:val="24"/>
-        </w:rPr>
-        <w:t xml:space="preserve"> </w:t>
-      </w:r>
-      <w:r>
-        <w:rPr>
-          <w:rFonts w:ascii="Times New Roman" w:hAnsi="Times New Roman" w:cs="Times New Roman"/>
-          <w:sz w:val="24"/>
-          <w:szCs w:val="24"/>
-          <w:lang w:val="en-US"/>
-        </w:rPr>
-        <w:t>khoan</w:t>
-      </w:r>
-      <w:r>
-        <w:rPr>
-          <w:rFonts w:ascii="Times New Roman" w:hAnsi="Times New Roman" w:cs="Times New Roman"/>
-          <w:sz w:val="24"/>
-          <w:szCs w:val="24"/>
-        </w:rPr>
-        <w:t xml:space="preserve"> (đà</w:t>
-      </w:r>
-      <w:r>
-        <w:rPr>
-          <w:rFonts w:ascii="Times New Roman" w:hAnsi="Times New Roman" w:cs="Times New Roman"/>
-          <w:sz w:val="24"/>
-          <w:szCs w:val="24"/>
-          <w:lang w:val="en-US"/>
-        </w:rPr>
-        <w:t>o</w:t>
-      </w:r>
-      <w:r>
-        <w:rPr>
-          <w:rFonts w:ascii="Times New Roman" w:hAnsi="Times New Roman" w:cs="Times New Roman"/>
-          <w:sz w:val="24"/>
-          <w:szCs w:val="24"/>
-        </w:rPr>
-        <w:t xml:space="preserve">) </w:t>
-      </w:r>
-      <w:r>
-        <w:rPr>
-          <w:rFonts w:ascii="Times New Roman" w:hAnsi="Times New Roman" w:cs="Times New Roman"/>
-          <w:sz w:val="24"/>
-          <w:szCs w:val="24"/>
-          <w:lang w:val="en-US"/>
-        </w:rPr>
-        <w:t>nhồi</w:t>
-      </w:r>
-      <w:r>
-        <w:rPr>
-          <w:rFonts w:ascii="Times New Roman" w:hAnsi="Times New Roman" w:cs="Times New Roman"/>
-          <w:sz w:val="24"/>
-          <w:szCs w:val="24"/>
-        </w:rPr>
-        <w:t xml:space="preserve"> </w:t>
-      </w:r>
-      <w:r>
-        <w:rPr>
-          <w:rFonts w:ascii="Times New Roman" w:hAnsi="Times New Roman" w:cs="Times New Roman"/>
-          <w:sz w:val="24"/>
-          <w:szCs w:val="24"/>
-          <w:lang w:val="en-US"/>
-        </w:rPr>
-        <w:t>khi</w:t>
-      </w:r>
-      <w:r>
-        <w:rPr>
-          <w:rFonts w:ascii="Times New Roman" w:hAnsi="Times New Roman" w:cs="Times New Roman"/>
-          <w:sz w:val="24"/>
-          <w:szCs w:val="24"/>
-        </w:rPr>
-        <w:t xml:space="preserve"> </w:t>
-      </w:r>
-      <w:r>
-        <w:rPr>
-          <w:rFonts w:ascii="Times New Roman" w:hAnsi="Times New Roman" w:cs="Times New Roman"/>
-          <w:sz w:val="24"/>
-          <w:szCs w:val="24"/>
-          <w:lang w:val="en-US"/>
-        </w:rPr>
-        <w:t>ch</w:t>
-      </w:r>
-      <w:r>
-        <w:rPr>
-          <w:rFonts w:ascii="Times New Roman" w:hAnsi="Times New Roman" w:cs="Times New Roman"/>
-          <w:sz w:val="24"/>
-          <w:szCs w:val="24"/>
-        </w:rPr>
-        <w:t>ú</w:t>
-      </w:r>
-      <w:r>
-        <w:rPr>
-          <w:rFonts w:ascii="Times New Roman" w:hAnsi="Times New Roman" w:cs="Times New Roman"/>
-          <w:sz w:val="24"/>
-          <w:szCs w:val="24"/>
-          <w:lang w:val="en-US"/>
-        </w:rPr>
-        <w:t>ng</w:t>
-      </w:r>
-      <w:r>
-        <w:rPr>
-          <w:rFonts w:ascii="Times New Roman" w:hAnsi="Times New Roman" w:cs="Times New Roman"/>
-          <w:sz w:val="24"/>
-          <w:szCs w:val="24"/>
-        </w:rPr>
-        <w:t xml:space="preserve"> </w:t>
-      </w:r>
-      <w:r>
-        <w:rPr>
-          <w:rFonts w:ascii="Times New Roman" w:hAnsi="Times New Roman" w:cs="Times New Roman"/>
-          <w:sz w:val="24"/>
-          <w:szCs w:val="24"/>
-          <w:lang w:val="en-US"/>
-        </w:rPr>
-        <w:t>tựa</w:t>
-      </w:r>
-      <w:r>
-        <w:rPr>
-          <w:rFonts w:ascii="Times New Roman" w:hAnsi="Times New Roman" w:cs="Times New Roman"/>
-          <w:sz w:val="24"/>
-          <w:szCs w:val="24"/>
-        </w:rPr>
-        <w:t xml:space="preserve"> </w:t>
-      </w:r>
-      <w:r>
-        <w:rPr>
-          <w:rFonts w:ascii="Times New Roman" w:hAnsi="Times New Roman" w:cs="Times New Roman"/>
-          <w:sz w:val="24"/>
-          <w:szCs w:val="24"/>
-          <w:lang w:val="en-US"/>
-        </w:rPr>
-        <w:t>tr</w:t>
-      </w:r>
-      <w:r>
-        <w:rPr>
-          <w:rFonts w:ascii="Times New Roman" w:hAnsi="Times New Roman" w:cs="Times New Roman"/>
-          <w:sz w:val="24"/>
-          <w:szCs w:val="24"/>
-        </w:rPr>
-        <w:t>ê</w:t>
-      </w:r>
-      <w:r>
-        <w:rPr>
-          <w:rFonts w:ascii="Times New Roman" w:hAnsi="Times New Roman" w:cs="Times New Roman"/>
-          <w:sz w:val="24"/>
-          <w:szCs w:val="24"/>
-          <w:lang w:val="en-US"/>
-        </w:rPr>
-        <w:t>n</w:t>
-      </w:r>
-      <w:r>
-        <w:rPr>
-          <w:rFonts w:ascii="Times New Roman" w:hAnsi="Times New Roman" w:cs="Times New Roman"/>
-          <w:sz w:val="24"/>
-          <w:szCs w:val="24"/>
-        </w:rPr>
-        <w:t xml:space="preserve"> </w:t>
-      </w:r>
-      <w:r>
-        <w:rPr>
-          <w:rFonts w:ascii="Times New Roman" w:hAnsi="Times New Roman" w:cs="Times New Roman"/>
-          <w:sz w:val="24"/>
-          <w:szCs w:val="24"/>
-          <w:lang w:val="en-US"/>
-        </w:rPr>
-        <w:t>nền</w:t>
-      </w:r>
-      <w:r>
-        <w:rPr>
-          <w:rFonts w:ascii="Times New Roman" w:hAnsi="Times New Roman" w:cs="Times New Roman"/>
-          <w:sz w:val="24"/>
-          <w:szCs w:val="24"/>
-        </w:rPr>
-        <w:t xml:space="preserve"> đá </w:t>
-      </w:r>
-      <w:r>
-        <w:rPr>
-          <w:rFonts w:ascii="Times New Roman" w:hAnsi="Times New Roman" w:cs="Times New Roman"/>
-          <w:sz w:val="24"/>
-          <w:szCs w:val="24"/>
-          <w:lang w:val="en-US"/>
-        </w:rPr>
-        <w:t>kể</w:t>
-      </w:r>
-      <w:r>
-        <w:rPr>
-          <w:rFonts w:ascii="Times New Roman" w:hAnsi="Times New Roman" w:cs="Times New Roman"/>
-          <w:sz w:val="24"/>
-          <w:szCs w:val="24"/>
-        </w:rPr>
-        <w:t xml:space="preserve"> </w:t>
-      </w:r>
-      <w:r>
-        <w:rPr>
-          <w:rFonts w:ascii="Times New Roman" w:hAnsi="Times New Roman" w:cs="Times New Roman"/>
-          <w:sz w:val="24"/>
-          <w:szCs w:val="24"/>
-          <w:lang w:val="en-US"/>
-        </w:rPr>
-        <w:t>cả</w:t>
-      </w:r>
-      <w:r>
-        <w:rPr>
-          <w:rFonts w:ascii="Times New Roman" w:hAnsi="Times New Roman" w:cs="Times New Roman"/>
-          <w:sz w:val="24"/>
-          <w:szCs w:val="24"/>
-        </w:rPr>
-        <w:t xml:space="preserve"> </w:t>
-      </w:r>
-      <w:r>
-        <w:rPr>
-          <w:rFonts w:ascii="Times New Roman" w:hAnsi="Times New Roman" w:cs="Times New Roman"/>
-          <w:sz w:val="24"/>
-          <w:szCs w:val="24"/>
-          <w:lang w:val="en-US"/>
-        </w:rPr>
-        <w:t>cọc</w:t>
-      </w:r>
-      <w:r>
-        <w:rPr>
-          <w:rFonts w:ascii="Times New Roman" w:hAnsi="Times New Roman" w:cs="Times New Roman"/>
-          <w:sz w:val="24"/>
-          <w:szCs w:val="24"/>
-        </w:rPr>
-        <w:t xml:space="preserve"> đó</w:t>
-      </w:r>
-      <w:r>
-        <w:rPr>
-          <w:rFonts w:ascii="Times New Roman" w:hAnsi="Times New Roman" w:cs="Times New Roman"/>
-          <w:sz w:val="24"/>
-          <w:szCs w:val="24"/>
-          <w:lang w:val="en-US"/>
-        </w:rPr>
-        <w:t>ng</w:t>
-      </w:r>
-      <w:r>
-        <w:rPr>
-          <w:rFonts w:ascii="Times New Roman" w:hAnsi="Times New Roman" w:cs="Times New Roman"/>
-          <w:sz w:val="24"/>
-          <w:szCs w:val="24"/>
-        </w:rPr>
-        <w:t xml:space="preserve"> </w:t>
-      </w:r>
-      <w:r>
-        <w:rPr>
-          <w:rFonts w:ascii="Times New Roman" w:hAnsi="Times New Roman" w:cs="Times New Roman"/>
-          <w:sz w:val="24"/>
-          <w:szCs w:val="24"/>
-          <w:lang w:val="en-US"/>
-        </w:rPr>
-        <w:t>tựa</w:t>
-      </w:r>
-      <w:r>
-        <w:rPr>
-          <w:rFonts w:ascii="Times New Roman" w:hAnsi="Times New Roman" w:cs="Times New Roman"/>
-          <w:sz w:val="24"/>
-          <w:szCs w:val="24"/>
-        </w:rPr>
-        <w:t xml:space="preserve"> </w:t>
-      </w:r>
-      <w:r>
-        <w:rPr>
-          <w:rFonts w:ascii="Times New Roman" w:hAnsi="Times New Roman" w:cs="Times New Roman"/>
-          <w:sz w:val="24"/>
-          <w:szCs w:val="24"/>
-          <w:lang w:val="en-US"/>
-        </w:rPr>
-        <w:t>tr</w:t>
-      </w:r>
-      <w:r>
-        <w:rPr>
-          <w:rFonts w:ascii="Times New Roman" w:hAnsi="Times New Roman" w:cs="Times New Roman"/>
-          <w:sz w:val="24"/>
-          <w:szCs w:val="24"/>
-        </w:rPr>
-        <w:t>ê</w:t>
-      </w:r>
-      <w:r>
-        <w:rPr>
-          <w:rFonts w:ascii="Times New Roman" w:hAnsi="Times New Roman" w:cs="Times New Roman"/>
-          <w:sz w:val="24"/>
-          <w:szCs w:val="24"/>
-          <w:lang w:val="en-US"/>
-        </w:rPr>
-        <w:t>n</w:t>
-      </w:r>
-      <w:r>
-        <w:rPr>
-          <w:rFonts w:ascii="Times New Roman" w:hAnsi="Times New Roman" w:cs="Times New Roman"/>
-          <w:sz w:val="24"/>
-          <w:szCs w:val="24"/>
-        </w:rPr>
-        <w:t xml:space="preserve"> </w:t>
-      </w:r>
-      <w:r>
-        <w:rPr>
-          <w:rFonts w:ascii="Times New Roman" w:hAnsi="Times New Roman" w:cs="Times New Roman"/>
-          <w:sz w:val="24"/>
-          <w:szCs w:val="24"/>
-          <w:lang w:val="en-US"/>
-        </w:rPr>
-        <w:t>nền</w:t>
-      </w:r>
-      <w:r>
-        <w:rPr>
-          <w:rFonts w:ascii="Times New Roman" w:hAnsi="Times New Roman" w:cs="Times New Roman"/>
-          <w:sz w:val="24"/>
-          <w:szCs w:val="24"/>
-        </w:rPr>
-        <w:t xml:space="preserve"> í</w:t>
-      </w:r>
-      <w:r>
-        <w:rPr>
-          <w:rFonts w:ascii="Times New Roman" w:hAnsi="Times New Roman" w:cs="Times New Roman"/>
-          <w:sz w:val="24"/>
-          <w:szCs w:val="24"/>
-          <w:lang w:val="en-US"/>
-        </w:rPr>
-        <w:t>t</w:t>
-      </w:r>
-      <w:r>
-        <w:rPr>
-          <w:rFonts w:ascii="Times New Roman" w:hAnsi="Times New Roman" w:cs="Times New Roman"/>
-          <w:sz w:val="24"/>
-          <w:szCs w:val="24"/>
-        </w:rPr>
-        <w:t xml:space="preserve"> </w:t>
-      </w:r>
-      <w:r>
-        <w:rPr>
-          <w:rFonts w:ascii="Times New Roman" w:hAnsi="Times New Roman" w:cs="Times New Roman"/>
-          <w:sz w:val="24"/>
-          <w:szCs w:val="24"/>
-          <w:lang w:val="en-US"/>
-        </w:rPr>
-        <w:t>bị</w:t>
-      </w:r>
-      <w:r>
-        <w:rPr>
-          <w:rFonts w:ascii="Times New Roman" w:hAnsi="Times New Roman" w:cs="Times New Roman"/>
-          <w:sz w:val="24"/>
-          <w:szCs w:val="24"/>
-        </w:rPr>
-        <w:t xml:space="preserve"> </w:t>
-      </w:r>
-      <w:r>
-        <w:rPr>
-          <w:rFonts w:ascii="Times New Roman" w:hAnsi="Times New Roman" w:cs="Times New Roman"/>
-          <w:sz w:val="24"/>
-          <w:szCs w:val="24"/>
-          <w:lang w:val="en-US"/>
-        </w:rPr>
-        <w:t>n</w:t>
-      </w:r>
-      <w:r>
-        <w:rPr>
-          <w:rFonts w:ascii="Times New Roman" w:hAnsi="Times New Roman" w:cs="Times New Roman"/>
-          <w:sz w:val="24"/>
-          <w:szCs w:val="24"/>
-        </w:rPr>
-        <w:t>é</w:t>
-      </w:r>
-      <w:r>
-        <w:rPr>
-          <w:rFonts w:ascii="Times New Roman" w:hAnsi="Times New Roman" w:cs="Times New Roman"/>
-          <w:sz w:val="24"/>
-          <w:szCs w:val="24"/>
-          <w:lang w:val="en-US"/>
-        </w:rPr>
-        <w:t>n</w:t>
-      </w:r>
-      <w:r>
-        <w:rPr>
-          <w:rFonts w:ascii="Times New Roman" w:hAnsi="Times New Roman" w:cs="Times New Roman"/>
-          <w:sz w:val="24"/>
-          <w:szCs w:val="24"/>
-        </w:rPr>
-        <w:t xml:space="preserve"> </w:t>
-      </w:r>
-      <w:r>
-        <w:rPr>
-          <w:rFonts w:ascii="Times New Roman" w:hAnsi="Times New Roman" w:cs="Times New Roman"/>
-          <w:sz w:val="24"/>
-          <w:szCs w:val="24"/>
-        </w:rPr>
-        <w:t>đư</w:t>
-      </w:r>
-      <w:r>
-        <w:rPr>
-          <w:rFonts w:ascii="Times New Roman" w:hAnsi="Times New Roman" w:cs="Times New Roman"/>
-          <w:sz w:val="24"/>
-          <w:szCs w:val="24"/>
-          <w:lang w:val="en-US"/>
-        </w:rPr>
-        <w:t>ợc</w:t>
-      </w:r>
-      <w:r>
-        <w:rPr>
-          <w:rFonts w:ascii="Times New Roman" w:hAnsi="Times New Roman" w:cs="Times New Roman"/>
-          <w:sz w:val="24"/>
-          <w:szCs w:val="24"/>
-        </w:rPr>
-        <w:t xml:space="preserve"> </w:t>
-      </w:r>
-      <w:r>
-        <w:rPr>
-          <w:rFonts w:ascii="Times New Roman" w:hAnsi="Times New Roman" w:cs="Times New Roman"/>
-          <w:sz w:val="24"/>
-          <w:szCs w:val="24"/>
-          <w:lang w:val="en-US"/>
-        </w:rPr>
-        <w:t>c</w:t>
-      </w:r>
-      <w:r>
-        <w:rPr>
-          <w:rFonts w:ascii="Times New Roman" w:hAnsi="Times New Roman" w:cs="Times New Roman"/>
-          <w:sz w:val="24"/>
-          <w:szCs w:val="24"/>
-        </w:rPr>
-        <w:t>á</w:t>
-      </w:r>
-      <w:r>
-        <w:rPr>
-          <w:rFonts w:ascii="Times New Roman" w:hAnsi="Times New Roman" w:cs="Times New Roman"/>
-          <w:sz w:val="24"/>
-          <w:szCs w:val="24"/>
-          <w:lang w:val="en-US"/>
-        </w:rPr>
-        <w:t>c</w:t>
-      </w:r>
-      <w:r>
-        <w:rPr>
-          <w:rFonts w:ascii="Times New Roman" w:hAnsi="Times New Roman" w:cs="Times New Roman"/>
-          <w:sz w:val="24"/>
-          <w:szCs w:val="24"/>
-        </w:rPr>
-        <w:t xml:space="preserve"> đ</w:t>
-      </w:r>
-      <w:r>
-        <w:rPr>
-          <w:rFonts w:ascii="Times New Roman" w:hAnsi="Times New Roman" w:cs="Times New Roman"/>
-          <w:sz w:val="24"/>
-          <w:szCs w:val="24"/>
-          <w:lang w:val="en-US"/>
-        </w:rPr>
-        <w:t>ịnh</w:t>
-      </w:r>
-      <w:r>
-        <w:rPr>
-          <w:rFonts w:ascii="Times New Roman" w:hAnsi="Times New Roman" w:cs="Times New Roman"/>
-          <w:sz w:val="24"/>
-          <w:szCs w:val="24"/>
-        </w:rPr>
-        <w:t xml:space="preserve"> </w:t>
-      </w:r>
-      <w:r>
-        <w:rPr>
-          <w:rFonts w:ascii="Times New Roman" w:hAnsi="Times New Roman" w:cs="Times New Roman"/>
-          <w:sz w:val="24"/>
-          <w:szCs w:val="24"/>
-          <w:lang w:val="en-US"/>
-        </w:rPr>
-        <w:t>theo</w:t>
-      </w:r>
-      <w:r>
-        <w:rPr>
-          <w:rFonts w:ascii="Times New Roman" w:hAnsi="Times New Roman" w:cs="Times New Roman"/>
-          <w:sz w:val="24"/>
-          <w:szCs w:val="24"/>
-        </w:rPr>
-        <w:t xml:space="preserve"> </w:t>
-      </w:r>
-      <w:r>
-        <w:rPr>
-          <w:rFonts w:ascii="Times New Roman" w:hAnsi="Times New Roman" w:cs="Times New Roman"/>
-          <w:sz w:val="24"/>
-          <w:szCs w:val="24"/>
-          <w:lang w:val="en-US"/>
-        </w:rPr>
-        <w:t>c</w:t>
-      </w:r>
-      <w:r>
-        <w:rPr>
-          <w:rFonts w:ascii="Times New Roman" w:hAnsi="Times New Roman" w:cs="Times New Roman"/>
-          <w:sz w:val="24"/>
-          <w:szCs w:val="24"/>
-        </w:rPr>
-        <w:t>ô</w:t>
-      </w:r>
-      <w:r>
-        <w:rPr>
-          <w:rFonts w:ascii="Times New Roman" w:hAnsi="Times New Roman" w:cs="Times New Roman"/>
-          <w:sz w:val="24"/>
-          <w:szCs w:val="24"/>
-          <w:lang w:val="en-US"/>
-        </w:rPr>
-        <w:t>ng</w:t>
-      </w:r>
-      <w:r>
-        <w:rPr>
-          <w:rFonts w:ascii="Times New Roman" w:hAnsi="Times New Roman" w:cs="Times New Roman"/>
-          <w:sz w:val="24"/>
-          <w:szCs w:val="24"/>
-        </w:rPr>
-        <w:t xml:space="preserve"> </w:t>
-      </w:r>
-      <w:r>
-        <w:rPr>
-          <w:rFonts w:ascii="Times New Roman" w:hAnsi="Times New Roman" w:cs="Times New Roman"/>
-          <w:sz w:val="24"/>
-          <w:szCs w:val="24"/>
-          <w:lang w:val="en-US"/>
-        </w:rPr>
-        <w:t>thức</w:t>
-      </w:r>
-      <w:r>
-        <w:rPr>
-          <w:rFonts w:ascii="Times New Roman" w:hAnsi="Times New Roman" w:cs="Times New Roman"/>
-          <w:sz w:val="24"/>
-          <w:szCs w:val="24"/>
-        </w:rPr>
-        <w:t xml:space="preserve">: </w:t>
       </w:r>
     </w:p>
     <w:tbl>
@@ -7172,7 +5204,7 @@
                   <w:rPr>
                     <w:rFonts w:ascii="Cambria Math" w:hAnsi="Cambria Math"/>
                   </w:rPr>
-                  <m:t>×A=${varGammaC}×${q_b}×</m:t>
+                  <m:t>×A=${varGammaC}×20×</m:t>
                 </m:r>
                 <m:sSup>
                   <m:sSupPr>
@@ -7204,7 +5236,7 @@
                   <w:rPr>
                     <w:rFonts w:ascii="Cambria Math" w:hAnsi="Cambria Math"/>
                   </w:rPr>
-                  <m:t>×${varAb}=${R_cu} kN</m:t>
+                  <m:t>×${varA}=${Rcu} kN</m:t>
                 </m:r>
               </m:oMath>
             </m:oMathPara>
@@ -7227,7 +5259,21 @@
                 <w:rFonts w:cs="Times New Roman"/>
                 <w:lang w:val="en-US"/>
               </w:rPr>
-              <w:t>(5)</w:t>
+              <w:t>(</w:t>
+            </w:r>
+            <w:r>
+              <w:rPr>
+                <w:rFonts w:cs="Times New Roman"/>
+                <w:lang w:val="en-US"/>
+              </w:rPr>
+              <w:t>1</w:t>
+            </w:r>
+            <w:r>
+              <w:rPr>
+                <w:rFonts w:cs="Times New Roman"/>
+                <w:lang w:val="en-US"/>
+              </w:rPr>
+              <w:t>)</w:t>
             </w:r>
           </w:p>
         </w:tc>
@@ -7241,7 +5287,6 @@
           <w:rFonts w:ascii="Times New Roman" w:hAnsi="Times New Roman" w:cs="Times New Roman"/>
           <w:sz w:val="24"/>
           <w:szCs w:val="24"/>
-          <w:lang w:val="en-US"/>
         </w:rPr>
       </w:pPr>
       <w:r>
@@ -7251,14 +5296,21 @@
           <w:szCs w:val="24"/>
           <w:lang w:val="en-US"/>
         </w:rPr>
-        <w:t>Trong đó</w:t>
-      </w:r>
-      <w:r>
-        <w:rPr>
-          <w:rFonts w:ascii="Times New Roman" w:hAnsi="Times New Roman" w:cs="Times New Roman"/>
-          <w:sz w:val="24"/>
-          <w:szCs w:val="24"/>
-          <w:lang w:val="en-US"/>
+        <w:t>Trong</w:t>
+      </w:r>
+      <w:r>
+        <w:rPr>
+          <w:rFonts w:ascii="Times New Roman" w:hAnsi="Times New Roman" w:cs="Times New Roman"/>
+          <w:sz w:val="24"/>
+          <w:szCs w:val="24"/>
+        </w:rPr>
+        <w:t xml:space="preserve"> đó</w:t>
+      </w:r>
+      <w:r>
+        <w:rPr>
+          <w:rFonts w:ascii="Times New Roman" w:hAnsi="Times New Roman" w:cs="Times New Roman"/>
+          <w:sz w:val="24"/>
+          <w:szCs w:val="24"/>
         </w:rPr>
         <w:tab/>
       </w:r>
@@ -7271,16 +5323,7 @@
           <w:szCs w:val="24"/>
           <w:lang w:val="en-US"/>
         </w:rPr>
-        <w:t>A</w:t>
-      </w:r>
-      <w:r>
-        <w:rPr>
-          <w:rFonts w:ascii="Times New Roman" w:hAnsi="Times New Roman" w:cs="Times New Roman"/>
-          <w:sz w:val="24"/>
-          <w:szCs w:val="24"/>
-          <w:lang w:val="en-US"/>
-        </w:rPr>
-        <w:t xml:space="preserve"> - diện tích tiết diện tại mũi cọc, </w:t>
+        <w:sym w:font="Symbol" w:char="F067"/>
       </w:r>
       <w:r>
         <w:rPr>
@@ -7289,6 +5332,932 @@
           <w:iCs/>
           <w:sz w:val="24"/>
           <w:szCs w:val="24"/>
+          <w:vertAlign w:val="subscript"/>
+          <w:lang w:val="en-US"/>
+        </w:rPr>
+        <w:t>c</w:t>
+      </w:r>
+      <w:r>
+        <w:rPr>
+          <w:rFonts w:ascii="Times New Roman" w:hAnsi="Times New Roman" w:cs="Times New Roman"/>
+          <w:sz w:val="24"/>
+          <w:szCs w:val="24"/>
+        </w:rPr>
+        <w:t xml:space="preserve"> - </w:t>
+      </w:r>
+      <w:r>
+        <w:rPr>
+          <w:rFonts w:ascii="Times New Roman" w:hAnsi="Times New Roman" w:cs="Times New Roman"/>
+          <w:sz w:val="24"/>
+          <w:szCs w:val="24"/>
+          <w:lang w:val="en-US"/>
+        </w:rPr>
+        <w:t>hệ</w:t>
+      </w:r>
+      <w:r>
+        <w:rPr>
+          <w:rFonts w:ascii="Times New Roman" w:hAnsi="Times New Roman" w:cs="Times New Roman"/>
+          <w:sz w:val="24"/>
+          <w:szCs w:val="24"/>
+        </w:rPr>
+        <w:t xml:space="preserve"> </w:t>
+      </w:r>
+      <w:r>
+        <w:rPr>
+          <w:rFonts w:ascii="Times New Roman" w:hAnsi="Times New Roman" w:cs="Times New Roman"/>
+          <w:sz w:val="24"/>
+          <w:szCs w:val="24"/>
+          <w:lang w:val="en-US"/>
+        </w:rPr>
+        <w:t>số</w:t>
+      </w:r>
+      <w:r>
+        <w:rPr>
+          <w:rFonts w:ascii="Times New Roman" w:hAnsi="Times New Roman" w:cs="Times New Roman"/>
+          <w:sz w:val="24"/>
+          <w:szCs w:val="24"/>
+        </w:rPr>
+        <w:t xml:space="preserve"> đ</w:t>
+      </w:r>
+      <w:r>
+        <w:rPr>
+          <w:rFonts w:ascii="Times New Roman" w:hAnsi="Times New Roman" w:cs="Times New Roman"/>
+          <w:sz w:val="24"/>
+          <w:szCs w:val="24"/>
+          <w:lang w:val="en-US"/>
+        </w:rPr>
+        <w:t>iều</w:t>
+      </w:r>
+      <w:r>
+        <w:rPr>
+          <w:rFonts w:ascii="Times New Roman" w:hAnsi="Times New Roman" w:cs="Times New Roman"/>
+          <w:sz w:val="24"/>
+          <w:szCs w:val="24"/>
+        </w:rPr>
+        <w:t xml:space="preserve"> </w:t>
+      </w:r>
+      <w:r>
+        <w:rPr>
+          <w:rFonts w:ascii="Times New Roman" w:hAnsi="Times New Roman" w:cs="Times New Roman"/>
+          <w:sz w:val="24"/>
+          <w:szCs w:val="24"/>
+          <w:lang w:val="en-US"/>
+        </w:rPr>
+        <w:t>kiện</w:t>
+      </w:r>
+      <w:r>
+        <w:rPr>
+          <w:rFonts w:ascii="Times New Roman" w:hAnsi="Times New Roman" w:cs="Times New Roman"/>
+          <w:sz w:val="24"/>
+          <w:szCs w:val="24"/>
+        </w:rPr>
+        <w:t xml:space="preserve"> </w:t>
+      </w:r>
+      <w:r>
+        <w:rPr>
+          <w:rFonts w:ascii="Times New Roman" w:hAnsi="Times New Roman" w:cs="Times New Roman"/>
+          <w:sz w:val="24"/>
+          <w:szCs w:val="24"/>
+          <w:lang w:val="en-US"/>
+        </w:rPr>
+        <w:t>l</w:t>
+      </w:r>
+      <w:r>
+        <w:rPr>
+          <w:rFonts w:ascii="Times New Roman" w:hAnsi="Times New Roman" w:cs="Times New Roman"/>
+          <w:sz w:val="24"/>
+          <w:szCs w:val="24"/>
+        </w:rPr>
+        <w:t>à</w:t>
+      </w:r>
+      <w:r>
+        <w:rPr>
+          <w:rFonts w:ascii="Times New Roman" w:hAnsi="Times New Roman" w:cs="Times New Roman"/>
+          <w:sz w:val="24"/>
+          <w:szCs w:val="24"/>
+          <w:lang w:val="en-US"/>
+        </w:rPr>
+        <w:t>m</w:t>
+      </w:r>
+      <w:r>
+        <w:rPr>
+          <w:rFonts w:ascii="Times New Roman" w:hAnsi="Times New Roman" w:cs="Times New Roman"/>
+          <w:sz w:val="24"/>
+          <w:szCs w:val="24"/>
+        </w:rPr>
+        <w:t xml:space="preserve"> </w:t>
+      </w:r>
+      <w:r>
+        <w:rPr>
+          <w:rFonts w:ascii="Times New Roman" w:hAnsi="Times New Roman" w:cs="Times New Roman"/>
+          <w:sz w:val="24"/>
+          <w:szCs w:val="24"/>
+          <w:lang w:val="en-US"/>
+        </w:rPr>
+        <w:t>việc</w:t>
+      </w:r>
+      <w:r>
+        <w:rPr>
+          <w:rFonts w:ascii="Times New Roman" w:hAnsi="Times New Roman" w:cs="Times New Roman"/>
+          <w:sz w:val="24"/>
+          <w:szCs w:val="24"/>
+        </w:rPr>
+        <w:t xml:space="preserve"> </w:t>
+      </w:r>
+      <w:r>
+        <w:rPr>
+          <w:rFonts w:ascii="Times New Roman" w:hAnsi="Times New Roman" w:cs="Times New Roman"/>
+          <w:sz w:val="24"/>
+          <w:szCs w:val="24"/>
+          <w:lang w:val="en-US"/>
+        </w:rPr>
+        <w:t>của</w:t>
+      </w:r>
+      <w:r>
+        <w:rPr>
+          <w:rFonts w:ascii="Times New Roman" w:hAnsi="Times New Roman" w:cs="Times New Roman"/>
+          <w:sz w:val="24"/>
+          <w:szCs w:val="24"/>
+        </w:rPr>
+        <w:t xml:space="preserve"> </w:t>
+      </w:r>
+      <w:r>
+        <w:rPr>
+          <w:rFonts w:ascii="Times New Roman" w:hAnsi="Times New Roman" w:cs="Times New Roman"/>
+          <w:sz w:val="24"/>
+          <w:szCs w:val="24"/>
+          <w:lang w:val="en-US"/>
+        </w:rPr>
+        <w:t>cọc</w:t>
+      </w:r>
+      <w:r>
+        <w:rPr>
+          <w:rFonts w:ascii="Times New Roman" w:hAnsi="Times New Roman" w:cs="Times New Roman"/>
+          <w:sz w:val="24"/>
+          <w:szCs w:val="24"/>
+        </w:rPr>
+        <w:t xml:space="preserve"> </w:t>
+      </w:r>
+      <w:r>
+        <w:rPr>
+          <w:rFonts w:ascii="Times New Roman" w:hAnsi="Times New Roman" w:cs="Times New Roman"/>
+          <w:sz w:val="24"/>
+          <w:szCs w:val="24"/>
+          <w:lang w:val="en-US"/>
+        </w:rPr>
+        <w:t>trong</w:t>
+      </w:r>
+      <w:r>
+        <w:rPr>
+          <w:rFonts w:ascii="Times New Roman" w:hAnsi="Times New Roman" w:cs="Times New Roman"/>
+          <w:sz w:val="24"/>
+          <w:szCs w:val="24"/>
+        </w:rPr>
+        <w:t xml:space="preserve"> </w:t>
+      </w:r>
+      <w:r>
+        <w:rPr>
+          <w:rFonts w:ascii="Times New Roman" w:hAnsi="Times New Roman" w:cs="Times New Roman"/>
+          <w:sz w:val="24"/>
+          <w:szCs w:val="24"/>
+          <w:lang w:val="en-US"/>
+        </w:rPr>
+        <w:t>nền</w:t>
+      </w:r>
+      <w:r>
+        <w:rPr>
+          <w:rFonts w:ascii="Times New Roman" w:hAnsi="Times New Roman" w:cs="Times New Roman"/>
+          <w:sz w:val="24"/>
+          <w:szCs w:val="24"/>
+        </w:rPr>
+        <w:t xml:space="preserve">, </w:t>
+      </w:r>
+      <w:r>
+        <w:rPr>
+          <w:rFonts w:ascii="Times New Roman" w:hAnsi="Times New Roman" w:cs="Times New Roman"/>
+          <w:i/>
+          <w:iCs/>
+          <w:sz w:val="24"/>
+          <w:szCs w:val="24"/>
+          <w:lang w:val="en-US"/>
+        </w:rPr>
+        <w:sym w:font="Symbol" w:char="F067"/>
+      </w:r>
+      <w:r>
+        <w:rPr>
+          <w:rFonts w:ascii="Times New Roman" w:hAnsi="Times New Roman" w:cs="Times New Roman"/>
+          <w:i/>
+          <w:iCs/>
+          <w:sz w:val="24"/>
+          <w:szCs w:val="24"/>
+          <w:vertAlign w:val="subscript"/>
+          <w:lang w:val="en-US"/>
+        </w:rPr>
+        <w:t>c</w:t>
+      </w:r>
+      <w:r>
+        <w:rPr>
+          <w:rFonts w:ascii="Times New Roman" w:hAnsi="Times New Roman" w:cs="Times New Roman"/>
+          <w:sz w:val="24"/>
+          <w:szCs w:val="24"/>
+        </w:rPr>
+        <w:t xml:space="preserve"> = 1</w:t>
+      </w:r>
+      <w:r>
+        <w:rPr>
+          <w:rFonts w:ascii="Times New Roman" w:hAnsi="Times New Roman" w:cs="Times New Roman"/>
+          <w:sz w:val="24"/>
+          <w:szCs w:val="24"/>
+        </w:rPr>
+        <w:t>;</w:t>
+      </w:r>
+    </w:p>
+    <w:p>
+      <w:pPr>
+        <w:spacing w:before="120" w:after="0" w:line="360" w:lineRule="auto"/>
+        <w:jc w:val="both"/>
+        <w:rPr>
+          <w:rFonts w:ascii="Times New Roman" w:hAnsi="Times New Roman" w:cs="Times New Roman"/>
+          <w:sz w:val="24"/>
+          <w:szCs w:val="24"/>
+        </w:rPr>
+      </w:pPr>
+      <w:r>
+        <w:rPr>
+          <w:rFonts w:ascii="Times New Roman" w:hAnsi="Times New Roman" w:cs="Times New Roman"/>
+          <w:sz w:val="24"/>
+          <w:szCs w:val="24"/>
+        </w:rPr>
+        <w:tab/>
+      </w:r>
+      <w:r>
+        <w:rPr>
+          <w:rFonts w:ascii="Times New Roman" w:hAnsi="Times New Roman" w:cs="Times New Roman"/>
+          <w:sz w:val="24"/>
+          <w:szCs w:val="24"/>
+        </w:rPr>
+        <w:tab/>
+      </w:r>
+      <w:r>
+        <w:rPr>
+          <w:rFonts w:ascii="Times New Roman" w:hAnsi="Times New Roman" w:cs="Times New Roman"/>
+          <w:i/>
+          <w:iCs/>
+          <w:sz w:val="24"/>
+          <w:szCs w:val="24"/>
+          <w:lang w:val="en-US"/>
+        </w:rPr>
+        <w:t>q</w:t>
+      </w:r>
+      <w:r>
+        <w:rPr>
+          <w:rFonts w:ascii="Times New Roman" w:hAnsi="Times New Roman" w:cs="Times New Roman"/>
+          <w:i/>
+          <w:iCs/>
+          <w:sz w:val="24"/>
+          <w:szCs w:val="24"/>
+          <w:vertAlign w:val="subscript"/>
+          <w:lang w:val="en-US"/>
+        </w:rPr>
+        <w:t>b</w:t>
+      </w:r>
+      <w:r>
+        <w:rPr>
+          <w:rFonts w:ascii="Times New Roman" w:hAnsi="Times New Roman" w:cs="Times New Roman"/>
+          <w:sz w:val="24"/>
+          <w:szCs w:val="24"/>
+        </w:rPr>
+        <w:t xml:space="preserve"> - </w:t>
+      </w:r>
+      <w:r>
+        <w:rPr>
+          <w:rFonts w:ascii="Times New Roman" w:hAnsi="Times New Roman" w:cs="Times New Roman"/>
+          <w:sz w:val="24"/>
+          <w:szCs w:val="24"/>
+          <w:lang w:val="en-US"/>
+        </w:rPr>
+        <w:t>c</w:t>
+      </w:r>
+      <w:r>
+        <w:rPr>
+          <w:rFonts w:ascii="Times New Roman" w:hAnsi="Times New Roman" w:cs="Times New Roman"/>
+          <w:sz w:val="24"/>
+          <w:szCs w:val="24"/>
+        </w:rPr>
+        <w:t>ư</w:t>
+      </w:r>
+      <w:r>
+        <w:rPr>
+          <w:rFonts w:ascii="Times New Roman" w:hAnsi="Times New Roman" w:cs="Times New Roman"/>
+          <w:sz w:val="24"/>
+          <w:szCs w:val="24"/>
+          <w:lang w:val="en-US"/>
+        </w:rPr>
+        <w:t>ờng</w:t>
+      </w:r>
+      <w:r>
+        <w:rPr>
+          <w:rFonts w:ascii="Times New Roman" w:hAnsi="Times New Roman" w:cs="Times New Roman"/>
+          <w:sz w:val="24"/>
+          <w:szCs w:val="24"/>
+        </w:rPr>
+        <w:t xml:space="preserve"> đ</w:t>
+      </w:r>
+      <w:r>
+        <w:rPr>
+          <w:rFonts w:ascii="Times New Roman" w:hAnsi="Times New Roman" w:cs="Times New Roman"/>
+          <w:sz w:val="24"/>
+          <w:szCs w:val="24"/>
+          <w:lang w:val="en-US"/>
+        </w:rPr>
+        <w:t>ộ</w:t>
+      </w:r>
+      <w:r>
+        <w:rPr>
+          <w:rFonts w:ascii="Times New Roman" w:hAnsi="Times New Roman" w:cs="Times New Roman"/>
+          <w:sz w:val="24"/>
+          <w:szCs w:val="24"/>
+        </w:rPr>
+        <w:t xml:space="preserve"> </w:t>
+      </w:r>
+      <w:r>
+        <w:rPr>
+          <w:rFonts w:ascii="Times New Roman" w:hAnsi="Times New Roman" w:cs="Times New Roman"/>
+          <w:sz w:val="24"/>
+          <w:szCs w:val="24"/>
+          <w:lang w:val="en-US"/>
+        </w:rPr>
+        <w:t>sức</w:t>
+      </w:r>
+      <w:r>
+        <w:rPr>
+          <w:rFonts w:ascii="Times New Roman" w:hAnsi="Times New Roman" w:cs="Times New Roman"/>
+          <w:sz w:val="24"/>
+          <w:szCs w:val="24"/>
+        </w:rPr>
+        <w:t xml:space="preserve"> </w:t>
+      </w:r>
+      <w:r>
+        <w:rPr>
+          <w:rFonts w:ascii="Times New Roman" w:hAnsi="Times New Roman" w:cs="Times New Roman"/>
+          <w:sz w:val="24"/>
+          <w:szCs w:val="24"/>
+          <w:lang w:val="en-US"/>
+        </w:rPr>
+        <w:t>kh</w:t>
+      </w:r>
+      <w:r>
+        <w:rPr>
+          <w:rFonts w:ascii="Times New Roman" w:hAnsi="Times New Roman" w:cs="Times New Roman"/>
+          <w:sz w:val="24"/>
+          <w:szCs w:val="24"/>
+        </w:rPr>
+        <w:t>á</w:t>
+      </w:r>
+      <w:r>
+        <w:rPr>
+          <w:rFonts w:ascii="Times New Roman" w:hAnsi="Times New Roman" w:cs="Times New Roman"/>
+          <w:sz w:val="24"/>
+          <w:szCs w:val="24"/>
+          <w:lang w:val="en-US"/>
+        </w:rPr>
+        <w:t>ng</w:t>
+      </w:r>
+      <w:r>
+        <w:rPr>
+          <w:rFonts w:ascii="Times New Roman" w:hAnsi="Times New Roman" w:cs="Times New Roman"/>
+          <w:sz w:val="24"/>
+          <w:szCs w:val="24"/>
+        </w:rPr>
+        <w:t xml:space="preserve"> </w:t>
+      </w:r>
+      <w:r>
+        <w:rPr>
+          <w:rFonts w:ascii="Times New Roman" w:hAnsi="Times New Roman" w:cs="Times New Roman"/>
+          <w:sz w:val="24"/>
+          <w:szCs w:val="24"/>
+          <w:lang w:val="en-US"/>
+        </w:rPr>
+        <w:t>của</w:t>
+      </w:r>
+      <w:r>
+        <w:rPr>
+          <w:rFonts w:ascii="Times New Roman" w:hAnsi="Times New Roman" w:cs="Times New Roman"/>
+          <w:sz w:val="24"/>
+          <w:szCs w:val="24"/>
+        </w:rPr>
+        <w:t xml:space="preserve"> đ</w:t>
+      </w:r>
+      <w:r>
+        <w:rPr>
+          <w:rFonts w:ascii="Times New Roman" w:hAnsi="Times New Roman" w:cs="Times New Roman"/>
+          <w:sz w:val="24"/>
+          <w:szCs w:val="24"/>
+          <w:lang w:val="en-US"/>
+        </w:rPr>
+        <w:t>ất</w:t>
+      </w:r>
+      <w:r>
+        <w:rPr>
+          <w:rFonts w:ascii="Times New Roman" w:hAnsi="Times New Roman" w:cs="Times New Roman"/>
+          <w:sz w:val="24"/>
+          <w:szCs w:val="24"/>
+        </w:rPr>
+        <w:t xml:space="preserve"> </w:t>
+      </w:r>
+      <w:r>
+        <w:rPr>
+          <w:rFonts w:ascii="Times New Roman" w:hAnsi="Times New Roman" w:cs="Times New Roman"/>
+          <w:sz w:val="24"/>
+          <w:szCs w:val="24"/>
+          <w:lang w:val="en-US"/>
+        </w:rPr>
+        <w:t>nền</w:t>
+      </w:r>
+      <w:r>
+        <w:rPr>
+          <w:rFonts w:ascii="Times New Roman" w:hAnsi="Times New Roman" w:cs="Times New Roman"/>
+          <w:sz w:val="24"/>
+          <w:szCs w:val="24"/>
+        </w:rPr>
+        <w:t xml:space="preserve"> </w:t>
+      </w:r>
+      <w:r>
+        <w:rPr>
+          <w:rFonts w:ascii="Times New Roman" w:hAnsi="Times New Roman" w:cs="Times New Roman"/>
+          <w:sz w:val="24"/>
+          <w:szCs w:val="24"/>
+          <w:lang w:val="en-US"/>
+        </w:rPr>
+        <w:t>d</w:t>
+      </w:r>
+      <w:r>
+        <w:rPr>
+          <w:rFonts w:ascii="Times New Roman" w:hAnsi="Times New Roman" w:cs="Times New Roman"/>
+          <w:sz w:val="24"/>
+          <w:szCs w:val="24"/>
+        </w:rPr>
+        <w:t>ư</w:t>
+      </w:r>
+      <w:r>
+        <w:rPr>
+          <w:rFonts w:ascii="Times New Roman" w:hAnsi="Times New Roman" w:cs="Times New Roman"/>
+          <w:sz w:val="24"/>
+          <w:szCs w:val="24"/>
+          <w:lang w:val="en-US"/>
+        </w:rPr>
+        <w:t>ới</w:t>
+      </w:r>
+      <w:r>
+        <w:rPr>
+          <w:rFonts w:ascii="Times New Roman" w:hAnsi="Times New Roman" w:cs="Times New Roman"/>
+          <w:sz w:val="24"/>
+          <w:szCs w:val="24"/>
+        </w:rPr>
+        <w:t xml:space="preserve"> </w:t>
+      </w:r>
+      <w:r>
+        <w:rPr>
+          <w:rFonts w:ascii="Times New Roman" w:hAnsi="Times New Roman" w:cs="Times New Roman"/>
+          <w:sz w:val="24"/>
+          <w:szCs w:val="24"/>
+          <w:lang w:val="en-US"/>
+        </w:rPr>
+        <w:t>m</w:t>
+      </w:r>
+      <w:r>
+        <w:rPr>
+          <w:rFonts w:ascii="Times New Roman" w:hAnsi="Times New Roman" w:cs="Times New Roman"/>
+          <w:sz w:val="24"/>
+          <w:szCs w:val="24"/>
+        </w:rPr>
+        <w:t>ũ</w:t>
+      </w:r>
+      <w:r>
+        <w:rPr>
+          <w:rFonts w:ascii="Times New Roman" w:hAnsi="Times New Roman" w:cs="Times New Roman"/>
+          <w:sz w:val="24"/>
+          <w:szCs w:val="24"/>
+          <w:lang w:val="en-US"/>
+        </w:rPr>
+        <w:t>i</w:t>
+      </w:r>
+      <w:r>
+        <w:rPr>
+          <w:rFonts w:ascii="Times New Roman" w:hAnsi="Times New Roman" w:cs="Times New Roman"/>
+          <w:sz w:val="24"/>
+          <w:szCs w:val="24"/>
+        </w:rPr>
+        <w:t xml:space="preserve"> </w:t>
+      </w:r>
+      <w:r>
+        <w:rPr>
+          <w:rFonts w:ascii="Times New Roman" w:hAnsi="Times New Roman" w:cs="Times New Roman"/>
+          <w:sz w:val="24"/>
+          <w:szCs w:val="24"/>
+          <w:lang w:val="en-US"/>
+        </w:rPr>
+        <w:t>cọc</w:t>
+      </w:r>
+      <w:r>
+        <w:rPr>
+          <w:rFonts w:ascii="Times New Roman" w:hAnsi="Times New Roman" w:cs="Times New Roman"/>
+          <w:sz w:val="24"/>
+          <w:szCs w:val="24"/>
+        </w:rPr>
+        <w:t xml:space="preserve"> </w:t>
+      </w:r>
+      <w:r>
+        <w:rPr>
+          <w:rFonts w:ascii="Times New Roman" w:hAnsi="Times New Roman" w:cs="Times New Roman"/>
+          <w:sz w:val="24"/>
+          <w:szCs w:val="24"/>
+          <w:lang w:val="en-US"/>
+        </w:rPr>
+        <w:t>chống</w:t>
+      </w:r>
+      <w:r>
+        <w:rPr>
+          <w:rFonts w:ascii="Times New Roman" w:hAnsi="Times New Roman" w:cs="Times New Roman"/>
+          <w:sz w:val="24"/>
+          <w:szCs w:val="24"/>
+        </w:rPr>
+        <w:t>, đ</w:t>
+      </w:r>
+      <w:r>
+        <w:rPr>
+          <w:rFonts w:ascii="Times New Roman" w:hAnsi="Times New Roman" w:cs="Times New Roman"/>
+          <w:sz w:val="24"/>
+          <w:szCs w:val="24"/>
+          <w:lang w:val="en-US"/>
+        </w:rPr>
+        <w:t>ối</w:t>
+      </w:r>
+      <w:r>
+        <w:rPr>
+          <w:rFonts w:ascii="Times New Roman" w:hAnsi="Times New Roman" w:cs="Times New Roman"/>
+          <w:sz w:val="24"/>
+          <w:szCs w:val="24"/>
+        </w:rPr>
+        <w:t xml:space="preserve"> </w:t>
+      </w:r>
+      <w:r>
+        <w:rPr>
+          <w:rFonts w:ascii="Times New Roman" w:hAnsi="Times New Roman" w:cs="Times New Roman"/>
+          <w:sz w:val="24"/>
+          <w:szCs w:val="24"/>
+          <w:lang w:val="en-US"/>
+        </w:rPr>
+        <w:t>với</w:t>
+      </w:r>
+      <w:r>
+        <w:rPr>
+          <w:rFonts w:ascii="Times New Roman" w:hAnsi="Times New Roman" w:cs="Times New Roman"/>
+          <w:sz w:val="24"/>
+          <w:szCs w:val="24"/>
+        </w:rPr>
+        <w:t xml:space="preserve"> </w:t>
+      </w:r>
+      <w:r>
+        <w:rPr>
+          <w:rFonts w:ascii="Times New Roman" w:hAnsi="Times New Roman" w:cs="Times New Roman"/>
+          <w:sz w:val="24"/>
+          <w:szCs w:val="24"/>
+          <w:lang w:val="en-US"/>
+        </w:rPr>
+        <w:t>mọi</w:t>
+      </w:r>
+      <w:r>
+        <w:rPr>
+          <w:rFonts w:ascii="Times New Roman" w:hAnsi="Times New Roman" w:cs="Times New Roman"/>
+          <w:sz w:val="24"/>
+          <w:szCs w:val="24"/>
+        </w:rPr>
+        <w:t xml:space="preserve"> </w:t>
+      </w:r>
+      <w:r>
+        <w:rPr>
+          <w:rFonts w:ascii="Times New Roman" w:hAnsi="Times New Roman" w:cs="Times New Roman"/>
+          <w:sz w:val="24"/>
+          <w:szCs w:val="24"/>
+          <w:lang w:val="en-US"/>
+        </w:rPr>
+        <w:t>loại</w:t>
+      </w:r>
+      <w:r>
+        <w:rPr>
+          <w:rFonts w:ascii="Times New Roman" w:hAnsi="Times New Roman" w:cs="Times New Roman"/>
+          <w:sz w:val="24"/>
+          <w:szCs w:val="24"/>
+        </w:rPr>
+        <w:t xml:space="preserve"> </w:t>
+      </w:r>
+      <w:r>
+        <w:rPr>
+          <w:rFonts w:ascii="Times New Roman" w:hAnsi="Times New Roman" w:cs="Times New Roman"/>
+          <w:sz w:val="24"/>
+          <w:szCs w:val="24"/>
+          <w:lang w:val="en-US"/>
+        </w:rPr>
+        <w:t>cọc</w:t>
+      </w:r>
+      <w:r>
+        <w:rPr>
+          <w:rFonts w:ascii="Times New Roman" w:hAnsi="Times New Roman" w:cs="Times New Roman"/>
+          <w:sz w:val="24"/>
+          <w:szCs w:val="24"/>
+        </w:rPr>
+        <w:t xml:space="preserve"> đó</w:t>
+      </w:r>
+      <w:r>
+        <w:rPr>
+          <w:rFonts w:ascii="Times New Roman" w:hAnsi="Times New Roman" w:cs="Times New Roman"/>
+          <w:sz w:val="24"/>
+          <w:szCs w:val="24"/>
+          <w:lang w:val="en-US"/>
+        </w:rPr>
+        <w:t>ng</w:t>
+      </w:r>
+      <w:r>
+        <w:rPr>
+          <w:rFonts w:ascii="Times New Roman" w:hAnsi="Times New Roman" w:cs="Times New Roman"/>
+          <w:sz w:val="24"/>
+          <w:szCs w:val="24"/>
+        </w:rPr>
+        <w:t xml:space="preserve"> </w:t>
+      </w:r>
+      <w:r>
+        <w:rPr>
+          <w:rFonts w:ascii="Times New Roman" w:hAnsi="Times New Roman" w:cs="Times New Roman"/>
+          <w:sz w:val="24"/>
+          <w:szCs w:val="24"/>
+          <w:lang w:val="en-US"/>
+        </w:rPr>
+        <w:t>hoặc</w:t>
+      </w:r>
+      <w:r>
+        <w:rPr>
+          <w:rFonts w:ascii="Times New Roman" w:hAnsi="Times New Roman" w:cs="Times New Roman"/>
+          <w:sz w:val="24"/>
+          <w:szCs w:val="24"/>
+        </w:rPr>
+        <w:t xml:space="preserve"> é</w:t>
+      </w:r>
+      <w:r>
+        <w:rPr>
+          <w:rFonts w:ascii="Times New Roman" w:hAnsi="Times New Roman" w:cs="Times New Roman"/>
+          <w:sz w:val="24"/>
+          <w:szCs w:val="24"/>
+          <w:lang w:val="en-US"/>
+        </w:rPr>
+        <w:t>p</w:t>
+      </w:r>
+      <w:r>
+        <w:rPr>
+          <w:rFonts w:ascii="Times New Roman" w:hAnsi="Times New Roman" w:cs="Times New Roman"/>
+          <w:sz w:val="24"/>
+          <w:szCs w:val="24"/>
+        </w:rPr>
+        <w:t xml:space="preserve">, </w:t>
+      </w:r>
+      <w:r>
+        <w:rPr>
+          <w:rFonts w:ascii="Times New Roman" w:hAnsi="Times New Roman" w:cs="Times New Roman"/>
+          <w:sz w:val="24"/>
+          <w:szCs w:val="24"/>
+          <w:lang w:val="en-US"/>
+        </w:rPr>
+        <w:t>tựa</w:t>
+      </w:r>
+      <w:r>
+        <w:rPr>
+          <w:rFonts w:ascii="Times New Roman" w:hAnsi="Times New Roman" w:cs="Times New Roman"/>
+          <w:sz w:val="24"/>
+          <w:szCs w:val="24"/>
+        </w:rPr>
+        <w:t xml:space="preserve"> </w:t>
+      </w:r>
+      <w:r>
+        <w:rPr>
+          <w:rFonts w:ascii="Times New Roman" w:hAnsi="Times New Roman" w:cs="Times New Roman"/>
+          <w:sz w:val="24"/>
+          <w:szCs w:val="24"/>
+          <w:lang w:val="en-US"/>
+        </w:rPr>
+        <w:t>tr</w:t>
+      </w:r>
+      <w:r>
+        <w:rPr>
+          <w:rFonts w:ascii="Times New Roman" w:hAnsi="Times New Roman" w:cs="Times New Roman"/>
+          <w:sz w:val="24"/>
+          <w:szCs w:val="24"/>
+        </w:rPr>
+        <w:t>ê</w:t>
+      </w:r>
+      <w:r>
+        <w:rPr>
+          <w:rFonts w:ascii="Times New Roman" w:hAnsi="Times New Roman" w:cs="Times New Roman"/>
+          <w:sz w:val="24"/>
+          <w:szCs w:val="24"/>
+          <w:lang w:val="en-US"/>
+        </w:rPr>
+        <w:t>n</w:t>
+      </w:r>
+      <w:r>
+        <w:rPr>
+          <w:rFonts w:ascii="Times New Roman" w:hAnsi="Times New Roman" w:cs="Times New Roman"/>
+          <w:sz w:val="24"/>
+          <w:szCs w:val="24"/>
+        </w:rPr>
+        <w:t xml:space="preserve"> </w:t>
+      </w:r>
+      <w:r>
+        <w:rPr>
+          <w:rFonts w:ascii="Times New Roman" w:hAnsi="Times New Roman" w:cs="Times New Roman"/>
+          <w:sz w:val="24"/>
+          <w:szCs w:val="24"/>
+          <w:lang w:val="en-US"/>
+        </w:rPr>
+        <w:t>nền</w:t>
+      </w:r>
+      <w:r>
+        <w:rPr>
+          <w:rFonts w:ascii="Times New Roman" w:hAnsi="Times New Roman" w:cs="Times New Roman"/>
+          <w:sz w:val="24"/>
+          <w:szCs w:val="24"/>
+        </w:rPr>
+        <w:t xml:space="preserve"> đá </w:t>
+      </w:r>
+      <w:r>
+        <w:rPr>
+          <w:rFonts w:ascii="Times New Roman" w:hAnsi="Times New Roman" w:cs="Times New Roman"/>
+          <w:sz w:val="24"/>
+          <w:szCs w:val="24"/>
+          <w:lang w:val="en-US"/>
+        </w:rPr>
+        <w:t>v</w:t>
+      </w:r>
+      <w:r>
+        <w:rPr>
+          <w:rFonts w:ascii="Times New Roman" w:hAnsi="Times New Roman" w:cs="Times New Roman"/>
+          <w:sz w:val="24"/>
+          <w:szCs w:val="24"/>
+        </w:rPr>
+        <w:t xml:space="preserve">à </w:t>
+      </w:r>
+      <w:r>
+        <w:rPr>
+          <w:rFonts w:ascii="Times New Roman" w:hAnsi="Times New Roman" w:cs="Times New Roman"/>
+          <w:sz w:val="24"/>
+          <w:szCs w:val="24"/>
+          <w:lang w:val="en-US"/>
+        </w:rPr>
+        <w:t>nền</w:t>
+      </w:r>
+      <w:r>
+        <w:rPr>
+          <w:rFonts w:ascii="Times New Roman" w:hAnsi="Times New Roman" w:cs="Times New Roman"/>
+          <w:sz w:val="24"/>
+          <w:szCs w:val="24"/>
+        </w:rPr>
+        <w:t xml:space="preserve"> í</w:t>
+      </w:r>
+      <w:r>
+        <w:rPr>
+          <w:rFonts w:ascii="Times New Roman" w:hAnsi="Times New Roman" w:cs="Times New Roman"/>
+          <w:sz w:val="24"/>
+          <w:szCs w:val="24"/>
+          <w:lang w:val="en-US"/>
+        </w:rPr>
+        <w:t>t</w:t>
+      </w:r>
+      <w:r>
+        <w:rPr>
+          <w:rFonts w:ascii="Times New Roman" w:hAnsi="Times New Roman" w:cs="Times New Roman"/>
+          <w:sz w:val="24"/>
+          <w:szCs w:val="24"/>
+        </w:rPr>
+        <w:t xml:space="preserve"> </w:t>
+      </w:r>
+      <w:r>
+        <w:rPr>
+          <w:rFonts w:ascii="Times New Roman" w:hAnsi="Times New Roman" w:cs="Times New Roman"/>
+          <w:sz w:val="24"/>
+          <w:szCs w:val="24"/>
+          <w:lang w:val="en-US"/>
+        </w:rPr>
+        <w:t>bị</w:t>
+      </w:r>
+      <w:r>
+        <w:rPr>
+          <w:rFonts w:ascii="Times New Roman" w:hAnsi="Times New Roman" w:cs="Times New Roman"/>
+          <w:sz w:val="24"/>
+          <w:szCs w:val="24"/>
+        </w:rPr>
+        <w:t xml:space="preserve"> </w:t>
+      </w:r>
+      <w:r>
+        <w:rPr>
+          <w:rFonts w:ascii="Times New Roman" w:hAnsi="Times New Roman" w:cs="Times New Roman"/>
+          <w:sz w:val="24"/>
+          <w:szCs w:val="24"/>
+          <w:lang w:val="en-US"/>
+        </w:rPr>
+        <w:t>n</w:t>
+      </w:r>
+      <w:r>
+        <w:rPr>
+          <w:rFonts w:ascii="Times New Roman" w:hAnsi="Times New Roman" w:cs="Times New Roman"/>
+          <w:sz w:val="24"/>
+          <w:szCs w:val="24"/>
+        </w:rPr>
+        <w:t>é</w:t>
+      </w:r>
+      <w:r>
+        <w:rPr>
+          <w:rFonts w:ascii="Times New Roman" w:hAnsi="Times New Roman" w:cs="Times New Roman"/>
+          <w:sz w:val="24"/>
+          <w:szCs w:val="24"/>
+          <w:lang w:val="en-US"/>
+        </w:rPr>
+        <w:t>n</w:t>
+      </w:r>
+      <w:r>
+        <w:rPr>
+          <w:rFonts w:ascii="Times New Roman" w:hAnsi="Times New Roman" w:cs="Times New Roman"/>
+          <w:sz w:val="24"/>
+          <w:szCs w:val="24"/>
+        </w:rPr>
+        <w:t xml:space="preserve">, </w:t>
+      </w:r>
+      <w:r>
+        <w:rPr>
+          <w:rFonts w:ascii="Times New Roman" w:hAnsi="Times New Roman" w:cs="Times New Roman"/>
+          <w:i/>
+          <w:iCs/>
+          <w:sz w:val="24"/>
+          <w:szCs w:val="24"/>
+          <w:lang w:val="en-US"/>
+        </w:rPr>
+        <w:t>q</w:t>
+      </w:r>
+      <w:r>
+        <w:rPr>
+          <w:rFonts w:ascii="Times New Roman" w:hAnsi="Times New Roman" w:cs="Times New Roman"/>
+          <w:i/>
+          <w:iCs/>
+          <w:sz w:val="24"/>
+          <w:szCs w:val="24"/>
+          <w:vertAlign w:val="subscript"/>
+          <w:lang w:val="en-US"/>
+        </w:rPr>
+        <w:t>b</w:t>
+      </w:r>
+      <w:r>
+        <w:rPr>
+          <w:rFonts w:ascii="Times New Roman" w:hAnsi="Times New Roman" w:cs="Times New Roman"/>
+          <w:sz w:val="24"/>
+          <w:szCs w:val="24"/>
+        </w:rPr>
+        <w:t xml:space="preserve"> = 20 </w:t>
+      </w:r>
+      <w:r>
+        <w:rPr>
+          <w:rFonts w:ascii="Times New Roman" w:hAnsi="Times New Roman" w:cs="Times New Roman"/>
+          <w:sz w:val="24"/>
+          <w:szCs w:val="24"/>
+          <w:lang w:val="en-US"/>
+        </w:rPr>
+        <w:t>MPa</w:t>
+      </w:r>
+      <w:r>
+        <w:rPr>
+          <w:rFonts w:ascii="Times New Roman" w:hAnsi="Times New Roman" w:cs="Times New Roman"/>
+          <w:sz w:val="24"/>
+          <w:szCs w:val="24"/>
+        </w:rPr>
+        <w:t>;</w:t>
+      </w:r>
+    </w:p>
+    <w:p>
+      <w:pPr>
+        <w:spacing w:after="0"/>
+        <w:ind w:left="708" w:firstLine="708"/>
+        <w:jc w:val="both"/>
+        <w:rPr>
+          <w:rFonts w:ascii="Times New Roman" w:hAnsi="Times New Roman" w:cs="Times New Roman"/>
+          <w:sz w:val="24"/>
+          <w:szCs w:val="24"/>
+          <w:lang w:val="en-US"/>
+        </w:rPr>
+      </w:pPr>
+      <w:r>
+        <w:rPr>
+          <w:rFonts w:ascii="Times New Roman" w:hAnsi="Times New Roman" w:cs="Times New Roman"/>
+          <w:i/>
+          <w:iCs/>
+          <w:sz w:val="24"/>
+          <w:szCs w:val="24"/>
           <w:lang w:val="en-US"/>
         </w:rPr>
         <w:t>A</w:t>
@@ -7300,6 +6269,26 @@
           <w:szCs w:val="24"/>
           <w:lang w:val="en-US"/>
         </w:rPr>
+        <w:t xml:space="preserve"> - diện tích tiết diện tại mũi cọc, </w:t>
+      </w:r>
+      <w:r>
+        <w:rPr>
+          <w:rFonts w:ascii="Times New Roman" w:hAnsi="Times New Roman" w:cs="Times New Roman"/>
+          <w:i/>
+          <w:iCs/>
+          <w:sz w:val="24"/>
+          <w:szCs w:val="24"/>
+          <w:lang w:val="en-US"/>
+        </w:rPr>
+        <w:t>A</w:t>
+      </w:r>
+      <w:r>
+        <w:rPr>
+          <w:rFonts w:ascii="Times New Roman" w:hAnsi="Times New Roman" w:cs="Times New Roman"/>
+          <w:sz w:val="24"/>
+          <w:szCs w:val="24"/>
+          <w:lang w:val="en-US"/>
+        </w:rPr>
         <w:t xml:space="preserve"> = </w:t>
       </w:r>
       <w:r>
@@ -7309,7 +6298,7 @@
           <w:szCs w:val="24"/>
           <w:lang w:val="en-US"/>
         </w:rPr>
-        <w:t>${varAb}</w:t>
+        <w:t>${varA}</w:t>
       </w:r>
       <w:r>
         <w:rPr>
@@ -7447,6 +6436,7 @@
           <w:rFonts w:ascii="Times New Roman" w:hAnsi="Times New Roman" w:cs="Times New Roman"/>
           <w:sz w:val="24"/>
           <w:szCs w:val="24"/>
+          <w:lang w:val="vi-VN"/>
         </w:rPr>
       </w:pPr>
       <w:r>
@@ -7454,221 +6444,9 @@
           <w:rFonts w:ascii="Times New Roman" w:hAnsi="Times New Roman" w:cs="Times New Roman"/>
           <w:sz w:val="24"/>
           <w:szCs w:val="24"/>
-          <w:lang w:val="en-US"/>
-        </w:rPr>
-        <w:t>Sức</w:t>
-      </w:r>
-      <w:r>
-        <w:rPr>
-          <w:rFonts w:ascii="Times New Roman" w:hAnsi="Times New Roman" w:cs="Times New Roman"/>
-          <w:sz w:val="24"/>
-          <w:szCs w:val="24"/>
-        </w:rPr>
-        <w:t xml:space="preserve"> </w:t>
-      </w:r>
-      <w:r>
-        <w:rPr>
-          <w:rFonts w:ascii="Times New Roman" w:hAnsi="Times New Roman" w:cs="Times New Roman"/>
-          <w:sz w:val="24"/>
-          <w:szCs w:val="24"/>
-          <w:lang w:val="en-US"/>
-        </w:rPr>
-        <w:t>chịu</w:t>
-      </w:r>
-      <w:r>
-        <w:rPr>
-          <w:rFonts w:ascii="Times New Roman" w:hAnsi="Times New Roman" w:cs="Times New Roman"/>
-          <w:sz w:val="24"/>
-          <w:szCs w:val="24"/>
-        </w:rPr>
-        <w:t xml:space="preserve"> </w:t>
-      </w:r>
-      <w:r>
-        <w:rPr>
-          <w:rFonts w:ascii="Times New Roman" w:hAnsi="Times New Roman" w:cs="Times New Roman"/>
-          <w:sz w:val="24"/>
-          <w:szCs w:val="24"/>
-          <w:lang w:val="en-US"/>
-        </w:rPr>
-        <w:t>tải</w:t>
-      </w:r>
-      <w:r>
-        <w:rPr>
-          <w:rFonts w:ascii="Times New Roman" w:hAnsi="Times New Roman" w:cs="Times New Roman"/>
-          <w:sz w:val="24"/>
-          <w:szCs w:val="24"/>
-        </w:rPr>
-        <w:t xml:space="preserve"> </w:t>
-      </w:r>
-      <w:r>
-        <w:rPr>
-          <w:rFonts w:ascii="Times New Roman" w:hAnsi="Times New Roman" w:cs="Times New Roman"/>
-          <w:sz w:val="24"/>
-          <w:szCs w:val="24"/>
-          <w:lang w:val="en-US"/>
-        </w:rPr>
-        <w:t>của</w:t>
-      </w:r>
-      <w:r>
-        <w:rPr>
-          <w:rFonts w:ascii="Times New Roman" w:hAnsi="Times New Roman" w:cs="Times New Roman"/>
-          <w:sz w:val="24"/>
-          <w:szCs w:val="24"/>
-        </w:rPr>
-        <w:t xml:space="preserve"> </w:t>
-      </w:r>
-      <w:r>
-        <w:rPr>
-          <w:rFonts w:ascii="Times New Roman" w:hAnsi="Times New Roman" w:cs="Times New Roman"/>
-          <w:sz w:val="24"/>
-          <w:szCs w:val="24"/>
-          <w:lang w:val="en-US"/>
-        </w:rPr>
-        <w:t>cọc</w:t>
-      </w:r>
-      <w:r>
-        <w:rPr>
-          <w:rFonts w:ascii="Times New Roman" w:hAnsi="Times New Roman" w:cs="Times New Roman"/>
-          <w:sz w:val="24"/>
-          <w:szCs w:val="24"/>
-        </w:rPr>
-        <w:t xml:space="preserve"> </w:t>
-      </w:r>
-      <w:r>
-        <w:rPr>
-          <w:rFonts w:ascii="Times New Roman" w:hAnsi="Times New Roman" w:cs="Times New Roman"/>
-          <w:sz w:val="24"/>
-          <w:szCs w:val="24"/>
-          <w:lang w:val="en-US"/>
-        </w:rPr>
-        <w:t>chống</w:t>
-      </w:r>
-      <w:r>
-        <w:rPr>
-          <w:rFonts w:ascii="Times New Roman" w:hAnsi="Times New Roman" w:cs="Times New Roman"/>
-          <w:sz w:val="24"/>
-          <w:szCs w:val="24"/>
-        </w:rPr>
-        <w:t xml:space="preserve"> </w:t>
-      </w:r>
-      <w:r>
-        <w:rPr>
-          <w:rFonts w:ascii="Times New Roman" w:hAnsi="Times New Roman" w:cs="Times New Roman"/>
-          <w:sz w:val="24"/>
-          <w:szCs w:val="24"/>
-          <w:lang w:val="en-US"/>
-        </w:rPr>
-        <w:t>theo</w:t>
-      </w:r>
-      <w:r>
-        <w:rPr>
-          <w:rFonts w:ascii="Times New Roman" w:hAnsi="Times New Roman" w:cs="Times New Roman"/>
-          <w:sz w:val="24"/>
-          <w:szCs w:val="24"/>
-        </w:rPr>
-        <w:t xml:space="preserve"> </w:t>
-      </w:r>
-      <w:r>
-        <w:rPr>
-          <w:rFonts w:ascii="Times New Roman" w:hAnsi="Times New Roman" w:cs="Times New Roman"/>
-          <w:sz w:val="24"/>
-          <w:szCs w:val="24"/>
-          <w:lang w:val="en-US"/>
-        </w:rPr>
-        <w:t>chỉ</w:t>
-      </w:r>
-      <w:r>
-        <w:rPr>
-          <w:rFonts w:ascii="Times New Roman" w:hAnsi="Times New Roman" w:cs="Times New Roman"/>
-          <w:sz w:val="24"/>
-          <w:szCs w:val="24"/>
-        </w:rPr>
-        <w:t xml:space="preserve"> </w:t>
-      </w:r>
-      <w:r>
-        <w:rPr>
-          <w:rFonts w:ascii="Times New Roman" w:hAnsi="Times New Roman" w:cs="Times New Roman"/>
-          <w:sz w:val="24"/>
-          <w:szCs w:val="24"/>
-          <w:lang w:val="en-US"/>
-        </w:rPr>
-        <w:t>ti</w:t>
-      </w:r>
-      <w:r>
-        <w:rPr>
-          <w:rFonts w:ascii="Times New Roman" w:hAnsi="Times New Roman" w:cs="Times New Roman"/>
-          <w:sz w:val="24"/>
-          <w:szCs w:val="24"/>
-        </w:rPr>
-        <w:t>ê</w:t>
-      </w:r>
-      <w:r>
-        <w:rPr>
-          <w:rFonts w:ascii="Times New Roman" w:hAnsi="Times New Roman" w:cs="Times New Roman"/>
-          <w:sz w:val="24"/>
-          <w:szCs w:val="24"/>
-          <w:lang w:val="en-US"/>
-        </w:rPr>
-        <w:t>u</w:t>
-      </w:r>
-      <w:r>
-        <w:rPr>
-          <w:rFonts w:ascii="Times New Roman" w:hAnsi="Times New Roman" w:cs="Times New Roman"/>
-          <w:sz w:val="24"/>
-          <w:szCs w:val="24"/>
-        </w:rPr>
-        <w:t xml:space="preserve"> </w:t>
-      </w:r>
-      <w:r>
-        <w:rPr>
-          <w:rFonts w:ascii="Times New Roman" w:hAnsi="Times New Roman" w:cs="Times New Roman"/>
-          <w:sz w:val="24"/>
-          <w:szCs w:val="24"/>
-          <w:lang w:val="en-US"/>
-        </w:rPr>
-        <w:t>c</w:t>
-      </w:r>
-      <w:r>
-        <w:rPr>
-          <w:rFonts w:ascii="Times New Roman" w:hAnsi="Times New Roman" w:cs="Times New Roman"/>
-          <w:sz w:val="24"/>
-          <w:szCs w:val="24"/>
-        </w:rPr>
-        <w:t xml:space="preserve">ơ </w:t>
-      </w:r>
-      <w:r>
-        <w:rPr>
-          <w:rFonts w:ascii="Times New Roman" w:hAnsi="Times New Roman" w:cs="Times New Roman"/>
-          <w:sz w:val="24"/>
-          <w:szCs w:val="24"/>
-          <w:lang w:val="en-US"/>
-        </w:rPr>
-        <w:t>l</w:t>
-      </w:r>
-      <w:r>
-        <w:rPr>
-          <w:rFonts w:ascii="Times New Roman" w:hAnsi="Times New Roman" w:cs="Times New Roman"/>
-          <w:sz w:val="24"/>
-          <w:szCs w:val="24"/>
-        </w:rPr>
-        <w:t>ý đ</w:t>
-      </w:r>
-      <w:r>
-        <w:rPr>
-          <w:rFonts w:ascii="Times New Roman" w:hAnsi="Times New Roman" w:cs="Times New Roman"/>
-          <w:sz w:val="24"/>
-          <w:szCs w:val="24"/>
-          <w:lang w:val="en-US"/>
-        </w:rPr>
-        <w:t>ất</w:t>
-      </w:r>
-      <w:r>
-        <w:rPr>
-          <w:rFonts w:ascii="Times New Roman" w:hAnsi="Times New Roman" w:cs="Times New Roman"/>
-          <w:sz w:val="24"/>
-          <w:szCs w:val="24"/>
-        </w:rPr>
-        <w:t xml:space="preserve">, đá </w:t>
+          <w:lang w:val="vi-VN"/>
+        </w:rPr>
+        <w:t xml:space="preserve">Sức chịu tải của cọc chống theo chỉ tiêu cơ lý đất, đá </w:t>
       </w:r>
       <w:r>
         <w:rPr>
@@ -7677,7 +6455,7 @@
           <w:iCs/>
           <w:sz w:val="24"/>
           <w:szCs w:val="24"/>
-          <w:lang w:val="en-US"/>
+          <w:lang w:val="vi-VN"/>
         </w:rPr>
         <w:t>R</w:t>
       </w:r>
@@ -7689,38 +6467,16 @@
           <w:sz w:val="24"/>
           <w:szCs w:val="24"/>
           <w:vertAlign w:val="subscript"/>
-          <w:lang w:val="en-US"/>
-        </w:rPr>
-        <w:t>c</w:t>
-      </w:r>
-      <w:r>
-        <w:rPr>
-          <w:rFonts w:ascii="Times New Roman" w:hAnsi="Times New Roman" w:cs="Times New Roman"/>
-          <w:i/>
-          <w:iCs/>
-          <w:sz w:val="24"/>
-          <w:szCs w:val="24"/>
-          <w:vertAlign w:val="subscript"/>
-        </w:rPr>
-        <w:t>,</w:t>
-      </w:r>
-      <w:r>
-        <w:rPr>
-          <w:rFonts w:ascii="Times New Roman" w:hAnsi="Times New Roman" w:cs="Times New Roman"/>
-          <w:i/>
-          <w:iCs/>
-          <w:sz w:val="24"/>
-          <w:szCs w:val="24"/>
-          <w:vertAlign w:val="subscript"/>
-          <w:lang w:val="en-US"/>
-        </w:rPr>
-        <w:t>u</w:t>
-      </w:r>
-      <w:r>
-        <w:rPr>
-          <w:rFonts w:ascii="Times New Roman" w:hAnsi="Times New Roman" w:cs="Times New Roman"/>
-          <w:sz w:val="24"/>
-          <w:szCs w:val="24"/>
+          <w:lang w:val="vi-VN"/>
+        </w:rPr>
+        <w:t>c,u</w:t>
+      </w:r>
+      <w:r>
+        <w:rPr>
+          <w:rFonts w:ascii="Times New Roman" w:hAnsi="Times New Roman" w:cs="Times New Roman"/>
+          <w:sz w:val="24"/>
+          <w:szCs w:val="24"/>
+          <w:lang w:val="vi-VN"/>
         </w:rPr>
         <w:t xml:space="preserve"> = </w:t>
       </w:r>
@@ -7731,38 +6487,36 @@
           <w:szCs w:val="24"/>
           <w:lang w:val="en-US"/>
         </w:rPr>
-        <w:t>${R_cu}</w:t>
-      </w:r>
-      <w:r>
-        <w:rPr>
-          <w:rFonts w:ascii="Times New Roman" w:hAnsi="Times New Roman" w:cs="Times New Roman"/>
-          <w:sz w:val="24"/>
-          <w:szCs w:val="24"/>
-        </w:rPr>
-        <w:t xml:space="preserve"> </w:t>
-      </w:r>
-      <w:r>
-        <w:rPr>
-          <w:rFonts w:ascii="Times New Roman" w:hAnsi="Times New Roman" w:cs="Times New Roman"/>
-          <w:sz w:val="24"/>
-          <w:szCs w:val="24"/>
-          <w:lang w:val="en-US"/>
-        </w:rPr>
-        <w:t>kN</w:t>
-      </w:r>
-      <w:r>
-        <w:rPr>
-          <w:rFonts w:ascii="Times New Roman" w:hAnsi="Times New Roman" w:cs="Times New Roman"/>
-          <w:sz w:val="24"/>
-          <w:szCs w:val="24"/>
-        </w:rPr>
-        <w:t>.</w:t>
+        <w:t>${Rcu}</w:t>
+      </w:r>
+      <w:r>
+        <w:rPr>
+          <w:rFonts w:ascii="Times New Roman" w:hAnsi="Times New Roman" w:cs="Times New Roman"/>
+          <w:sz w:val="24"/>
+          <w:szCs w:val="24"/>
+          <w:lang w:val="vi-VN"/>
+        </w:rPr>
+        <w:t xml:space="preserve"> kN.</w:t>
       </w:r>
     </w:p>
-    <w:p/>
+    <w:p>
+      <w:pPr>
+        <w:spacing w:after="0"/>
+        <w:ind w:left="708" w:firstLine="708"/>
+        <w:jc w:val="both"/>
+        <w:rPr>
+          <w:rFonts w:ascii="Times New Roman" w:hAnsi="Times New Roman" w:cs="Times New Roman"/>
+          <w:sz w:val="24"/>
+          <w:szCs w:val="24"/>
+          <w:lang w:val="vi-VN"/>
+        </w:rPr>
+      </w:pPr>
+      <w:bookmarkStart w:id="0" w:name="_GoBack"/>
+      <w:bookmarkEnd w:id="0"/>
+    </w:p>
     <w:sectPr>
-      <w:headerReference w:type="default" r:id="rId10"/>
-      <w:footerReference w:type="default" r:id="rId11"/>
+      <w:headerReference w:type="default" r:id="rId9"/>
+      <w:footerReference w:type="default" r:id="rId10"/>
       <w:pgSz w:w="11906" w:h="16838"/>
       <w:pgMar w:top="1134" w:right="567" w:bottom="1134" w:left="1701" w:header="709" w:footer="709" w:gutter="0"/>
       <w:pgNumType w:start="1"/>
@@ -7775,43 +6529,31 @@
 
 <file path=word/commentsExtensible.xml><?xml version="1.0" encoding="utf-8"?>
 <w16cex:commentsExtensible xmlns:wpc="http://schemas.microsoft.com/office/word/2010/wordprocessingCanvas" xmlns:cx="http://schemas.microsoft.com/office/drawing/2014/chartex" xmlns:cx1="http://schemas.microsoft.com/office/drawing/2015/9/8/chartex" xmlns:cx2="http://schemas.microsoft.com/office/drawing/2015/10/21/chartex" xmlns:cx3="http://schemas.microsoft.com/office/drawing/2016/5/9/chartex" xmlns:cx4="http://schemas.microsoft.com/office/drawing/2016/5/10/chartex" xmlns:cx5="http://schemas.microsoft.com/office/drawing/2016/5/11/chartex" xmlns:cx6="http://schemas.microsoft.com/office/drawing/2016/5/12/chartex" xmlns:cx7="http://schemas.microsoft.com/office/drawing/2016/5/13/chartex" xmlns:cx8="http://schemas.microsoft.com/office/drawing/2016/5/14/chartex" xmlns:mc="http://schemas.openxmlformats.org/markup-compatibility/2006" xmlns:aink="http://schemas.microsoft.com/office/drawing/2016/ink" xmlns:am3d="http://schemas.microsoft.com/office/drawing/2017/model3d" xmlns:o="urn:schemas-microsoft-com:office:office" xmlns:r="http://schemas.openxmlformats.org/officeDocument/2006/relationships" xmlns:m="http://schemas.openxmlformats.org/officeDocument/2006/math" xmlns:v="urn:schemas-microsoft-com:vml" xmlns:wp14="http://schemas.microsoft.com/office/word/2010/wordprocessingDrawing" xmlns:wp="http://schemas.openxmlformats.org/drawingml/2006/wordprocessingDrawing" xmlns:w10="urn:schemas-microsoft-com:office:word" xmlns:w="http://schemas.openxmlformats.org/wordprocessingml/2006/main" xmlns:w14="http://schemas.microsoft.com/office/word/2010/wordml" xmlns:w15="http://schemas.microsoft.com/office/word/2012/wordml" xmlns:w16cex="http://schemas.microsoft.com/office/word/2018/wordml/cex" xmlns:w16cid="http://schemas.microsoft.com/office/word/2016/wordml/cid" xmlns:w16="http://schemas.microsoft.com/office/word/2018/wordml" xmlns:w16sdtdh="http://schemas.microsoft.com/office/word/2020/wordml/sdtdatahash" xmlns:w16se="http://schemas.microsoft.com/office/word/2015/wordml/symex" xmlns:wpg="http://schemas.microsoft.com/office/word/2010/wordprocessingGroup" xmlns:wpi="http://schemas.microsoft.com/office/word/2010/wordprocessingInk" xmlns:wne="http://schemas.microsoft.com/office/word/2006/wordml" xmlns:wps="http://schemas.microsoft.com/office/word/2010/wordprocessingShape" mc:Ignorable="w14 w15 w16se w16cid w16 w16cex w16sdtdh wp14">
-  <w16cex:commentExtensible w16cex:durableId="243FE9ED" w16cex:dateUtc="2021-05-07T13:31:00Z"/>
-  <w16cex:commentExtensible w16cex:durableId="243FEA0D" w16cex:dateUtc="2021-05-07T13:32:00Z"/>
-  <w16cex:commentExtensible w16cex:durableId="2443CBD8" w16cex:dateUtc="2021-05-10T12:12:00Z"/>
-  <w16cex:commentExtensible w16cex:durableId="2443CF5D" w16cex:dateUtc="2021-05-10T12:27:00Z"/>
-  <w16cex:commentExtensible w16cex:durableId="243E71B9" w16cex:dateUtc="2021-05-06T10:46:00Z"/>
-  <w16cex:commentExtensible w16cex:durableId="243E720D" w16cex:dateUtc="2021-05-06T10:47:00Z"/>
-  <w16cex:commentExtensible w16cex:durableId="243E7346" w16cex:dateUtc="2021-05-06T10:53:00Z"/>
-  <w16cex:commentExtensible w16cex:durableId="243E733D" w16cex:dateUtc="2021-05-06T10:53:00Z"/>
-  <w16cex:commentExtensible w16cex:durableId="243E7424" w16cex:dateUtc="2021-05-06T10:56:00Z"/>
-  <w16cex:commentExtensible w16cex:durableId="2444DDA6" w16cex:dateUtc="2021-05-11T07:40:00Z"/>
-  <w16cex:commentExtensible w16cex:durableId="2443C98C" w16cex:dateUtc="2021-05-10T12:02:00Z"/>
-  <w16cex:commentExtensible w16cex:durableId="2443CCBE" w16cex:dateUtc="2021-05-10T12:16:00Z"/>
-  <w16cex:commentExtensible w16cex:durableId="245107F2" w16cex:dateUtc="2021-05-20T13:08:00Z"/>
-  <w16cex:commentExtensible w16cex:durableId="2443CCD6" w16cex:dateUtc="2021-05-10T12:16:00Z"/>
-  <w16cex:commentExtensible w16cex:durableId="2443CD8F" w16cex:dateUtc="2021-05-10T12:19:00Z"/>
-  <w16cex:commentExtensible w16cex:durableId="245108EF" w16cex:dateUtc="2021-05-20T13:12:00Z"/>
+  <w16cex:commentExtensible w16cex:durableId="24535DD1" w16cex:dateUtc="2021-05-22T07:39:00Z"/>
+  <w16cex:commentExtensible w16cex:durableId="2453512F" w16cex:dateUtc="2021-05-22T06:45:00Z"/>
+  <w16cex:commentExtensible w16cex:durableId="245351A6" w16cex:dateUtc="2021-05-22T06:47:00Z"/>
+  <w16cex:commentExtensible w16cex:durableId="24535ECB" w16cex:dateUtc="2021-05-22T07:43:00Z"/>
+  <w16cex:commentExtensible w16cex:durableId="245352EF" w16cex:dateUtc="2021-05-20T13:12:00Z"/>
+  <w16cex:commentExtensible w16cex:durableId="245359C4" w16cex:dateUtc="2021-05-22T07:21:00Z"/>
+  <w16cex:commentExtensible w16cex:durableId="24535937" w16cex:dateUtc="2021-05-20T13:12:00Z"/>
+  <w16cex:commentExtensible w16cex:durableId="24535E71" w16cex:dateUtc="2021-05-22T07:41:00Z"/>
+  <w16cex:commentExtensible w16cex:durableId="24535C91" w16cex:dateUtc="2021-05-22T07:21:00Z"/>
+  <w16cex:commentExtensible w16cex:durableId="24535C90" w16cex:dateUtc="2021-05-20T13:12:00Z"/>
 </w16cex:commentsExtensible>
 </file>
 
 <file path=word/commentsIds.xml><?xml version="1.0" encoding="utf-8"?>
 <w16cid:commentsIds xmlns:wpc="http://schemas.microsoft.com/office/word/2010/wordprocessingCanvas" xmlns:cx="http://schemas.microsoft.com/office/drawing/2014/chartex" xmlns:cx1="http://schemas.microsoft.com/office/drawing/2015/9/8/chartex" xmlns:cx2="http://schemas.microsoft.com/office/drawing/2015/10/21/chartex" xmlns:cx3="http://schemas.microsoft.com/office/drawing/2016/5/9/chartex" xmlns:cx4="http://schemas.microsoft.com/office/drawing/2016/5/10/chartex" xmlns:cx5="http://schemas.microsoft.com/office/drawing/2016/5/11/chartex" xmlns:cx6="http://schemas.microsoft.com/office/drawing/2016/5/12/chartex" xmlns:cx7="http://schemas.microsoft.com/office/drawing/2016/5/13/chartex" xmlns:cx8="http://schemas.microsoft.com/office/drawing/2016/5/14/chartex" xmlns:mc="http://schemas.openxmlformats.org/markup-compatibility/2006" xmlns:aink="http://schemas.microsoft.com/office/drawing/2016/ink" xmlns:am3d="http://schemas.microsoft.com/office/drawing/2017/model3d" xmlns:o="urn:schemas-microsoft-com:office:office" xmlns:r="http://schemas.openxmlformats.org/officeDocument/2006/relationships" xmlns:m="http://schemas.openxmlformats.org/officeDocument/2006/math" xmlns:v="urn:schemas-microsoft-com:vml" xmlns:wp14="http://schemas.microsoft.com/office/word/2010/wordprocessingDrawing" xmlns:wp="http://schemas.openxmlformats.org/drawingml/2006/wordprocessingDrawing" xmlns:w10="urn:schemas-microsoft-com:office:word" xmlns:w="http://schemas.openxmlformats.org/wordprocessingml/2006/main" xmlns:w14="http://schemas.microsoft.com/office/word/2010/wordml" xmlns:w15="http://schemas.microsoft.com/office/word/2012/wordml" xmlns:w16cex="http://schemas.microsoft.com/office/word/2018/wordml/cex" xmlns:w16cid="http://schemas.microsoft.com/office/word/2016/wordml/cid" xmlns:w16="http://schemas.microsoft.com/office/word/2018/wordml" xmlns:w16sdtdh="http://schemas.microsoft.com/office/word/2020/wordml/sdtdatahash" xmlns:w16se="http://schemas.microsoft.com/office/word/2015/wordml/symex" xmlns:wpg="http://schemas.microsoft.com/office/word/2010/wordprocessingGroup" xmlns:wpi="http://schemas.microsoft.com/office/word/2010/wordprocessingInk" xmlns:wne="http://schemas.microsoft.com/office/word/2006/wordml" xmlns:wps="http://schemas.microsoft.com/office/word/2010/wordprocessingShape" mc:Ignorable="w14 w15 w16se w16cid w16 w16cex w16sdtdh wp14">
-  <w16cid:commentId w16cid:paraId="490B5915" w16cid:durableId="243FE9ED"/>
-  <w16cid:commentId w16cid:paraId="536546FB" w16cid:durableId="243FEA0D"/>
-  <w16cid:commentId w16cid:paraId="0F1C3D23" w16cid:durableId="2443CBD8"/>
-  <w16cid:commentId w16cid:paraId="570A1E56" w16cid:durableId="2443CF5D"/>
-  <w16cid:commentId w16cid:paraId="6F60E88B" w16cid:durableId="243E71B9"/>
-  <w16cid:commentId w16cid:paraId="642586B3" w16cid:durableId="243E720D"/>
-  <w16cid:commentId w16cid:paraId="0EAD6642" w16cid:durableId="243E7346"/>
-  <w16cid:commentId w16cid:paraId="2D38B4AA" w16cid:durableId="243E733D"/>
-  <w16cid:commentId w16cid:paraId="602FD64E" w16cid:durableId="243E7424"/>
-  <w16cid:commentId w16cid:paraId="4D826711" w16cid:durableId="2444DDA6"/>
-  <w16cid:commentId w16cid:paraId="6E8633D5" w16cid:durableId="2443C98C"/>
-  <w16cid:commentId w16cid:paraId="07DD267C" w16cid:durableId="2443CCBE"/>
-  <w16cid:commentId w16cid:paraId="19632AA7" w16cid:durableId="245107F2"/>
-  <w16cid:commentId w16cid:paraId="57F0071C" w16cid:durableId="2443CCD6"/>
-  <w16cid:commentId w16cid:paraId="6AE64ACC" w16cid:durableId="2443CD8F"/>
-  <w16cid:commentId w16cid:paraId="565039AE" w16cid:durableId="245108EF"/>
+  <w16cid:commentId w16cid:paraId="24C24EDC" w16cid:durableId="24535DD1"/>
+  <w16cid:commentId w16cid:paraId="656513A2" w16cid:durableId="2453512F"/>
+  <w16cid:commentId w16cid:paraId="559972B7" w16cid:durableId="245351A6"/>
+  <w16cid:commentId w16cid:paraId="0BB93B15" w16cid:durableId="24535ECB"/>
+  <w16cid:commentId w16cid:paraId="5D761215" w16cid:durableId="245352EF"/>
+  <w16cid:commentId w16cid:paraId="52BDD895" w16cid:durableId="245359C4"/>
+  <w16cid:commentId w16cid:paraId="2D701EB4" w16cid:durableId="24535937"/>
+  <w16cid:commentId w16cid:paraId="62C883C6" w16cid:durableId="24535E71"/>
+  <w16cid:commentId w16cid:paraId="1BC4E478" w16cid:durableId="24535C91"/>
+  <w16cid:commentId w16cid:paraId="4DB868B5" w16cid:durableId="24535C90"/>
 </w16cid:commentsIds>
 </file>
 
@@ -8059,7 +6801,7 @@
             </wp:anchor>
           </w:drawing>
         </mc:Choice>
-        <mc:Fallback xmlns:cx="http://schemas.microsoft.com/office/drawing/2014/chartex" xmlns:cx1="http://schemas.microsoft.com/office/drawing/2015/9/8/chartex" xmlns:cx2="http://schemas.microsoft.com/office/drawing/2015/10/21/chartex" xmlns:cx3="http://schemas.microsoft.com/office/drawing/2016/5/9/chartex" xmlns:cx4="http://schemas.microsoft.com/office/drawing/2016/5/10/chartex" xmlns:cx5="http://schemas.microsoft.com/office/drawing/2016/5/11/chartex" xmlns:cx6="http://schemas.microsoft.com/office/drawing/2016/5/12/chartex" xmlns:cx7="http://schemas.microsoft.com/office/drawing/2016/5/13/chartex" xmlns:cx8="http://schemas.microsoft.com/office/drawing/2016/5/14/chartex" xmlns:aink="http://schemas.microsoft.com/office/drawing/2016/ink" xmlns:am3d="http://schemas.microsoft.com/office/drawing/2017/model3d" xmlns:w16cex="http://schemas.microsoft.com/office/word/2018/wordml/cex" xmlns:w16cid="http://schemas.microsoft.com/office/word/2016/wordml/cid" xmlns:w16="http://schemas.microsoft.com/office/word/2018/wordml" xmlns:w16sdtdh="http://schemas.microsoft.com/office/word/2020/wordml/sdtdatahash" xmlns:w16se="http://schemas.microsoft.com/office/word/2015/wordml/symex">
+        <mc:Fallback xmlns:w16se="http://schemas.microsoft.com/office/word/2015/wordml/symex" xmlns:w16sdtdh="http://schemas.microsoft.com/office/word/2020/wordml/sdtdatahash" xmlns:w16="http://schemas.microsoft.com/office/word/2018/wordml" xmlns:w16cid="http://schemas.microsoft.com/office/word/2016/wordml/cid" xmlns:w16cex="http://schemas.microsoft.com/office/word/2018/wordml/cex" xmlns:am3d="http://schemas.microsoft.com/office/drawing/2017/model3d" xmlns:aink="http://schemas.microsoft.com/office/drawing/2016/ink" xmlns:cx8="http://schemas.microsoft.com/office/drawing/2016/5/14/chartex" xmlns:cx7="http://schemas.microsoft.com/office/drawing/2016/5/13/chartex" xmlns:cx6="http://schemas.microsoft.com/office/drawing/2016/5/12/chartex" xmlns:cx5="http://schemas.microsoft.com/office/drawing/2016/5/11/chartex" xmlns:cx4="http://schemas.microsoft.com/office/drawing/2016/5/10/chartex" xmlns:cx3="http://schemas.microsoft.com/office/drawing/2016/5/9/chartex" xmlns:cx2="http://schemas.microsoft.com/office/drawing/2015/10/21/chartex" xmlns:cx1="http://schemas.microsoft.com/office/drawing/2015/9/8/chartex" xmlns:cx="http://schemas.microsoft.com/office/drawing/2014/chartex">
           <w:pict>
             <v:rect w14:anchorId="5D5EAF37" id="Прямоугольник 15" o:spid="_x0000_s1026" style="position:absolute;margin-left:-21.75pt;margin-top:-3pt;width:517.8pt;height:36.5pt;z-index:251661312;visibility:visible;mso-wrap-style:square;mso-width-percent:0;mso-wrap-distance-left:9pt;mso-wrap-distance-top:0;mso-wrap-distance-right:9pt;mso-wrap-distance-bottom:0;mso-position-horizontal:absolute;mso-position-horizontal-relative:text;mso-position-vertical:absolute;mso-position-vertical-relative:text;mso-width-percent:0;mso-width-relative:margin;v-text-anchor:middle" o:gfxdata="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" filled="f" strokecolor="black [3200]" strokeweight="2pt"/>
           </w:pict>
@@ -8121,7 +6863,7 @@
             </wp:anchor>
           </w:drawing>
         </mc:Choice>
-        <mc:Fallback xmlns:cx="http://schemas.microsoft.com/office/drawing/2014/chartex" xmlns:cx1="http://schemas.microsoft.com/office/drawing/2015/9/8/chartex" xmlns:cx2="http://schemas.microsoft.com/office/drawing/2015/10/21/chartex" xmlns:cx3="http://schemas.microsoft.com/office/drawing/2016/5/9/chartex" xmlns:cx4="http://schemas.microsoft.com/office/drawing/2016/5/10/chartex" xmlns:cx5="http://schemas.microsoft.com/office/drawing/2016/5/11/chartex" xmlns:cx6="http://schemas.microsoft.com/office/drawing/2016/5/12/chartex" xmlns:cx7="http://schemas.microsoft.com/office/drawing/2016/5/13/chartex" xmlns:cx8="http://schemas.microsoft.com/office/drawing/2016/5/14/chartex" xmlns:aink="http://schemas.microsoft.com/office/drawing/2016/ink" xmlns:am3d="http://schemas.microsoft.com/office/drawing/2017/model3d" xmlns:w16cex="http://schemas.microsoft.com/office/word/2018/wordml/cex" xmlns:w16cid="http://schemas.microsoft.com/office/word/2016/wordml/cid" xmlns:w16="http://schemas.microsoft.com/office/word/2018/wordml" xmlns:w16sdtdh="http://schemas.microsoft.com/office/word/2020/wordml/sdtdatahash" xmlns:w16se="http://schemas.microsoft.com/office/word/2015/wordml/symex">
+        <mc:Fallback xmlns:w16se="http://schemas.microsoft.com/office/word/2015/wordml/symex" xmlns:w16sdtdh="http://schemas.microsoft.com/office/word/2020/wordml/sdtdatahash" xmlns:w16="http://schemas.microsoft.com/office/word/2018/wordml" xmlns:w16cid="http://schemas.microsoft.com/office/word/2016/wordml/cid" xmlns:w16cex="http://schemas.microsoft.com/office/word/2018/wordml/cex" xmlns:am3d="http://schemas.microsoft.com/office/drawing/2017/model3d" xmlns:aink="http://schemas.microsoft.com/office/drawing/2016/ink" xmlns:cx8="http://schemas.microsoft.com/office/drawing/2016/5/14/chartex" xmlns:cx7="http://schemas.microsoft.com/office/drawing/2016/5/13/chartex" xmlns:cx6="http://schemas.microsoft.com/office/drawing/2016/5/12/chartex" xmlns:cx5="http://schemas.microsoft.com/office/drawing/2016/5/11/chartex" xmlns:cx4="http://schemas.microsoft.com/office/drawing/2016/5/10/chartex" xmlns:cx3="http://schemas.microsoft.com/office/drawing/2016/5/9/chartex" xmlns:cx2="http://schemas.microsoft.com/office/drawing/2015/10/21/chartex" xmlns:cx1="http://schemas.microsoft.com/office/drawing/2015/9/8/chartex" xmlns:cx="http://schemas.microsoft.com/office/drawing/2014/chartex">
           <w:pict>
             <v:line w14:anchorId="5DC67E4E" id="Прямая соединительная линия 24" o:spid="_x0000_s1026" style="position:absolute;flip:y;z-index:251669504;visibility:visible;mso-wrap-style:square;mso-wrap-distance-left:9pt;mso-wrap-distance-top:0;mso-wrap-distance-right:9pt;mso-wrap-distance-bottom:0;mso-position-horizontal:absolute;mso-position-horizontal-relative:text;mso-position-vertical:absolute;mso-position-vertical-relative:text" from="395.85pt,-2.6pt" to="395.85pt,15.65pt" o:gfxdata="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" strokecolor="black [3200]" strokeweight="1pt">
               <v:stroke joinstyle="miter"/>
@@ -8185,7 +6927,7 @@
             </wp:anchor>
           </w:drawing>
         </mc:Choice>
-        <mc:Fallback xmlns:cx="http://schemas.microsoft.com/office/drawing/2014/chartex" xmlns:cx1="http://schemas.microsoft.com/office/drawing/2015/9/8/chartex" xmlns:cx2="http://schemas.microsoft.com/office/drawing/2015/10/21/chartex" xmlns:cx3="http://schemas.microsoft.com/office/drawing/2016/5/9/chartex" xmlns:cx4="http://schemas.microsoft.com/office/drawing/2016/5/10/chartex" xmlns:cx5="http://schemas.microsoft.com/office/drawing/2016/5/11/chartex" xmlns:cx6="http://schemas.microsoft.com/office/drawing/2016/5/12/chartex" xmlns:cx7="http://schemas.microsoft.com/office/drawing/2016/5/13/chartex" xmlns:cx8="http://schemas.microsoft.com/office/drawing/2016/5/14/chartex" xmlns:aink="http://schemas.microsoft.com/office/drawing/2016/ink" xmlns:am3d="http://schemas.microsoft.com/office/drawing/2017/model3d" xmlns:w16cex="http://schemas.microsoft.com/office/word/2018/wordml/cex" xmlns:w16cid="http://schemas.microsoft.com/office/word/2016/wordml/cid" xmlns:w16="http://schemas.microsoft.com/office/word/2018/wordml" xmlns:w16sdtdh="http://schemas.microsoft.com/office/word/2020/wordml/sdtdatahash" xmlns:w16se="http://schemas.microsoft.com/office/word/2015/wordml/symex">
+        <mc:Fallback xmlns:w16se="http://schemas.microsoft.com/office/word/2015/wordml/symex" xmlns:w16sdtdh="http://schemas.microsoft.com/office/word/2020/wordml/sdtdatahash" xmlns:w16="http://schemas.microsoft.com/office/word/2018/wordml" xmlns:w16cid="http://schemas.microsoft.com/office/word/2016/wordml/cid" xmlns:w16cex="http://schemas.microsoft.com/office/word/2018/wordml/cex" xmlns:am3d="http://schemas.microsoft.com/office/drawing/2017/model3d" xmlns:aink="http://schemas.microsoft.com/office/drawing/2016/ink" xmlns:cx8="http://schemas.microsoft.com/office/drawing/2016/5/14/chartex" xmlns:cx7="http://schemas.microsoft.com/office/drawing/2016/5/13/chartex" xmlns:cx6="http://schemas.microsoft.com/office/drawing/2016/5/12/chartex" xmlns:cx5="http://schemas.microsoft.com/office/drawing/2016/5/11/chartex" xmlns:cx4="http://schemas.microsoft.com/office/drawing/2016/5/10/chartex" xmlns:cx3="http://schemas.microsoft.com/office/drawing/2016/5/9/chartex" xmlns:cx2="http://schemas.microsoft.com/office/drawing/2015/10/21/chartex" xmlns:cx1="http://schemas.microsoft.com/office/drawing/2015/9/8/chartex" xmlns:cx="http://schemas.microsoft.com/office/drawing/2014/chartex">
           <w:pict>
             <v:line w14:anchorId="6181BE7E" id="Прямая соединительная линия 23" o:spid="_x0000_s1026" style="position:absolute;z-index:251668480;visibility:visible;mso-wrap-style:square;mso-wrap-distance-left:9pt;mso-wrap-distance-top:0;mso-wrap-distance-right:9pt;mso-wrap-distance-bottom:0;mso-position-horizontal:absolute;mso-position-horizontal-relative:text;mso-position-vertical:absolute;mso-position-vertical-relative:text" from="359.85pt,16pt" to="496.15pt,16pt" o:gfxdata="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" strokecolor="black [3200]" strokeweight="1pt">
               <v:stroke joinstyle="miter"/>
@@ -8746,7 +7488,7 @@
             </wp:anchor>
           </w:drawing>
         </mc:Choice>
-        <mc:Fallback xmlns:cx="http://schemas.microsoft.com/office/drawing/2014/chartex" xmlns:cx1="http://schemas.microsoft.com/office/drawing/2015/9/8/chartex" xmlns:cx2="http://schemas.microsoft.com/office/drawing/2015/10/21/chartex" xmlns:cx3="http://schemas.microsoft.com/office/drawing/2016/5/9/chartex" xmlns:cx4="http://schemas.microsoft.com/office/drawing/2016/5/10/chartex" xmlns:cx5="http://schemas.microsoft.com/office/drawing/2016/5/11/chartex" xmlns:cx6="http://schemas.microsoft.com/office/drawing/2016/5/12/chartex" xmlns:cx7="http://schemas.microsoft.com/office/drawing/2016/5/13/chartex" xmlns:cx8="http://schemas.microsoft.com/office/drawing/2016/5/14/chartex" xmlns:aink="http://schemas.microsoft.com/office/drawing/2016/ink" xmlns:am3d="http://schemas.microsoft.com/office/drawing/2017/model3d" xmlns:w16cex="http://schemas.microsoft.com/office/word/2018/wordml/cex" xmlns:w16cid="http://schemas.microsoft.com/office/word/2016/wordml/cid" xmlns:w16="http://schemas.microsoft.com/office/word/2018/wordml" xmlns:w16sdtdh="http://schemas.microsoft.com/office/word/2020/wordml/sdtdatahash" xmlns:w16se="http://schemas.microsoft.com/office/word/2015/wordml/symex">
+        <mc:Fallback xmlns:w16se="http://schemas.microsoft.com/office/word/2015/wordml/symex" xmlns:w16sdtdh="http://schemas.microsoft.com/office/word/2020/wordml/sdtdatahash" xmlns:w16="http://schemas.microsoft.com/office/word/2018/wordml" xmlns:w16cid="http://schemas.microsoft.com/office/word/2016/wordml/cid" xmlns:w16cex="http://schemas.microsoft.com/office/word/2018/wordml/cex" xmlns:am3d="http://schemas.microsoft.com/office/drawing/2017/model3d" xmlns:aink="http://schemas.microsoft.com/office/drawing/2016/ink" xmlns:cx8="http://schemas.microsoft.com/office/drawing/2016/5/14/chartex" xmlns:cx7="http://schemas.microsoft.com/office/drawing/2016/5/13/chartex" xmlns:cx6="http://schemas.microsoft.com/office/drawing/2016/5/12/chartex" xmlns:cx5="http://schemas.microsoft.com/office/drawing/2016/5/11/chartex" xmlns:cx4="http://schemas.microsoft.com/office/drawing/2016/5/10/chartex" xmlns:cx3="http://schemas.microsoft.com/office/drawing/2016/5/9/chartex" xmlns:cx2="http://schemas.microsoft.com/office/drawing/2015/10/21/chartex" xmlns:cx1="http://schemas.microsoft.com/office/drawing/2015/9/8/chartex" xmlns:cx="http://schemas.microsoft.com/office/drawing/2014/chartex">
           <w:pict>
             <v:line w14:anchorId="1AAF7ECF" id="Прямая соединительная линия 17" o:spid="_x0000_s1026" style="position:absolute;z-index:251662336;visibility:visible;mso-wrap-style:square;mso-wrap-distance-left:9pt;mso-wrap-distance-top:0;mso-wrap-distance-right:9pt;mso-wrap-distance-bottom:0;mso-position-horizontal:absolute;mso-position-horizontal-relative:text;mso-position-vertical:absolute;mso-position-vertical-relative:text" from="359.95pt,-2.8pt" to="359.95pt,33.7pt" o:gfxdata="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" strokecolor="black [3200]" strokeweight="2pt">
               <v:stroke joinstyle="miter"/>
@@ -9089,7 +7831,7 @@
             </wp:anchor>
           </w:drawing>
         </mc:Choice>
-        <mc:Fallback xmlns:cx="http://schemas.microsoft.com/office/drawing/2014/chartex" xmlns:cx1="http://schemas.microsoft.com/office/drawing/2015/9/8/chartex" xmlns:cx2="http://schemas.microsoft.com/office/drawing/2015/10/21/chartex" xmlns:cx3="http://schemas.microsoft.com/office/drawing/2016/5/9/chartex" xmlns:cx4="http://schemas.microsoft.com/office/drawing/2016/5/10/chartex" xmlns:cx5="http://schemas.microsoft.com/office/drawing/2016/5/11/chartex" xmlns:cx6="http://schemas.microsoft.com/office/drawing/2016/5/12/chartex" xmlns:cx7="http://schemas.microsoft.com/office/drawing/2016/5/13/chartex" xmlns:cx8="http://schemas.microsoft.com/office/drawing/2016/5/14/chartex" xmlns:aink="http://schemas.microsoft.com/office/drawing/2016/ink" xmlns:am3d="http://schemas.microsoft.com/office/drawing/2017/model3d" xmlns:w16cex="http://schemas.microsoft.com/office/word/2018/wordml/cex" xmlns:w16cid="http://schemas.microsoft.com/office/word/2016/wordml/cid" xmlns:w16="http://schemas.microsoft.com/office/word/2018/wordml" xmlns:w16sdtdh="http://schemas.microsoft.com/office/word/2020/wordml/sdtdatahash" xmlns:w16se="http://schemas.microsoft.com/office/word/2015/wordml/symex">
+        <mc:Fallback xmlns:w16se="http://schemas.microsoft.com/office/word/2015/wordml/symex" xmlns:w16sdtdh="http://schemas.microsoft.com/office/word/2020/wordml/sdtdatahash" xmlns:w16="http://schemas.microsoft.com/office/word/2018/wordml" xmlns:w16cid="http://schemas.microsoft.com/office/word/2016/wordml/cid" xmlns:w16cex="http://schemas.microsoft.com/office/word/2018/wordml/cex" xmlns:am3d="http://schemas.microsoft.com/office/drawing/2017/model3d" xmlns:aink="http://schemas.microsoft.com/office/drawing/2016/ink" xmlns:cx8="http://schemas.microsoft.com/office/drawing/2016/5/14/chartex" xmlns:cx7="http://schemas.microsoft.com/office/drawing/2016/5/13/chartex" xmlns:cx6="http://schemas.microsoft.com/office/drawing/2016/5/12/chartex" xmlns:cx5="http://schemas.microsoft.com/office/drawing/2016/5/11/chartex" xmlns:cx4="http://schemas.microsoft.com/office/drawing/2016/5/10/chartex" xmlns:cx3="http://schemas.microsoft.com/office/drawing/2016/5/9/chartex" xmlns:cx2="http://schemas.microsoft.com/office/drawing/2015/10/21/chartex" xmlns:cx1="http://schemas.microsoft.com/office/drawing/2015/9/8/chartex" xmlns:cx="http://schemas.microsoft.com/office/drawing/2014/chartex">
           <w:pict>
             <v:rect w14:anchorId="477D1197" id="Прямоугольник 6" o:spid="_x0000_s1026" style="position:absolute;margin-left:-21.8pt;margin-top:13.1pt;width:517.8pt;height:813.5pt;z-index:251659264;visibility:visible;mso-wrap-style:square;mso-width-percent:0;mso-height-percent:0;mso-wrap-distance-left:9pt;mso-wrap-distance-top:0;mso-wrap-distance-right:9pt;mso-wrap-distance-bottom:0;mso-position-horizontal:absolute;mso-position-horizontal-relative:text;mso-position-vertical:absolute;mso-position-vertical-relative:page;mso-width-percent:0;mso-height-percent:0;mso-width-relative:margin;mso-height-relative:margin;v-text-anchor:middle" o:gfxdata="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" fillcolor="white [3201]" strokecolor="black [3200]" strokeweight="2pt">
               <w10:wrap anchory="page"/>
@@ -9236,6 +7978,377 @@
     </w:lvl>
   </w:abstractNum>
   <w:abstractNum w:abstractNumId="1">
+    <w:nsid w:val="18A10CC0"/>
+    <w:multiLevelType w:val="hybridMultilevel"/>
+    <w:tmpl w:val="AA3C5192"/>
+    <w:lvl w:ilvl="0" w:tplc="04190011">
+      <w:start w:val="1"/>
+      <w:numFmt w:val="decimal"/>
+      <w:lvlText w:val="%1)"/>
+      <w:lvlJc w:val="left"/>
+      <w:pPr>
+        <w:ind w:left="720" w:hanging="360"/>
+      </w:pPr>
+    </w:lvl>
+    <w:lvl w:ilvl="1" w:tplc="04190019" w:tentative="1">
+      <w:start w:val="1"/>
+      <w:numFmt w:val="lowerLetter"/>
+      <w:lvlText w:val="%2."/>
+      <w:lvlJc w:val="left"/>
+      <w:pPr>
+        <w:ind w:left="1440" w:hanging="360"/>
+      </w:pPr>
+    </w:lvl>
+    <w:lvl w:ilvl="2" w:tplc="0419001B" w:tentative="1">
+      <w:start w:val="1"/>
+      <w:numFmt w:val="lowerRoman"/>
+      <w:lvlText w:val="%3."/>
+      <w:lvlJc w:val="right"/>
+      <w:pPr>
+        <w:ind w:left="2160" w:hanging="180"/>
+      </w:pPr>
+    </w:lvl>
+    <w:lvl w:ilvl="3" w:tplc="0419000F" w:tentative="1">
+      <w:start w:val="1"/>
+      <w:numFmt w:val="decimal"/>
+      <w:lvlText w:val="%4."/>
+      <w:lvlJc w:val="left"/>
+      <w:pPr>
+        <w:ind w:left="2880" w:hanging="360"/>
+      </w:pPr>
+    </w:lvl>
+    <w:lvl w:ilvl="4" w:tplc="04190019" w:tentative="1">
+      <w:start w:val="1"/>
+      <w:numFmt w:val="lowerLetter"/>
+      <w:lvlText w:val="%5."/>
+      <w:lvlJc w:val="left"/>
+      <w:pPr>
+        <w:ind w:left="3600" w:hanging="360"/>
+      </w:pPr>
+    </w:lvl>
+    <w:lvl w:ilvl="5" w:tplc="0419001B" w:tentative="1">
+      <w:start w:val="1"/>
+      <w:numFmt w:val="lowerRoman"/>
+      <w:lvlText w:val="%6."/>
+      <w:lvlJc w:val="right"/>
+      <w:pPr>
+        <w:ind w:left="4320" w:hanging="180"/>
+      </w:pPr>
+    </w:lvl>
+    <w:lvl w:ilvl="6" w:tplc="0419000F" w:tentative="1">
+      <w:start w:val="1"/>
+      <w:numFmt w:val="decimal"/>
+      <w:lvlText w:val="%7."/>
+      <w:lvlJc w:val="left"/>
+      <w:pPr>
+        <w:ind w:left="5040" w:hanging="360"/>
+      </w:pPr>
+    </w:lvl>
+    <w:lvl w:ilvl="7" w:tplc="04190019" w:tentative="1">
+      <w:start w:val="1"/>
+      <w:numFmt w:val="lowerLetter"/>
+      <w:lvlText w:val="%8."/>
+      <w:lvlJc w:val="left"/>
+      <w:pPr>
+        <w:ind w:left="5760" w:hanging="360"/>
+      </w:pPr>
+    </w:lvl>
+    <w:lvl w:ilvl="8" w:tplc="0419001B" w:tentative="1">
+      <w:start w:val="1"/>
+      <w:numFmt w:val="lowerRoman"/>
+      <w:lvlText w:val="%9."/>
+      <w:lvlJc w:val="right"/>
+      <w:pPr>
+        <w:ind w:left="6480" w:hanging="180"/>
+      </w:pPr>
+    </w:lvl>
+  </w:abstractNum>
+  <w:abstractNum w:abstractNumId="2">
+    <w:nsid w:val="46DB74AB"/>
+    <w:multiLevelType w:val="multilevel"/>
+    <w:tmpl w:val="2826B27C"/>
+    <w:lvl w:ilvl="0">
+      <w:start w:val="1"/>
+      <w:numFmt w:val="decimal"/>
+      <w:lvlText w:val="%1.0"/>
+      <w:lvlJc w:val="left"/>
+      <w:pPr>
+        <w:ind w:left="360" w:hanging="360"/>
+      </w:pPr>
+      <w:rPr>
+        <w:rFonts w:hint="default"/>
+      </w:rPr>
+    </w:lvl>
+    <w:lvl w:ilvl="1">
+      <w:start w:val="1"/>
+      <w:numFmt w:val="decimal"/>
+      <w:lvlText w:val="%1.%2"/>
+      <w:lvlJc w:val="left"/>
+      <w:pPr>
+        <w:ind w:left="1068" w:hanging="360"/>
+      </w:pPr>
+      <w:rPr>
+        <w:rFonts w:hint="default"/>
+      </w:rPr>
+    </w:lvl>
+    <w:lvl w:ilvl="2">
+      <w:start w:val="1"/>
+      <w:numFmt w:val="decimal"/>
+      <w:lvlText w:val="%1.%2.%3"/>
+      <w:lvlJc w:val="left"/>
+      <w:pPr>
+        <w:ind w:left="2136" w:hanging="720"/>
+      </w:pPr>
+      <w:rPr>
+        <w:rFonts w:hint="default"/>
+      </w:rPr>
+    </w:lvl>
+    <w:lvl w:ilvl="3">
+      <w:start w:val="1"/>
+      <w:numFmt w:val="decimal"/>
+      <w:lvlText w:val="%1.%2.%3.%4"/>
+      <w:lvlJc w:val="left"/>
+      <w:pPr>
+        <w:ind w:left="2844" w:hanging="720"/>
+      </w:pPr>
+      <w:rPr>
+        <w:rFonts w:hint="default"/>
+      </w:rPr>
+    </w:lvl>
+    <w:lvl w:ilvl="4">
+      <w:start w:val="1"/>
+      <w:numFmt w:val="decimal"/>
+      <w:lvlText w:val="%1.%2.%3.%4.%5"/>
+      <w:lvlJc w:val="left"/>
+      <w:pPr>
+        <w:ind w:left="3552" w:hanging="720"/>
+      </w:pPr>
+      <w:rPr>
+        <w:rFonts w:hint="default"/>
+      </w:rPr>
+    </w:lvl>
+    <w:lvl w:ilvl="5">
+      <w:start w:val="1"/>
+      <w:numFmt w:val="decimal"/>
+      <w:lvlText w:val="%1.%2.%3.%4.%5.%6"/>
+      <w:lvlJc w:val="left"/>
+      <w:pPr>
+        <w:ind w:left="4620" w:hanging="1080"/>
+      </w:pPr>
+      <w:rPr>
+        <w:rFonts w:hint="default"/>
+      </w:rPr>
+    </w:lvl>
+    <w:lvl w:ilvl="6">
+      <w:start w:val="1"/>
+      <w:numFmt w:val="decimal"/>
+      <w:lvlText w:val="%1.%2.%3.%4.%5.%6.%7"/>
+      <w:lvlJc w:val="left"/>
+      <w:pPr>
+        <w:ind w:left="5328" w:hanging="1080"/>
+      </w:pPr>
+      <w:rPr>
+        <w:rFonts w:hint="default"/>
+      </w:rPr>
+    </w:lvl>
+    <w:lvl w:ilvl="7">
+      <w:start w:val="1"/>
+      <w:numFmt w:val="decimal"/>
+      <w:lvlText w:val="%1.%2.%3.%4.%5.%6.%7.%8"/>
+      <w:lvlJc w:val="left"/>
+      <w:pPr>
+        <w:ind w:left="6396" w:hanging="1440"/>
+      </w:pPr>
+      <w:rPr>
+        <w:rFonts w:hint="default"/>
+      </w:rPr>
+    </w:lvl>
+    <w:lvl w:ilvl="8">
+      <w:start w:val="1"/>
+      <w:numFmt w:val="decimal"/>
+      <w:lvlText w:val="%1.%2.%3.%4.%5.%6.%7.%8.%9"/>
+      <w:lvlJc w:val="left"/>
+      <w:pPr>
+        <w:ind w:left="7104" w:hanging="1440"/>
+      </w:pPr>
+      <w:rPr>
+        <w:rFonts w:hint="default"/>
+      </w:rPr>
+    </w:lvl>
+  </w:abstractNum>
+  <w:abstractNum w:abstractNumId="3">
+    <w:nsid w:val="50631C2F"/>
+    <w:multiLevelType w:val="hybridMultilevel"/>
+    <w:tmpl w:val="AA3C5192"/>
+    <w:lvl w:ilvl="0" w:tplc="04190011">
+      <w:start w:val="1"/>
+      <w:numFmt w:val="decimal"/>
+      <w:lvlText w:val="%1)"/>
+      <w:lvlJc w:val="left"/>
+      <w:pPr>
+        <w:ind w:left="720" w:hanging="360"/>
+      </w:pPr>
+    </w:lvl>
+    <w:lvl w:ilvl="1" w:tplc="04190019" w:tentative="1">
+      <w:start w:val="1"/>
+      <w:numFmt w:val="lowerLetter"/>
+      <w:lvlText w:val="%2."/>
+      <w:lvlJc w:val="left"/>
+      <w:pPr>
+        <w:ind w:left="1440" w:hanging="360"/>
+      </w:pPr>
+    </w:lvl>
+    <w:lvl w:ilvl="2" w:tplc="0419001B" w:tentative="1">
+      <w:start w:val="1"/>
+      <w:numFmt w:val="lowerRoman"/>
+      <w:lvlText w:val="%3."/>
+      <w:lvlJc w:val="right"/>
+      <w:pPr>
+        <w:ind w:left="2160" w:hanging="180"/>
+      </w:pPr>
+    </w:lvl>
+    <w:lvl w:ilvl="3" w:tplc="0419000F" w:tentative="1">
+      <w:start w:val="1"/>
+      <w:numFmt w:val="decimal"/>
+      <w:lvlText w:val="%4."/>
+      <w:lvlJc w:val="left"/>
+      <w:pPr>
+        <w:ind w:left="2880" w:hanging="360"/>
+      </w:pPr>
+    </w:lvl>
+    <w:lvl w:ilvl="4" w:tplc="04190019" w:tentative="1">
+      <w:start w:val="1"/>
+      <w:numFmt w:val="lowerLetter"/>
+      <w:lvlText w:val="%5."/>
+      <w:lvlJc w:val="left"/>
+      <w:pPr>
+        <w:ind w:left="3600" w:hanging="360"/>
+      </w:pPr>
+    </w:lvl>
+    <w:lvl w:ilvl="5" w:tplc="0419001B" w:tentative="1">
+      <w:start w:val="1"/>
+      <w:numFmt w:val="lowerRoman"/>
+      <w:lvlText w:val="%6."/>
+      <w:lvlJc w:val="right"/>
+      <w:pPr>
+        <w:ind w:left="4320" w:hanging="180"/>
+      </w:pPr>
+    </w:lvl>
+    <w:lvl w:ilvl="6" w:tplc="0419000F" w:tentative="1">
+      <w:start w:val="1"/>
+      <w:numFmt w:val="decimal"/>
+      <w:lvlText w:val="%7."/>
+      <w:lvlJc w:val="left"/>
+      <w:pPr>
+        <w:ind w:left="5040" w:hanging="360"/>
+      </w:pPr>
+    </w:lvl>
+    <w:lvl w:ilvl="7" w:tplc="04190019" w:tentative="1">
+      <w:start w:val="1"/>
+      <w:numFmt w:val="lowerLetter"/>
+      <w:lvlText w:val="%8."/>
+      <w:lvlJc w:val="left"/>
+      <w:pPr>
+        <w:ind w:left="5760" w:hanging="360"/>
+      </w:pPr>
+    </w:lvl>
+    <w:lvl w:ilvl="8" w:tplc="0419001B" w:tentative="1">
+      <w:start w:val="1"/>
+      <w:numFmt w:val="lowerRoman"/>
+      <w:lvlText w:val="%9."/>
+      <w:lvlJc w:val="right"/>
+      <w:pPr>
+        <w:ind w:left="6480" w:hanging="180"/>
+      </w:pPr>
+    </w:lvl>
+  </w:abstractNum>
+  <w:abstractNum w:abstractNumId="4">
+    <w:nsid w:val="53940D47"/>
+    <w:multiLevelType w:val="hybridMultilevel"/>
+    <w:tmpl w:val="018E0AF6"/>
+    <w:lvl w:ilvl="0" w:tplc="04190011">
+      <w:start w:val="1"/>
+      <w:numFmt w:val="decimal"/>
+      <w:lvlText w:val="%1)"/>
+      <w:lvlJc w:val="left"/>
+      <w:pPr>
+        <w:ind w:left="720" w:hanging="360"/>
+      </w:pPr>
+    </w:lvl>
+    <w:lvl w:ilvl="1" w:tplc="04190019" w:tentative="1">
+      <w:start w:val="1"/>
+      <w:numFmt w:val="lowerLetter"/>
+      <w:lvlText w:val="%2."/>
+      <w:lvlJc w:val="left"/>
+      <w:pPr>
+        <w:ind w:left="1440" w:hanging="360"/>
+      </w:pPr>
+    </w:lvl>
+    <w:lvl w:ilvl="2" w:tplc="0419001B" w:tentative="1">
+      <w:start w:val="1"/>
+      <w:numFmt w:val="lowerRoman"/>
+      <w:lvlText w:val="%3."/>
+      <w:lvlJc w:val="right"/>
+      <w:pPr>
+        <w:ind w:left="2160" w:hanging="180"/>
+      </w:pPr>
+    </w:lvl>
+    <w:lvl w:ilvl="3" w:tplc="0419000F" w:tentative="1">
+      <w:start w:val="1"/>
+      <w:numFmt w:val="decimal"/>
+      <w:lvlText w:val="%4."/>
+      <w:lvlJc w:val="left"/>
+      <w:pPr>
+        <w:ind w:left="2880" w:hanging="360"/>
+      </w:pPr>
+    </w:lvl>
+    <w:lvl w:ilvl="4" w:tplc="04190019" w:tentative="1">
+      <w:start w:val="1"/>
+      <w:numFmt w:val="lowerLetter"/>
+      <w:lvlText w:val="%5."/>
+      <w:lvlJc w:val="left"/>
+      <w:pPr>
+        <w:ind w:left="3600" w:hanging="360"/>
+      </w:pPr>
+    </w:lvl>
+    <w:lvl w:ilvl="5" w:tplc="0419001B" w:tentative="1">
+      <w:start w:val="1"/>
+      <w:numFmt w:val="lowerRoman"/>
+      <w:lvlText w:val="%6."/>
+      <w:lvlJc w:val="right"/>
+      <w:pPr>
+        <w:ind w:left="4320" w:hanging="180"/>
+      </w:pPr>
+    </w:lvl>
+    <w:lvl w:ilvl="6" w:tplc="0419000F" w:tentative="1">
+      <w:start w:val="1"/>
+      <w:numFmt w:val="decimal"/>
+      <w:lvlText w:val="%7."/>
+      <w:lvlJc w:val="left"/>
+      <w:pPr>
+        <w:ind w:left="5040" w:hanging="360"/>
+      </w:pPr>
+    </w:lvl>
+    <w:lvl w:ilvl="7" w:tplc="04190019" w:tentative="1">
+      <w:start w:val="1"/>
+      <w:numFmt w:val="lowerLetter"/>
+      <w:lvlText w:val="%8."/>
+      <w:lvlJc w:val="left"/>
+      <w:pPr>
+        <w:ind w:left="5760" w:hanging="360"/>
+      </w:pPr>
+    </w:lvl>
+    <w:lvl w:ilvl="8" w:tplc="0419001B" w:tentative="1">
+      <w:start w:val="1"/>
+      <w:numFmt w:val="lowerRoman"/>
+      <w:lvlText w:val="%9."/>
+      <w:lvlJc w:val="right"/>
+      <w:pPr>
+        <w:ind w:left="6480" w:hanging="180"/>
+      </w:pPr>
+    </w:lvl>
+  </w:abstractNum>
+  <w:abstractNum w:abstractNumId="5">
     <w:nsid w:val="58F44A6E"/>
     <w:multiLevelType w:val="multilevel"/>
     <w:tmpl w:val="41DAC126"/>
@@ -9348,7 +8461,7 @@
       </w:rPr>
     </w:lvl>
   </w:abstractNum>
-  <w:abstractNum w:abstractNumId="2">
+  <w:abstractNum w:abstractNumId="6">
     <w:nsid w:val="7F011F36"/>
     <w:multiLevelType w:val="hybridMultilevel"/>
     <w:tmpl w:val="D1E0F4D0"/>
@@ -9462,13 +8575,25 @@
     </w:lvl>
   </w:abstractNum>
   <w:num w:numId="1">
-    <w:abstractNumId w:val="2"/>
+    <w:abstractNumId w:val="6"/>
   </w:num>
   <w:num w:numId="2">
-    <w:abstractNumId w:val="1"/>
+    <w:abstractNumId w:val="5"/>
   </w:num>
   <w:num w:numId="3">
     <w:abstractNumId w:val="0"/>
+  </w:num>
+  <w:num w:numId="4">
+    <w:abstractNumId w:val="2"/>
+  </w:num>
+  <w:num w:numId="5">
+    <w:abstractNumId w:val="4"/>
+  </w:num>
+  <w:num w:numId="6">
+    <w:abstractNumId w:val="1"/>
+  </w:num>
+  <w:num w:numId="7">
+    <w:abstractNumId w:val="3"/>
   </w:num>
 </w:numbering>
 </file>
@@ -9866,7 +8991,7 @@
   <w:style w:type="paragraph" w:default="1" w:styleId="Normal">
     <w:name w:val="Normal"/>
     <w:qFormat/>
-    <w:rsid w:val="00CE7BA9"/>
+    <w:rsid w:val="005C7AEA"/>
   </w:style>
   <w:style w:type="character" w:default="1" w:styleId="DefaultParagraphFont">
     <w:name w:val="Default Paragraph Font"/>
@@ -10091,7 +9216,7 @@
     <w:uiPriority w:val="99"/>
     <w:semiHidden/>
     <w:unhideWhenUsed/>
-    <w:rsid w:val="003C6841"/>
+    <w:rsid w:val="003A341F"/>
     <w:pPr>
       <w:spacing w:after="0" w:line="240" w:lineRule="auto"/>
     </w:pPr>
@@ -10107,7 +9232,7 @@
     <w:link w:val="BalloonText"/>
     <w:uiPriority w:val="99"/>
     <w:semiHidden/>
-    <w:rsid w:val="003C6841"/>
+    <w:rsid w:val="003A341F"/>
     <w:rPr>
       <w:rFonts w:ascii="Segoe UI" w:hAnsi="Segoe UI" w:cs="Segoe UI"/>
       <w:sz w:val="18"/>
@@ -10436,7 +9561,7 @@
 </file>
 
 <file path=customXml/itemProps2.xml><?xml version="1.0" encoding="utf-8"?>
-<ds:datastoreItem xmlns:ds="http://schemas.openxmlformats.org/officeDocument/2006/customXml" ds:itemID="{41269E2E-AD46-4C6E-BC87-346E0107D053}">
+<ds:datastoreItem xmlns:ds="http://schemas.openxmlformats.org/officeDocument/2006/customXml" ds:itemID="{4573C6F4-B134-425B-AD45-1418979BB36A}">
   <ds:schemaRefs>
     <ds:schemaRef ds:uri="http://schemas.openxmlformats.org/officeDocument/2006/bibliography"/>
   </ds:schemaRefs>

</xml_diff>

<commit_message>
fix bug 8 template and view
</commit_message>
<xml_diff>
--- a/web/file-tinh-toan/sample/08_TH1.docx
+++ b/web/file-tinh-toan/sample/08_TH1.docx
@@ -5204,7 +5204,21 @@
                   <w:rPr>
                     <w:rFonts w:ascii="Cambria Math" w:hAnsi="Cambria Math"/>
                   </w:rPr>
-                  <m:t>×A=${varGammaC}×20×</m:t>
+                  <m:t>×A=${</m:t>
+                </m:r>
+                <m:r>
+                  <w:rPr>
+                    <w:rFonts w:ascii="Cambria Math" w:hAnsi="Cambria Math"/>
+                  </w:rPr>
+                  <m:t>g</m:t>
+                </m:r>
+                <w:bookmarkStart w:id="0" w:name="_GoBack"/>
+                <w:bookmarkEnd w:id="0"/>
+                <m:r>
+                  <w:rPr>
+                    <w:rFonts w:ascii="Cambria Math" w:hAnsi="Cambria Math"/>
+                  </w:rPr>
+                  <m:t>ammaC}×20×</m:t>
                 </m:r>
                 <m:sSup>
                   <m:sSupPr>
@@ -6511,8 +6525,6 @@
           <w:lang w:val="vi-VN"/>
         </w:rPr>
       </w:pPr>
-      <w:bookmarkStart w:id="0" w:name="_GoBack"/>
-      <w:bookmarkEnd w:id="0"/>
     </w:p>
     <w:sectPr>
       <w:headerReference w:type="default" r:id="rId9"/>
@@ -6801,7 +6813,7 @@
             </wp:anchor>
           </w:drawing>
         </mc:Choice>
-        <mc:Fallback xmlns:w16se="http://schemas.microsoft.com/office/word/2015/wordml/symex" xmlns:w16sdtdh="http://schemas.microsoft.com/office/word/2020/wordml/sdtdatahash" xmlns:w16="http://schemas.microsoft.com/office/word/2018/wordml" xmlns:w16cid="http://schemas.microsoft.com/office/word/2016/wordml/cid" xmlns:w16cex="http://schemas.microsoft.com/office/word/2018/wordml/cex" xmlns:am3d="http://schemas.microsoft.com/office/drawing/2017/model3d" xmlns:aink="http://schemas.microsoft.com/office/drawing/2016/ink" xmlns:cx8="http://schemas.microsoft.com/office/drawing/2016/5/14/chartex" xmlns:cx7="http://schemas.microsoft.com/office/drawing/2016/5/13/chartex" xmlns:cx6="http://schemas.microsoft.com/office/drawing/2016/5/12/chartex" xmlns:cx5="http://schemas.microsoft.com/office/drawing/2016/5/11/chartex" xmlns:cx4="http://schemas.microsoft.com/office/drawing/2016/5/10/chartex" xmlns:cx3="http://schemas.microsoft.com/office/drawing/2016/5/9/chartex" xmlns:cx2="http://schemas.microsoft.com/office/drawing/2015/10/21/chartex" xmlns:cx1="http://schemas.microsoft.com/office/drawing/2015/9/8/chartex" xmlns:cx="http://schemas.microsoft.com/office/drawing/2014/chartex">
+        <mc:Fallback xmlns:cx="http://schemas.microsoft.com/office/drawing/2014/chartex" xmlns:cx1="http://schemas.microsoft.com/office/drawing/2015/9/8/chartex" xmlns:cx2="http://schemas.microsoft.com/office/drawing/2015/10/21/chartex" xmlns:cx3="http://schemas.microsoft.com/office/drawing/2016/5/9/chartex" xmlns:cx4="http://schemas.microsoft.com/office/drawing/2016/5/10/chartex" xmlns:cx5="http://schemas.microsoft.com/office/drawing/2016/5/11/chartex" xmlns:cx6="http://schemas.microsoft.com/office/drawing/2016/5/12/chartex" xmlns:cx7="http://schemas.microsoft.com/office/drawing/2016/5/13/chartex" xmlns:cx8="http://schemas.microsoft.com/office/drawing/2016/5/14/chartex" xmlns:aink="http://schemas.microsoft.com/office/drawing/2016/ink" xmlns:am3d="http://schemas.microsoft.com/office/drawing/2017/model3d" xmlns:w16cex="http://schemas.microsoft.com/office/word/2018/wordml/cex" xmlns:w16cid="http://schemas.microsoft.com/office/word/2016/wordml/cid" xmlns:w16="http://schemas.microsoft.com/office/word/2018/wordml" xmlns:w16sdtdh="http://schemas.microsoft.com/office/word/2020/wordml/sdtdatahash" xmlns:w16se="http://schemas.microsoft.com/office/word/2015/wordml/symex">
           <w:pict>
             <v:rect w14:anchorId="5D5EAF37" id="Прямоугольник 15" o:spid="_x0000_s1026" style="position:absolute;margin-left:-21.75pt;margin-top:-3pt;width:517.8pt;height:36.5pt;z-index:251661312;visibility:visible;mso-wrap-style:square;mso-width-percent:0;mso-wrap-distance-left:9pt;mso-wrap-distance-top:0;mso-wrap-distance-right:9pt;mso-wrap-distance-bottom:0;mso-position-horizontal:absolute;mso-position-horizontal-relative:text;mso-position-vertical:absolute;mso-position-vertical-relative:text;mso-width-percent:0;mso-width-relative:margin;v-text-anchor:middle" o:gfxdata="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" filled="f" strokecolor="black [3200]" strokeweight="2pt"/>
           </w:pict>
@@ -6863,7 +6875,7 @@
             </wp:anchor>
           </w:drawing>
         </mc:Choice>
-        <mc:Fallback xmlns:w16se="http://schemas.microsoft.com/office/word/2015/wordml/symex" xmlns:w16sdtdh="http://schemas.microsoft.com/office/word/2020/wordml/sdtdatahash" xmlns:w16="http://schemas.microsoft.com/office/word/2018/wordml" xmlns:w16cid="http://schemas.microsoft.com/office/word/2016/wordml/cid" xmlns:w16cex="http://schemas.microsoft.com/office/word/2018/wordml/cex" xmlns:am3d="http://schemas.microsoft.com/office/drawing/2017/model3d" xmlns:aink="http://schemas.microsoft.com/office/drawing/2016/ink" xmlns:cx8="http://schemas.microsoft.com/office/drawing/2016/5/14/chartex" xmlns:cx7="http://schemas.microsoft.com/office/drawing/2016/5/13/chartex" xmlns:cx6="http://schemas.microsoft.com/office/drawing/2016/5/12/chartex" xmlns:cx5="http://schemas.microsoft.com/office/drawing/2016/5/11/chartex" xmlns:cx4="http://schemas.microsoft.com/office/drawing/2016/5/10/chartex" xmlns:cx3="http://schemas.microsoft.com/office/drawing/2016/5/9/chartex" xmlns:cx2="http://schemas.microsoft.com/office/drawing/2015/10/21/chartex" xmlns:cx1="http://schemas.microsoft.com/office/drawing/2015/9/8/chartex" xmlns:cx="http://schemas.microsoft.com/office/drawing/2014/chartex">
+        <mc:Fallback xmlns:cx="http://schemas.microsoft.com/office/drawing/2014/chartex" xmlns:cx1="http://schemas.microsoft.com/office/drawing/2015/9/8/chartex" xmlns:cx2="http://schemas.microsoft.com/office/drawing/2015/10/21/chartex" xmlns:cx3="http://schemas.microsoft.com/office/drawing/2016/5/9/chartex" xmlns:cx4="http://schemas.microsoft.com/office/drawing/2016/5/10/chartex" xmlns:cx5="http://schemas.microsoft.com/office/drawing/2016/5/11/chartex" xmlns:cx6="http://schemas.microsoft.com/office/drawing/2016/5/12/chartex" xmlns:cx7="http://schemas.microsoft.com/office/drawing/2016/5/13/chartex" xmlns:cx8="http://schemas.microsoft.com/office/drawing/2016/5/14/chartex" xmlns:aink="http://schemas.microsoft.com/office/drawing/2016/ink" xmlns:am3d="http://schemas.microsoft.com/office/drawing/2017/model3d" xmlns:w16cex="http://schemas.microsoft.com/office/word/2018/wordml/cex" xmlns:w16cid="http://schemas.microsoft.com/office/word/2016/wordml/cid" xmlns:w16="http://schemas.microsoft.com/office/word/2018/wordml" xmlns:w16sdtdh="http://schemas.microsoft.com/office/word/2020/wordml/sdtdatahash" xmlns:w16se="http://schemas.microsoft.com/office/word/2015/wordml/symex">
           <w:pict>
             <v:line w14:anchorId="5DC67E4E" id="Прямая соединительная линия 24" o:spid="_x0000_s1026" style="position:absolute;flip:y;z-index:251669504;visibility:visible;mso-wrap-style:square;mso-wrap-distance-left:9pt;mso-wrap-distance-top:0;mso-wrap-distance-right:9pt;mso-wrap-distance-bottom:0;mso-position-horizontal:absolute;mso-position-horizontal-relative:text;mso-position-vertical:absolute;mso-position-vertical-relative:text" from="395.85pt,-2.6pt" to="395.85pt,15.65pt" o:gfxdata="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" strokecolor="black [3200]" strokeweight="1pt">
               <v:stroke joinstyle="miter"/>
@@ -6927,7 +6939,7 @@
             </wp:anchor>
           </w:drawing>
         </mc:Choice>
-        <mc:Fallback xmlns:w16se="http://schemas.microsoft.com/office/word/2015/wordml/symex" xmlns:w16sdtdh="http://schemas.microsoft.com/office/word/2020/wordml/sdtdatahash" xmlns:w16="http://schemas.microsoft.com/office/word/2018/wordml" xmlns:w16cid="http://schemas.microsoft.com/office/word/2016/wordml/cid" xmlns:w16cex="http://schemas.microsoft.com/office/word/2018/wordml/cex" xmlns:am3d="http://schemas.microsoft.com/office/drawing/2017/model3d" xmlns:aink="http://schemas.microsoft.com/office/drawing/2016/ink" xmlns:cx8="http://schemas.microsoft.com/office/drawing/2016/5/14/chartex" xmlns:cx7="http://schemas.microsoft.com/office/drawing/2016/5/13/chartex" xmlns:cx6="http://schemas.microsoft.com/office/drawing/2016/5/12/chartex" xmlns:cx5="http://schemas.microsoft.com/office/drawing/2016/5/11/chartex" xmlns:cx4="http://schemas.microsoft.com/office/drawing/2016/5/10/chartex" xmlns:cx3="http://schemas.microsoft.com/office/drawing/2016/5/9/chartex" xmlns:cx2="http://schemas.microsoft.com/office/drawing/2015/10/21/chartex" xmlns:cx1="http://schemas.microsoft.com/office/drawing/2015/9/8/chartex" xmlns:cx="http://schemas.microsoft.com/office/drawing/2014/chartex">
+        <mc:Fallback xmlns:cx="http://schemas.microsoft.com/office/drawing/2014/chartex" xmlns:cx1="http://schemas.microsoft.com/office/drawing/2015/9/8/chartex" xmlns:cx2="http://schemas.microsoft.com/office/drawing/2015/10/21/chartex" xmlns:cx3="http://schemas.microsoft.com/office/drawing/2016/5/9/chartex" xmlns:cx4="http://schemas.microsoft.com/office/drawing/2016/5/10/chartex" xmlns:cx5="http://schemas.microsoft.com/office/drawing/2016/5/11/chartex" xmlns:cx6="http://schemas.microsoft.com/office/drawing/2016/5/12/chartex" xmlns:cx7="http://schemas.microsoft.com/office/drawing/2016/5/13/chartex" xmlns:cx8="http://schemas.microsoft.com/office/drawing/2016/5/14/chartex" xmlns:aink="http://schemas.microsoft.com/office/drawing/2016/ink" xmlns:am3d="http://schemas.microsoft.com/office/drawing/2017/model3d" xmlns:w16cex="http://schemas.microsoft.com/office/word/2018/wordml/cex" xmlns:w16cid="http://schemas.microsoft.com/office/word/2016/wordml/cid" xmlns:w16="http://schemas.microsoft.com/office/word/2018/wordml" xmlns:w16sdtdh="http://schemas.microsoft.com/office/word/2020/wordml/sdtdatahash" xmlns:w16se="http://schemas.microsoft.com/office/word/2015/wordml/symex">
           <w:pict>
             <v:line w14:anchorId="6181BE7E" id="Прямая соединительная линия 23" o:spid="_x0000_s1026" style="position:absolute;z-index:251668480;visibility:visible;mso-wrap-style:square;mso-wrap-distance-left:9pt;mso-wrap-distance-top:0;mso-wrap-distance-right:9pt;mso-wrap-distance-bottom:0;mso-position-horizontal:absolute;mso-position-horizontal-relative:text;mso-position-vertical:absolute;mso-position-vertical-relative:text" from="359.85pt,16pt" to="496.15pt,16pt" o:gfxdata="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" strokecolor="black [3200]" strokeweight="1pt">
               <v:stroke joinstyle="miter"/>
@@ -7488,7 +7500,7 @@
             </wp:anchor>
           </w:drawing>
         </mc:Choice>
-        <mc:Fallback xmlns:w16se="http://schemas.microsoft.com/office/word/2015/wordml/symex" xmlns:w16sdtdh="http://schemas.microsoft.com/office/word/2020/wordml/sdtdatahash" xmlns:w16="http://schemas.microsoft.com/office/word/2018/wordml" xmlns:w16cid="http://schemas.microsoft.com/office/word/2016/wordml/cid" xmlns:w16cex="http://schemas.microsoft.com/office/word/2018/wordml/cex" xmlns:am3d="http://schemas.microsoft.com/office/drawing/2017/model3d" xmlns:aink="http://schemas.microsoft.com/office/drawing/2016/ink" xmlns:cx8="http://schemas.microsoft.com/office/drawing/2016/5/14/chartex" xmlns:cx7="http://schemas.microsoft.com/office/drawing/2016/5/13/chartex" xmlns:cx6="http://schemas.microsoft.com/office/drawing/2016/5/12/chartex" xmlns:cx5="http://schemas.microsoft.com/office/drawing/2016/5/11/chartex" xmlns:cx4="http://schemas.microsoft.com/office/drawing/2016/5/10/chartex" xmlns:cx3="http://schemas.microsoft.com/office/drawing/2016/5/9/chartex" xmlns:cx2="http://schemas.microsoft.com/office/drawing/2015/10/21/chartex" xmlns:cx1="http://schemas.microsoft.com/office/drawing/2015/9/8/chartex" xmlns:cx="http://schemas.microsoft.com/office/drawing/2014/chartex">
+        <mc:Fallback xmlns:cx="http://schemas.microsoft.com/office/drawing/2014/chartex" xmlns:cx1="http://schemas.microsoft.com/office/drawing/2015/9/8/chartex" xmlns:cx2="http://schemas.microsoft.com/office/drawing/2015/10/21/chartex" xmlns:cx3="http://schemas.microsoft.com/office/drawing/2016/5/9/chartex" xmlns:cx4="http://schemas.microsoft.com/office/drawing/2016/5/10/chartex" xmlns:cx5="http://schemas.microsoft.com/office/drawing/2016/5/11/chartex" xmlns:cx6="http://schemas.microsoft.com/office/drawing/2016/5/12/chartex" xmlns:cx7="http://schemas.microsoft.com/office/drawing/2016/5/13/chartex" xmlns:cx8="http://schemas.microsoft.com/office/drawing/2016/5/14/chartex" xmlns:aink="http://schemas.microsoft.com/office/drawing/2016/ink" xmlns:am3d="http://schemas.microsoft.com/office/drawing/2017/model3d" xmlns:w16cex="http://schemas.microsoft.com/office/word/2018/wordml/cex" xmlns:w16cid="http://schemas.microsoft.com/office/word/2016/wordml/cid" xmlns:w16="http://schemas.microsoft.com/office/word/2018/wordml" xmlns:w16sdtdh="http://schemas.microsoft.com/office/word/2020/wordml/sdtdatahash" xmlns:w16se="http://schemas.microsoft.com/office/word/2015/wordml/symex">
           <w:pict>
             <v:line w14:anchorId="1AAF7ECF" id="Прямая соединительная линия 17" o:spid="_x0000_s1026" style="position:absolute;z-index:251662336;visibility:visible;mso-wrap-style:square;mso-wrap-distance-left:9pt;mso-wrap-distance-top:0;mso-wrap-distance-right:9pt;mso-wrap-distance-bottom:0;mso-position-horizontal:absolute;mso-position-horizontal-relative:text;mso-position-vertical:absolute;mso-position-vertical-relative:text" from="359.95pt,-2.8pt" to="359.95pt,33.7pt" o:gfxdata="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" strokecolor="black [3200]" strokeweight="2pt">
               <v:stroke joinstyle="miter"/>
@@ -7831,7 +7843,7 @@
             </wp:anchor>
           </w:drawing>
         </mc:Choice>
-        <mc:Fallback xmlns:w16se="http://schemas.microsoft.com/office/word/2015/wordml/symex" xmlns:w16sdtdh="http://schemas.microsoft.com/office/word/2020/wordml/sdtdatahash" xmlns:w16="http://schemas.microsoft.com/office/word/2018/wordml" xmlns:w16cid="http://schemas.microsoft.com/office/word/2016/wordml/cid" xmlns:w16cex="http://schemas.microsoft.com/office/word/2018/wordml/cex" xmlns:am3d="http://schemas.microsoft.com/office/drawing/2017/model3d" xmlns:aink="http://schemas.microsoft.com/office/drawing/2016/ink" xmlns:cx8="http://schemas.microsoft.com/office/drawing/2016/5/14/chartex" xmlns:cx7="http://schemas.microsoft.com/office/drawing/2016/5/13/chartex" xmlns:cx6="http://schemas.microsoft.com/office/drawing/2016/5/12/chartex" xmlns:cx5="http://schemas.microsoft.com/office/drawing/2016/5/11/chartex" xmlns:cx4="http://schemas.microsoft.com/office/drawing/2016/5/10/chartex" xmlns:cx3="http://schemas.microsoft.com/office/drawing/2016/5/9/chartex" xmlns:cx2="http://schemas.microsoft.com/office/drawing/2015/10/21/chartex" xmlns:cx1="http://schemas.microsoft.com/office/drawing/2015/9/8/chartex" xmlns:cx="http://schemas.microsoft.com/office/drawing/2014/chartex">
+        <mc:Fallback xmlns:cx="http://schemas.microsoft.com/office/drawing/2014/chartex" xmlns:cx1="http://schemas.microsoft.com/office/drawing/2015/9/8/chartex" xmlns:cx2="http://schemas.microsoft.com/office/drawing/2015/10/21/chartex" xmlns:cx3="http://schemas.microsoft.com/office/drawing/2016/5/9/chartex" xmlns:cx4="http://schemas.microsoft.com/office/drawing/2016/5/10/chartex" xmlns:cx5="http://schemas.microsoft.com/office/drawing/2016/5/11/chartex" xmlns:cx6="http://schemas.microsoft.com/office/drawing/2016/5/12/chartex" xmlns:cx7="http://schemas.microsoft.com/office/drawing/2016/5/13/chartex" xmlns:cx8="http://schemas.microsoft.com/office/drawing/2016/5/14/chartex" xmlns:aink="http://schemas.microsoft.com/office/drawing/2016/ink" xmlns:am3d="http://schemas.microsoft.com/office/drawing/2017/model3d" xmlns:w16cex="http://schemas.microsoft.com/office/word/2018/wordml/cex" xmlns:w16cid="http://schemas.microsoft.com/office/word/2016/wordml/cid" xmlns:w16="http://schemas.microsoft.com/office/word/2018/wordml" xmlns:w16sdtdh="http://schemas.microsoft.com/office/word/2020/wordml/sdtdatahash" xmlns:w16se="http://schemas.microsoft.com/office/word/2015/wordml/symex">
           <w:pict>
             <v:rect w14:anchorId="477D1197" id="Прямоугольник 6" o:spid="_x0000_s1026" style="position:absolute;margin-left:-21.8pt;margin-top:13.1pt;width:517.8pt;height:813.5pt;z-index:251659264;visibility:visible;mso-wrap-style:square;mso-width-percent:0;mso-height-percent:0;mso-wrap-distance-left:9pt;mso-wrap-distance-top:0;mso-wrap-distance-right:9pt;mso-wrap-distance-bottom:0;mso-position-horizontal:absolute;mso-position-horizontal-relative:text;mso-position-vertical:absolute;mso-position-vertical-relative:page;mso-width-percent:0;mso-height-percent:0;mso-width-relative:margin;mso-height-relative:margin;v-text-anchor:middle" o:gfxdata="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" fillcolor="white [3201]" strokecolor="black [3200]" strokeweight="2pt">
               <w10:wrap anchory="page"/>
@@ -9561,7 +9573,7 @@
 </file>
 
 <file path=customXml/itemProps2.xml><?xml version="1.0" encoding="utf-8"?>
-<ds:datastoreItem xmlns:ds="http://schemas.openxmlformats.org/officeDocument/2006/customXml" ds:itemID="{4573C6F4-B134-425B-AD45-1418979BB36A}">
+<ds:datastoreItem xmlns:ds="http://schemas.openxmlformats.org/officeDocument/2006/customXml" ds:itemID="{8E3842E4-6026-47BA-A747-8856CA01637F}">
   <ds:schemaRefs>
     <ds:schemaRef ds:uri="http://schemas.openxmlformats.org/officeDocument/2006/bibliography"/>
   </ds:schemaRefs>

</xml_diff>